<commit_message>
update codes in data analysis
</commit_message>
<xml_diff>
--- a/Project2.docx
+++ b/Project2.docx
@@ -298,27 +298,87 @@
       </w:r>
       <w:r>
         <w:rPr>
+          <w:rStyle w:val="KeywordTok"/>
+        </w:rPr>
+        <w:t xml:space="preserve">c</w:t>
+      </w:r>
+      <w:r>
+        <w:rPr>
+          <w:rStyle w:val="NormalTok"/>
+        </w:rPr>
+        <w:t xml:space="preserve">(</w:t>
+      </w:r>
+      <w:r>
+        <w:rPr>
           <w:rStyle w:val="DecValTok"/>
         </w:rPr>
-        <w:t xml:space="preserve">8</w:t>
-      </w:r>
-      <w:r>
-        <w:rPr>
-          <w:rStyle w:val="OperatorTok"/>
-        </w:rPr>
-        <w:t xml:space="preserve">:</w:t>
+        <w:t xml:space="preserve">2</w:t>
+      </w:r>
+      <w:r>
+        <w:rPr>
+          <w:rStyle w:val="NormalTok"/>
+        </w:rPr>
+        <w:t xml:space="preserve">, </w:t>
       </w:r>
       <w:r>
         <w:rPr>
           <w:rStyle w:val="DecValTok"/>
         </w:rPr>
+        <w:t xml:space="preserve">5</w:t>
+      </w:r>
+      <w:r>
+        <w:rPr>
+          <w:rStyle w:val="NormalTok"/>
+        </w:rPr>
+        <w:t xml:space="preserve">, </w:t>
+      </w:r>
+      <w:r>
+        <w:rPr>
+          <w:rStyle w:val="DecValTok"/>
+        </w:rPr>
+        <w:t xml:space="preserve">6</w:t>
+      </w:r>
+      <w:r>
+        <w:rPr>
+          <w:rStyle w:val="NormalTok"/>
+        </w:rPr>
+        <w:t xml:space="preserve">, </w:t>
+      </w:r>
+      <w:r>
+        <w:rPr>
+          <w:rStyle w:val="DecValTok"/>
+        </w:rPr>
+        <w:t xml:space="preserve">9</w:t>
+      </w:r>
+      <w:r>
+        <w:rPr>
+          <w:rStyle w:val="NormalTok"/>
+        </w:rPr>
+        <w:t xml:space="preserve">, </w:t>
+      </w:r>
+      <w:r>
+        <w:rPr>
+          <w:rStyle w:val="DecValTok"/>
+        </w:rPr>
+        <w:t xml:space="preserve">11</w:t>
+      </w:r>
+      <w:r>
+        <w:rPr>
+          <w:rStyle w:val="NormalTok"/>
+        </w:rPr>
+        <w:t xml:space="preserve">, </w:t>
+      </w:r>
+      <w:r>
+        <w:rPr>
+          <w:rStyle w:val="DecValTok"/>
+        </w:rPr>
         <w:t xml:space="preserve">15</w:t>
       </w:r>
       <w:r>
         <w:rPr>
           <w:rStyle w:val="NormalTok"/>
         </w:rPr>
-        <w:t xml:space="preserve">])</w:t>
+        <w:t xml:space="preserve">)])</w:t>
       </w:r>
     </w:p>
     <w:p>
@@ -329,61 +389,61 @@
         <w:rPr>
           <w:rStyle w:val="VerbatimChar"/>
         </w:rPr>
-        <w:t xml:space="preserve">##   RestECG MaxHR ExAng Oldpeak Slope Ca       Thal AHD</w:t>
-      </w:r>
-      <w:r>
-        <w:br w:type="textWrapping"/>
-      </w:r>
-      <w:r>
-        <w:rPr>
-          <w:rStyle w:val="VerbatimChar"/>
-        </w:rPr>
-        <w:t xml:space="preserve">## 1       2   150     0     2.3     3  0      fixed  No</w:t>
-      </w:r>
-      <w:r>
-        <w:br w:type="textWrapping"/>
-      </w:r>
-      <w:r>
-        <w:rPr>
-          <w:rStyle w:val="VerbatimChar"/>
-        </w:rPr>
-        <w:t xml:space="preserve">## 2       2   108     1     1.5     2  3     normal Yes</w:t>
-      </w:r>
-      <w:r>
-        <w:br w:type="textWrapping"/>
-      </w:r>
-      <w:r>
-        <w:rPr>
-          <w:rStyle w:val="VerbatimChar"/>
-        </w:rPr>
-        <w:t xml:space="preserve">## 3       2   129     1     2.6     2  2 reversable Yes</w:t>
-      </w:r>
-      <w:r>
-        <w:br w:type="textWrapping"/>
-      </w:r>
-      <w:r>
-        <w:rPr>
-          <w:rStyle w:val="VerbatimChar"/>
-        </w:rPr>
-        <w:t xml:space="preserve">## 4       0   187     0     3.5     3  0     normal  No</w:t>
-      </w:r>
-      <w:r>
-        <w:br w:type="textWrapping"/>
-      </w:r>
-      <w:r>
-        <w:rPr>
-          <w:rStyle w:val="VerbatimChar"/>
-        </w:rPr>
-        <w:t xml:space="preserve">## 5       2   172     0     1.4     1  0     normal  No</w:t>
-      </w:r>
-      <w:r>
-        <w:br w:type="textWrapping"/>
-      </w:r>
-      <w:r>
-        <w:rPr>
-          <w:rStyle w:val="VerbatimChar"/>
-        </w:rPr>
-        <w:t xml:space="preserve">## 6       0   178     0     0.8     1  0     normal  No</w:t>
+        <w:t xml:space="preserve">##   Age RestBP Chol MaxHR Oldpeak AHD</w:t>
+      </w:r>
+      <w:r>
+        <w:br w:type="textWrapping"/>
+      </w:r>
+      <w:r>
+        <w:rPr>
+          <w:rStyle w:val="VerbatimChar"/>
+        </w:rPr>
+        <w:t xml:space="preserve">## 1  63    145  233   150     2.3  No</w:t>
+      </w:r>
+      <w:r>
+        <w:br w:type="textWrapping"/>
+      </w:r>
+      <w:r>
+        <w:rPr>
+          <w:rStyle w:val="VerbatimChar"/>
+        </w:rPr>
+        <w:t xml:space="preserve">## 2  67    160  286   108     1.5 Yes</w:t>
+      </w:r>
+      <w:r>
+        <w:br w:type="textWrapping"/>
+      </w:r>
+      <w:r>
+        <w:rPr>
+          <w:rStyle w:val="VerbatimChar"/>
+        </w:rPr>
+        <w:t xml:space="preserve">## 3  67    120  229   129     2.6 Yes</w:t>
+      </w:r>
+      <w:r>
+        <w:br w:type="textWrapping"/>
+      </w:r>
+      <w:r>
+        <w:rPr>
+          <w:rStyle w:val="VerbatimChar"/>
+        </w:rPr>
+        <w:t xml:space="preserve">## 4  37    130  250   187     3.5  No</w:t>
+      </w:r>
+      <w:r>
+        <w:br w:type="textWrapping"/>
+      </w:r>
+      <w:r>
+        <w:rPr>
+          <w:rStyle w:val="VerbatimChar"/>
+        </w:rPr>
+        <w:t xml:space="preserve">## 5  41    130  204   172     1.4  No</w:t>
+      </w:r>
+      <w:r>
+        <w:br w:type="textWrapping"/>
+      </w:r>
+      <w:r>
+        <w:rPr>
+          <w:rStyle w:val="VerbatimChar"/>
+        </w:rPr>
+        <w:t xml:space="preserve">## 6  56    120  236   178     0.8  No</w:t>
       </w:r>
     </w:p>
     <w:p>
@@ -418,22 +478,112 @@
         <w:rPr>
           <w:rStyle w:val="CommentTok"/>
         </w:rPr>
-        <w:t xml:space="preserve"># examining variables</w:t>
-      </w:r>
-      <w:r>
-        <w:br w:type="textWrapping"/>
+        <w:t xml:space="preserve"># assigning 0 and 1 to predictor</w:t>
+      </w:r>
+      <w:r>
+        <w:br w:type="textWrapping"/>
+      </w:r>
+      <w:r>
+        <w:rPr>
+          <w:rStyle w:val="NormalTok"/>
+        </w:rPr>
+        <w:t xml:space="preserve">data_raw</w:t>
+      </w:r>
+      <w:r>
+        <w:rPr>
+          <w:rStyle w:val="OperatorTok"/>
+        </w:rPr>
+        <w:t xml:space="preserve">$</w:t>
+      </w:r>
+      <w:r>
+        <w:rPr>
+          <w:rStyle w:val="NormalTok"/>
+        </w:rPr>
+        <w:t xml:space="preserve">AHD =</w:t>
+      </w:r>
+      <w:r>
+        <w:rPr>
+          <w:rStyle w:val="StringTok"/>
+        </w:rPr>
+        <w:t xml:space="preserve"> </w:t>
       </w:r>
       <w:r>
         <w:rPr>
           <w:rStyle w:val="KeywordTok"/>
         </w:rPr>
-        <w:t xml:space="preserve">str</w:t>
-      </w:r>
-      <w:r>
-        <w:rPr>
-          <w:rStyle w:val="NormalTok"/>
-        </w:rPr>
-        <w:t xml:space="preserve">(data_raw)</w:t>
+        <w:t xml:space="preserve">as.factor</w:t>
+      </w:r>
+      <w:r>
+        <w:rPr>
+          <w:rStyle w:val="NormalTok"/>
+        </w:rPr>
+        <w:t xml:space="preserve">(</w:t>
+      </w:r>
+      <w:r>
+        <w:rPr>
+          <w:rStyle w:val="KeywordTok"/>
+        </w:rPr>
+        <w:t xml:space="preserve">ifelse</w:t>
+      </w:r>
+      <w:r>
+        <w:rPr>
+          <w:rStyle w:val="NormalTok"/>
+        </w:rPr>
+        <w:t xml:space="preserve">(data_raw</w:t>
+      </w:r>
+      <w:r>
+        <w:rPr>
+          <w:rStyle w:val="OperatorTok"/>
+        </w:rPr>
+        <w:t xml:space="preserve">$</w:t>
+      </w:r>
+      <w:r>
+        <w:rPr>
+          <w:rStyle w:val="NormalTok"/>
+        </w:rPr>
+        <w:t xml:space="preserve">AHD </w:t>
+      </w:r>
+      <w:r>
+        <w:rPr>
+          <w:rStyle w:val="OperatorTok"/>
+        </w:rPr>
+        <w:t xml:space="preserve">==</w:t>
+      </w:r>
+      <w:r>
+        <w:rPr>
+          <w:rStyle w:val="StringTok"/>
+        </w:rPr>
+        <w:t xml:space="preserve"> "Yes"</w:t>
+      </w:r>
+      <w:r>
+        <w:rPr>
+          <w:rStyle w:val="NormalTok"/>
+        </w:rPr>
+        <w:t xml:space="preserve">, </w:t>
+      </w:r>
+      <w:r>
+        <w:rPr>
+          <w:rStyle w:val="DecValTok"/>
+        </w:rPr>
+        <w:t xml:space="preserve">1</w:t>
+      </w:r>
+      <w:r>
+        <w:rPr>
+          <w:rStyle w:val="NormalTok"/>
+        </w:rPr>
+        <w:t xml:space="preserve">, </w:t>
+      </w:r>
+      <w:r>
+        <w:rPr>
+          <w:rStyle w:val="DecValTok"/>
+        </w:rPr>
+        <w:t xml:space="preserve">0</w:t>
+      </w:r>
+      <w:r>
+        <w:rPr>
+          <w:rStyle w:val="NormalTok"/>
+        </w:rPr>
+        <w:t xml:space="preserve">))</w:t>
       </w:r>
     </w:p>
     <w:p>
@@ -442,144 +592,120 @@
       </w:pPr>
       <w:r>
         <w:rPr>
-          <w:rStyle w:val="VerbatimChar"/>
-        </w:rPr>
-        <w:t xml:space="preserve">## 'data.frame':    303 obs. of  15 variables:</w:t>
-      </w:r>
-      <w:r>
-        <w:br w:type="textWrapping"/>
-      </w:r>
-      <w:r>
-        <w:rPr>
-          <w:rStyle w:val="VerbatimChar"/>
-        </w:rPr>
-        <w:t xml:space="preserve">##  $ X        : int  1 2 3 4 5 6 7 8 9 10 ...</w:t>
-      </w:r>
-      <w:r>
-        <w:br w:type="textWrapping"/>
-      </w:r>
-      <w:r>
-        <w:rPr>
-          <w:rStyle w:val="VerbatimChar"/>
-        </w:rPr>
-        <w:t xml:space="preserve">##  $ Age      : int  63 67 67 37 41 56 62 57 63 53 ...</w:t>
-      </w:r>
-      <w:r>
-        <w:br w:type="textWrapping"/>
-      </w:r>
-      <w:r>
-        <w:rPr>
-          <w:rStyle w:val="VerbatimChar"/>
-        </w:rPr>
-        <w:t xml:space="preserve">##  $ Sex      : int  1 1 1 1 0 1 0 0 1 1 ...</w:t>
-      </w:r>
-      <w:r>
-        <w:br w:type="textWrapping"/>
-      </w:r>
-      <w:r>
-        <w:rPr>
-          <w:rStyle w:val="VerbatimChar"/>
-        </w:rPr>
-        <w:t xml:space="preserve">##  $ ChestPain: Factor w/ 4 levels "asymptomatic",..: 4 1 1 2 3 3 1 1 1 1 ...</w:t>
-      </w:r>
-      <w:r>
-        <w:br w:type="textWrapping"/>
-      </w:r>
-      <w:r>
-        <w:rPr>
-          <w:rStyle w:val="VerbatimChar"/>
-        </w:rPr>
-        <w:t xml:space="preserve">##  $ RestBP   : int  145 160 120 130 130 120 140 120 130 140 ...</w:t>
-      </w:r>
-      <w:r>
-        <w:br w:type="textWrapping"/>
-      </w:r>
-      <w:r>
-        <w:rPr>
-          <w:rStyle w:val="VerbatimChar"/>
-        </w:rPr>
-        <w:t xml:space="preserve">##  $ Chol     : int  233 286 229 250 204 236 268 354 254 203 ...</w:t>
-      </w:r>
-      <w:r>
-        <w:br w:type="textWrapping"/>
-      </w:r>
-      <w:r>
-        <w:rPr>
-          <w:rStyle w:val="VerbatimChar"/>
-        </w:rPr>
-        <w:t xml:space="preserve">##  $ Fbs      : int  1 0 0 0 0 0 0 0 0 1 ...</w:t>
-      </w:r>
-      <w:r>
-        <w:br w:type="textWrapping"/>
-      </w:r>
-      <w:r>
-        <w:rPr>
-          <w:rStyle w:val="VerbatimChar"/>
-        </w:rPr>
-        <w:t xml:space="preserve">##  $ RestECG  : int  2 2 2 0 2 0 2 0 2 2 ...</w:t>
-      </w:r>
-      <w:r>
-        <w:br w:type="textWrapping"/>
-      </w:r>
-      <w:r>
-        <w:rPr>
-          <w:rStyle w:val="VerbatimChar"/>
-        </w:rPr>
-        <w:t xml:space="preserve">##  $ MaxHR    : int  150 108 129 187 172 178 160 163 147 155 ...</w:t>
-      </w:r>
-      <w:r>
-        <w:br w:type="textWrapping"/>
-      </w:r>
-      <w:r>
-        <w:rPr>
-          <w:rStyle w:val="VerbatimChar"/>
-        </w:rPr>
-        <w:t xml:space="preserve">##  $ ExAng    : int  0 1 1 0 0 0 0 1 0 1 ...</w:t>
-      </w:r>
-      <w:r>
-        <w:br w:type="textWrapping"/>
-      </w:r>
-      <w:r>
-        <w:rPr>
-          <w:rStyle w:val="VerbatimChar"/>
-        </w:rPr>
-        <w:t xml:space="preserve">##  $ Oldpeak  : num  2.3 1.5 2.6 3.5 1.4 0.8 3.6 0.6 1.4 3.1 ...</w:t>
-      </w:r>
-      <w:r>
-        <w:br w:type="textWrapping"/>
-      </w:r>
-      <w:r>
-        <w:rPr>
-          <w:rStyle w:val="VerbatimChar"/>
-        </w:rPr>
-        <w:t xml:space="preserve">##  $ Slope    : int  3 2 2 3 1 1 3 1 2 3 ...</w:t>
-      </w:r>
-      <w:r>
-        <w:br w:type="textWrapping"/>
-      </w:r>
-      <w:r>
-        <w:rPr>
-          <w:rStyle w:val="VerbatimChar"/>
-        </w:rPr>
-        <w:t xml:space="preserve">##  $ Ca       : int  0 3 2 0 0 0 2 0 1 0 ...</w:t>
-      </w:r>
-      <w:r>
-        <w:br w:type="textWrapping"/>
-      </w:r>
-      <w:r>
-        <w:rPr>
-          <w:rStyle w:val="VerbatimChar"/>
-        </w:rPr>
-        <w:t xml:space="preserve">##  $ Thal     : Factor w/ 3 levels "fixed","normal",..: 1 2 3 2 2 2 2 2 3 3 ...</w:t>
-      </w:r>
-      <w:r>
-        <w:br w:type="textWrapping"/>
-      </w:r>
-      <w:r>
-        <w:rPr>
-          <w:rStyle w:val="VerbatimChar"/>
-        </w:rPr>
-        <w:t xml:space="preserve">##  $ AHD      : Factor w/ 2 levels "No","Yes": 1 2 2 1 1 1 2 1 2 2 ...</w:t>
+          <w:rStyle w:val="CommentTok"/>
+        </w:rPr>
+        <w:t xml:space="preserve"># examining NA values</w:t>
+      </w:r>
+      <w:r>
+        <w:br w:type="textWrapping"/>
+      </w:r>
+      <w:r>
+        <w:rPr>
+          <w:rStyle w:val="NormalTok"/>
+        </w:rPr>
+        <w:t xml:space="preserve">data_raw[, </w:t>
+      </w:r>
+      <w:r>
+        <w:rPr>
+          <w:rStyle w:val="KeywordTok"/>
+        </w:rPr>
+        <w:t xml:space="preserve">names</w:t>
+      </w:r>
+      <w:r>
+        <w:rPr>
+          <w:rStyle w:val="NormalTok"/>
+        </w:rPr>
+        <w:t xml:space="preserve">(cont_list)] </w:t>
+      </w:r>
+      <w:r>
+        <w:rPr>
+          <w:rStyle w:val="OperatorTok"/>
+        </w:rPr>
+        <w:t xml:space="preserve">%&gt;%</w:t>
+      </w:r>
+      <w:r>
+        <w:br w:type="textWrapping"/>
+      </w:r>
+      <w:r>
+        <w:rPr>
+          <w:rStyle w:val="StringTok"/>
+        </w:rPr>
+        <w:t xml:space="preserve">  </w:t>
+      </w:r>
+      <w:r>
+        <w:rPr>
+          <w:rStyle w:val="KeywordTok"/>
+        </w:rPr>
+        <w:t xml:space="preserve">select_if</w:t>
+      </w:r>
+      <w:r>
+        <w:rPr>
+          <w:rStyle w:val="NormalTok"/>
+        </w:rPr>
+        <w:t xml:space="preserve">(is.numeric)  </w:t>
+      </w:r>
+      <w:r>
+        <w:rPr>
+          <w:rStyle w:val="OperatorTok"/>
+        </w:rPr>
+        <w:t xml:space="preserve">%&gt;%</w:t>
+      </w:r>
+      <w:r>
+        <w:br w:type="textWrapping"/>
+      </w:r>
+      <w:r>
+        <w:rPr>
+          <w:rStyle w:val="StringTok"/>
+        </w:rPr>
+        <w:t xml:space="preserve">  </w:t>
+      </w:r>
+      <w:r>
+        <w:rPr>
+          <w:rStyle w:val="KeywordTok"/>
+        </w:rPr>
+        <w:t xml:space="preserve">summarise_if</w:t>
+      </w:r>
+      <w:r>
+        <w:rPr>
+          <w:rStyle w:val="NormalTok"/>
+        </w:rPr>
+        <w:t xml:space="preserve">(is.atomic, </w:t>
+      </w:r>
+      <w:r>
+        <w:rPr>
+          <w:rStyle w:val="KeywordTok"/>
+        </w:rPr>
+        <w:t xml:space="preserve">funs</w:t>
+      </w:r>
+      <w:r>
+        <w:rPr>
+          <w:rStyle w:val="NormalTok"/>
+        </w:rPr>
+        <w:t xml:space="preserve">(</w:t>
+      </w:r>
+      <w:r>
+        <w:rPr>
+          <w:rStyle w:val="KeywordTok"/>
+        </w:rPr>
+        <w:t xml:space="preserve">sum</w:t>
+      </w:r>
+      <w:r>
+        <w:rPr>
+          <w:rStyle w:val="NormalTok"/>
+        </w:rPr>
+        <w:t xml:space="preserve">(</w:t>
+      </w:r>
+      <w:r>
+        <w:rPr>
+          <w:rStyle w:val="KeywordTok"/>
+        </w:rPr>
+        <w:t xml:space="preserve">is.na</w:t>
+      </w:r>
+      <w:r>
+        <w:rPr>
+          <w:rStyle w:val="NormalTok"/>
+        </w:rPr>
+        <w:t xml:space="preserve">(.))))</w:t>
       </w:r>
     </w:p>
     <w:p>
@@ -588,30 +714,62 @@
       </w:pPr>
       <w:r>
         <w:rPr>
+          <w:rStyle w:val="VerbatimChar"/>
+        </w:rPr>
+        <w:t xml:space="preserve">##   Age RestBP Chol MaxHR Oldpeak</w:t>
+      </w:r>
+      <w:r>
+        <w:br w:type="textWrapping"/>
+      </w:r>
+      <w:r>
+        <w:rPr>
+          <w:rStyle w:val="VerbatimChar"/>
+        </w:rPr>
+        <w:t xml:space="preserve">## 1   0      0    0     0       0</w:t>
+      </w:r>
+    </w:p>
+    <w:p>
+      <w:pPr>
+        <w:pStyle w:val="SourceCode"/>
+      </w:pPr>
+      <w:r>
+        <w:rPr>
           <w:rStyle w:val="CommentTok"/>
         </w:rPr>
-        <w:t xml:space="preserve"># examining NA values</w:t>
-      </w:r>
-      <w:r>
-        <w:br w:type="textWrapping"/>
+        <w:t xml:space="preserve"># normalization</w:t>
+      </w:r>
+      <w:r>
+        <w:br w:type="textWrapping"/>
+      </w:r>
+      <w:r>
+        <w:rPr>
+          <w:rStyle w:val="NormalTok"/>
+        </w:rPr>
+        <w:t xml:space="preserve">data_raw[, </w:t>
       </w:r>
       <w:r>
         <w:rPr>
           <w:rStyle w:val="KeywordTok"/>
         </w:rPr>
-        <w:t xml:space="preserve">summarise_if</w:t>
-      </w:r>
-      <w:r>
-        <w:rPr>
-          <w:rStyle w:val="NormalTok"/>
-        </w:rPr>
-        <w:t xml:space="preserve">(data_raw, is.atomic, </w:t>
+        <w:t xml:space="preserve">names</w:t>
+      </w:r>
+      <w:r>
+        <w:rPr>
+          <w:rStyle w:val="NormalTok"/>
+        </w:rPr>
+        <w:t xml:space="preserve">(cont_list)] &lt;-</w:t>
+      </w:r>
+      <w:r>
+        <w:rPr>
+          <w:rStyle w:val="StringTok"/>
+        </w:rPr>
+        <w:t xml:space="preserve"> </w:t>
       </w:r>
       <w:r>
         <w:rPr>
           <w:rStyle w:val="KeywordTok"/>
         </w:rPr>
-        <w:t xml:space="preserve">funs</w:t>
+        <w:t xml:space="preserve">data.frame</w:t>
       </w:r>
       <w:r>
         <w:rPr>
@@ -623,438 +781,6 @@
         <w:rPr>
           <w:rStyle w:val="KeywordTok"/>
         </w:rPr>
-        <w:t xml:space="preserve">sum</w:t>
-      </w:r>
-      <w:r>
-        <w:rPr>
-          <w:rStyle w:val="NormalTok"/>
-        </w:rPr>
-        <w:t xml:space="preserve">(</w:t>
-      </w:r>
-      <w:r>
-        <w:rPr>
-          <w:rStyle w:val="KeywordTok"/>
-        </w:rPr>
-        <w:t xml:space="preserve">is.na</w:t>
-      </w:r>
-      <w:r>
-        <w:rPr>
-          <w:rStyle w:val="NormalTok"/>
-        </w:rPr>
-        <w:t xml:space="preserve">(.))))</w:t>
-      </w:r>
-    </w:p>
-    <w:p>
-      <w:pPr>
-        <w:pStyle w:val="SourceCode"/>
-      </w:pPr>
-      <w:r>
-        <w:rPr>
-          <w:rStyle w:val="VerbatimChar"/>
-        </w:rPr>
-        <w:t xml:space="preserve">##   X Age Sex ChestPain RestBP Chol Fbs RestECG MaxHR ExAng Oldpeak Slope Ca</w:t>
-      </w:r>
-      <w:r>
-        <w:br w:type="textWrapping"/>
-      </w:r>
-      <w:r>
-        <w:rPr>
-          <w:rStyle w:val="VerbatimChar"/>
-        </w:rPr>
-        <w:t xml:space="preserve">## 1 0   0   0         0      0    0   0       0     0     0       0     0  4</w:t>
-      </w:r>
-      <w:r>
-        <w:br w:type="textWrapping"/>
-      </w:r>
-      <w:r>
-        <w:rPr>
-          <w:rStyle w:val="VerbatimChar"/>
-        </w:rPr>
-        <w:t xml:space="preserve">##   Thal AHD</w:t>
-      </w:r>
-      <w:r>
-        <w:br w:type="textWrapping"/>
-      </w:r>
-      <w:r>
-        <w:rPr>
-          <w:rStyle w:val="VerbatimChar"/>
-        </w:rPr>
-        <w:t xml:space="preserve">## 1    2   0</w:t>
-      </w:r>
-    </w:p>
-    <w:p>
-      <w:pPr>
-        <w:pStyle w:val="SourceCode"/>
-      </w:pPr>
-      <w:r>
-        <w:rPr>
-          <w:rStyle w:val="CommentTok"/>
-        </w:rPr>
-        <w:t xml:space="preserve"># assigning 0 and 1 to predictor</w:t>
-      </w:r>
-      <w:r>
-        <w:br w:type="textWrapping"/>
-      </w:r>
-      <w:r>
-        <w:rPr>
-          <w:rStyle w:val="NormalTok"/>
-        </w:rPr>
-        <w:t xml:space="preserve">data_raw</w:t>
-      </w:r>
-      <w:r>
-        <w:rPr>
-          <w:rStyle w:val="OperatorTok"/>
-        </w:rPr>
-        <w:t xml:space="preserve">$</w:t>
-      </w:r>
-      <w:r>
-        <w:rPr>
-          <w:rStyle w:val="NormalTok"/>
-        </w:rPr>
-        <w:t xml:space="preserve">AHD =</w:t>
-      </w:r>
-      <w:r>
-        <w:rPr>
-          <w:rStyle w:val="StringTok"/>
-        </w:rPr>
-        <w:t xml:space="preserve"> </w:t>
-      </w:r>
-      <w:r>
-        <w:rPr>
-          <w:rStyle w:val="KeywordTok"/>
-        </w:rPr>
-        <w:t xml:space="preserve">as.factor</w:t>
-      </w:r>
-      <w:r>
-        <w:rPr>
-          <w:rStyle w:val="NormalTok"/>
-        </w:rPr>
-        <w:t xml:space="preserve">(</w:t>
-      </w:r>
-      <w:r>
-        <w:rPr>
-          <w:rStyle w:val="KeywordTok"/>
-        </w:rPr>
-        <w:t xml:space="preserve">ifelse</w:t>
-      </w:r>
-      <w:r>
-        <w:rPr>
-          <w:rStyle w:val="NormalTok"/>
-        </w:rPr>
-        <w:t xml:space="preserve">(data_raw</w:t>
-      </w:r>
-      <w:r>
-        <w:rPr>
-          <w:rStyle w:val="OperatorTok"/>
-        </w:rPr>
-        <w:t xml:space="preserve">$</w:t>
-      </w:r>
-      <w:r>
-        <w:rPr>
-          <w:rStyle w:val="NormalTok"/>
-        </w:rPr>
-        <w:t xml:space="preserve">AHD </w:t>
-      </w:r>
-      <w:r>
-        <w:rPr>
-          <w:rStyle w:val="OperatorTok"/>
-        </w:rPr>
-        <w:t xml:space="preserve">==</w:t>
-      </w:r>
-      <w:r>
-        <w:rPr>
-          <w:rStyle w:val="StringTok"/>
-        </w:rPr>
-        <w:t xml:space="preserve"> "Yes"</w:t>
-      </w:r>
-      <w:r>
-        <w:rPr>
-          <w:rStyle w:val="NormalTok"/>
-        </w:rPr>
-        <w:t xml:space="preserve">, </w:t>
-      </w:r>
-      <w:r>
-        <w:rPr>
-          <w:rStyle w:val="DecValTok"/>
-        </w:rPr>
-        <w:t xml:space="preserve">1</w:t>
-      </w:r>
-      <w:r>
-        <w:rPr>
-          <w:rStyle w:val="NormalTok"/>
-        </w:rPr>
-        <w:t xml:space="preserve">, </w:t>
-      </w:r>
-      <w:r>
-        <w:rPr>
-          <w:rStyle w:val="DecValTok"/>
-        </w:rPr>
-        <w:t xml:space="preserve">0</w:t>
-      </w:r>
-      <w:r>
-        <w:rPr>
-          <w:rStyle w:val="NormalTok"/>
-        </w:rPr>
-        <w:t xml:space="preserve">))</w:t>
-      </w:r>
-    </w:p>
-    <w:p>
-      <w:pPr>
-        <w:pStyle w:val="SourceCode"/>
-      </w:pPr>
-      <w:r>
-        <w:rPr>
-          <w:rStyle w:val="CommentTok"/>
-        </w:rPr>
-        <w:t xml:space="preserve"># normalization</w:t>
-      </w:r>
-      <w:r>
-        <w:br w:type="textWrapping"/>
-      </w:r>
-      <w:r>
-        <w:rPr>
-          <w:rStyle w:val="NormalTok"/>
-        </w:rPr>
-        <w:t xml:space="preserve">cont_list =</w:t>
-      </w:r>
-      <w:r>
-        <w:rPr>
-          <w:rStyle w:val="StringTok"/>
-        </w:rPr>
-        <w:t xml:space="preserve"> </w:t>
-      </w:r>
-      <w:r>
-        <w:rPr>
-          <w:rStyle w:val="KeywordTok"/>
-        </w:rPr>
-        <w:t xml:space="preserve">list</w:t>
-      </w:r>
-      <w:r>
-        <w:rPr>
-          <w:rStyle w:val="NormalTok"/>
-        </w:rPr>
-        <w:t xml:space="preserve">(</w:t>
-      </w:r>
-      <w:r>
-        <w:br w:type="textWrapping"/>
-      </w:r>
-      <w:r>
-        <w:rPr>
-          <w:rStyle w:val="NormalTok"/>
-        </w:rPr>
-        <w:t xml:space="preserve">  </w:t>
-      </w:r>
-      <w:r>
-        <w:rPr>
-          <w:rStyle w:val="DataTypeTok"/>
-        </w:rPr>
-        <w:t xml:space="preserve">Age =</w:t>
-      </w:r>
-      <w:r>
-        <w:rPr>
-          <w:rStyle w:val="NormalTok"/>
-        </w:rPr>
-        <w:t xml:space="preserve"> data_raw</w:t>
-      </w:r>
-      <w:r>
-        <w:rPr>
-          <w:rStyle w:val="OperatorTok"/>
-        </w:rPr>
-        <w:t xml:space="preserve">$</w:t>
-      </w:r>
-      <w:r>
-        <w:rPr>
-          <w:rStyle w:val="NormalTok"/>
-        </w:rPr>
-        <w:t xml:space="preserve">Age,</w:t>
-      </w:r>
-      <w:r>
-        <w:br w:type="textWrapping"/>
-      </w:r>
-      <w:r>
-        <w:rPr>
-          <w:rStyle w:val="NormalTok"/>
-        </w:rPr>
-        <w:t xml:space="preserve">  </w:t>
-      </w:r>
-      <w:r>
-        <w:rPr>
-          <w:rStyle w:val="DataTypeTok"/>
-        </w:rPr>
-        <w:t xml:space="preserve">RestBP =</w:t>
-      </w:r>
-      <w:r>
-        <w:rPr>
-          <w:rStyle w:val="NormalTok"/>
-        </w:rPr>
-        <w:t xml:space="preserve"> data_raw</w:t>
-      </w:r>
-      <w:r>
-        <w:rPr>
-          <w:rStyle w:val="OperatorTok"/>
-        </w:rPr>
-        <w:t xml:space="preserve">$</w:t>
-      </w:r>
-      <w:r>
-        <w:rPr>
-          <w:rStyle w:val="NormalTok"/>
-        </w:rPr>
-        <w:t xml:space="preserve">RestBP,</w:t>
-      </w:r>
-      <w:r>
-        <w:br w:type="textWrapping"/>
-      </w:r>
-      <w:r>
-        <w:rPr>
-          <w:rStyle w:val="NormalTok"/>
-        </w:rPr>
-        <w:t xml:space="preserve">  </w:t>
-      </w:r>
-      <w:r>
-        <w:rPr>
-          <w:rStyle w:val="DataTypeTok"/>
-        </w:rPr>
-        <w:t xml:space="preserve">Chol =</w:t>
-      </w:r>
-      <w:r>
-        <w:rPr>
-          <w:rStyle w:val="NormalTok"/>
-        </w:rPr>
-        <w:t xml:space="preserve"> data_raw</w:t>
-      </w:r>
-      <w:r>
-        <w:rPr>
-          <w:rStyle w:val="OperatorTok"/>
-        </w:rPr>
-        <w:t xml:space="preserve">$</w:t>
-      </w:r>
-      <w:r>
-        <w:rPr>
-          <w:rStyle w:val="NormalTok"/>
-        </w:rPr>
-        <w:t xml:space="preserve">Chol,</w:t>
-      </w:r>
-      <w:r>
-        <w:br w:type="textWrapping"/>
-      </w:r>
-      <w:r>
-        <w:rPr>
-          <w:rStyle w:val="NormalTok"/>
-        </w:rPr>
-        <w:t xml:space="preserve">  </w:t>
-      </w:r>
-      <w:r>
-        <w:rPr>
-          <w:rStyle w:val="DataTypeTok"/>
-        </w:rPr>
-        <w:t xml:space="preserve">MaxHR =</w:t>
-      </w:r>
-      <w:r>
-        <w:rPr>
-          <w:rStyle w:val="NormalTok"/>
-        </w:rPr>
-        <w:t xml:space="preserve"> data_raw</w:t>
-      </w:r>
-      <w:r>
-        <w:rPr>
-          <w:rStyle w:val="OperatorTok"/>
-        </w:rPr>
-        <w:t xml:space="preserve">$</w:t>
-      </w:r>
-      <w:r>
-        <w:rPr>
-          <w:rStyle w:val="NormalTok"/>
-        </w:rPr>
-        <w:t xml:space="preserve">MaxHR,</w:t>
-      </w:r>
-      <w:r>
-        <w:br w:type="textWrapping"/>
-      </w:r>
-      <w:r>
-        <w:rPr>
-          <w:rStyle w:val="NormalTok"/>
-        </w:rPr>
-        <w:t xml:space="preserve">  </w:t>
-      </w:r>
-      <w:r>
-        <w:rPr>
-          <w:rStyle w:val="DataTypeTok"/>
-        </w:rPr>
-        <w:t xml:space="preserve">Oldpeak =</w:t>
-      </w:r>
-      <w:r>
-        <w:rPr>
-          <w:rStyle w:val="NormalTok"/>
-        </w:rPr>
-        <w:t xml:space="preserve"> data_raw</w:t>
-      </w:r>
-      <w:r>
-        <w:rPr>
-          <w:rStyle w:val="OperatorTok"/>
-        </w:rPr>
-        <w:t xml:space="preserve">$</w:t>
-      </w:r>
-      <w:r>
-        <w:rPr>
-          <w:rStyle w:val="NormalTok"/>
-        </w:rPr>
-        <w:t xml:space="preserve">Oldpeak</w:t>
-      </w:r>
-      <w:r>
-        <w:br w:type="textWrapping"/>
-      </w:r>
-      <w:r>
-        <w:rPr>
-          <w:rStyle w:val="NormalTok"/>
-        </w:rPr>
-        <w:t xml:space="preserve">)</w:t>
-      </w:r>
-      <w:r>
-        <w:br w:type="textWrapping"/>
-      </w:r>
-      <w:r>
-        <w:br w:type="textWrapping"/>
-      </w:r>
-      <w:r>
-        <w:rPr>
-          <w:rStyle w:val="NormalTok"/>
-        </w:rPr>
-        <w:t xml:space="preserve">data_raw[, </w:t>
-      </w:r>
-      <w:r>
-        <w:rPr>
-          <w:rStyle w:val="KeywordTok"/>
-        </w:rPr>
-        <w:t xml:space="preserve">names</w:t>
-      </w:r>
-      <w:r>
-        <w:rPr>
-          <w:rStyle w:val="NormalTok"/>
-        </w:rPr>
-        <w:t xml:space="preserve">(cont_list)] &lt;-</w:t>
-      </w:r>
-      <w:r>
-        <w:rPr>
-          <w:rStyle w:val="StringTok"/>
-        </w:rPr>
-        <w:t xml:space="preserve"> </w:t>
-      </w:r>
-      <w:r>
-        <w:rPr>
-          <w:rStyle w:val="KeywordTok"/>
-        </w:rPr>
-        <w:t xml:space="preserve">data.frame</w:t>
-      </w:r>
-      <w:r>
-        <w:rPr>
-          <w:rStyle w:val="NormalTok"/>
-        </w:rPr>
-        <w:t xml:space="preserve">(</w:t>
-      </w:r>
-      <w:r>
-        <w:rPr>
-          <w:rStyle w:val="KeywordTok"/>
-        </w:rPr>
         <w:t xml:space="preserve">sapply</w:t>
       </w:r>
       <w:r>
@@ -1062,220 +788,6 @@
           <w:rStyle w:val="NormalTok"/>
         </w:rPr>
         <w:t xml:space="preserve">(cont_list, scale))</w:t>
-      </w:r>
-      <w:r>
-        <w:br w:type="textWrapping"/>
-      </w:r>
-      <w:r>
-        <w:rPr>
-          <w:rStyle w:val="NormalTok"/>
-        </w:rPr>
-        <w:t xml:space="preserve">data_raw[, </w:t>
-      </w:r>
-      <w:r>
-        <w:rPr>
-          <w:rStyle w:val="KeywordTok"/>
-        </w:rPr>
-        <w:t xml:space="preserve">names</w:t>
-      </w:r>
-      <w:r>
-        <w:rPr>
-          <w:rStyle w:val="NormalTok"/>
-        </w:rPr>
-        <w:t xml:space="preserve">(cont_list)] </w:t>
-      </w:r>
-      <w:r>
-        <w:rPr>
-          <w:rStyle w:val="OperatorTok"/>
-        </w:rPr>
-        <w:t xml:space="preserve">%&gt;%</w:t>
-      </w:r>
-      <w:r>
-        <w:br w:type="textWrapping"/>
-      </w:r>
-      <w:r>
-        <w:rPr>
-          <w:rStyle w:val="StringTok"/>
-        </w:rPr>
-        <w:t xml:space="preserve">  </w:t>
-      </w:r>
-      <w:r>
-        <w:rPr>
-          <w:rStyle w:val="KeywordTok"/>
-        </w:rPr>
-        <w:t xml:space="preserve">select</w:t>
-      </w:r>
-      <w:r>
-        <w:rPr>
-          <w:rStyle w:val="NormalTok"/>
-        </w:rPr>
-        <w:t xml:space="preserve">(</w:t>
-      </w:r>
-      <w:r>
-        <w:rPr>
-          <w:rStyle w:val="OperatorTok"/>
-        </w:rPr>
-        <w:t xml:space="preserve">-</w:t>
-      </w:r>
-      <w:r>
-        <w:rPr>
-          <w:rStyle w:val="KeywordTok"/>
-        </w:rPr>
-        <w:t xml:space="preserve">one_of</w:t>
-      </w:r>
-      <w:r>
-        <w:rPr>
-          <w:rStyle w:val="NormalTok"/>
-        </w:rPr>
-        <w:t xml:space="preserve">(</w:t>
-      </w:r>
-      <w:r>
-        <w:rPr>
-          <w:rStyle w:val="KeywordTok"/>
-        </w:rPr>
-        <w:t xml:space="preserve">c</w:t>
-      </w:r>
-      <w:r>
-        <w:rPr>
-          <w:rStyle w:val="NormalTok"/>
-        </w:rPr>
-        <w:t xml:space="preserve">(</w:t>
-      </w:r>
-      <w:r>
-        <w:rPr>
-          <w:rStyle w:val="StringTok"/>
-        </w:rPr>
-        <w:t xml:space="preserve">"X"</w:t>
-      </w:r>
-      <w:r>
-        <w:rPr>
-          <w:rStyle w:val="NormalTok"/>
-        </w:rPr>
-        <w:t xml:space="preserve">))) </w:t>
-      </w:r>
-      <w:r>
-        <w:rPr>
-          <w:rStyle w:val="OperatorTok"/>
-        </w:rPr>
-        <w:t xml:space="preserve">%&gt;%</w:t>
-      </w:r>
-      <w:r>
-        <w:br w:type="textWrapping"/>
-      </w:r>
-      <w:r>
-        <w:rPr>
-          <w:rStyle w:val="StringTok"/>
-        </w:rPr>
-        <w:t xml:space="preserve">  </w:t>
-      </w:r>
-      <w:r>
-        <w:rPr>
-          <w:rStyle w:val="KeywordTok"/>
-        </w:rPr>
-        <w:t xml:space="preserve">select_if</w:t>
-      </w:r>
-      <w:r>
-        <w:rPr>
-          <w:rStyle w:val="NormalTok"/>
-        </w:rPr>
-        <w:t xml:space="preserve">(is.numeric)  </w:t>
-      </w:r>
-      <w:r>
-        <w:rPr>
-          <w:rStyle w:val="OperatorTok"/>
-        </w:rPr>
-        <w:t xml:space="preserve">%&gt;%</w:t>
-      </w:r>
-      <w:r>
-        <w:br w:type="textWrapping"/>
-      </w:r>
-      <w:r>
-        <w:rPr>
-          <w:rStyle w:val="StringTok"/>
-        </w:rPr>
-        <w:t xml:space="preserve">  </w:t>
-      </w:r>
-      <w:r>
-        <w:rPr>
-          <w:rStyle w:val="NormalTok"/>
-        </w:rPr>
-        <w:t xml:space="preserve">head</w:t>
-      </w:r>
-    </w:p>
-    <w:p>
-      <w:pPr>
-        <w:pStyle w:val="SourceCode"/>
-      </w:pPr>
-      <w:r>
-        <w:rPr>
-          <w:rStyle w:val="VerbatimChar"/>
-        </w:rPr>
-        <w:t xml:space="preserve">## Warning: Unknown variables: `X`</w:t>
-      </w:r>
-    </w:p>
-    <w:p>
-      <w:pPr>
-        <w:pStyle w:val="SourceCode"/>
-      </w:pPr>
-      <w:r>
-        <w:rPr>
-          <w:rStyle w:val="VerbatimChar"/>
-        </w:rPr>
-        <w:t xml:space="preserve">##          Age      RestBP        Chol       MaxHR    Oldpeak</w:t>
-      </w:r>
-      <w:r>
-        <w:br w:type="textWrapping"/>
-      </w:r>
-      <w:r>
-        <w:rPr>
-          <w:rStyle w:val="VerbatimChar"/>
-        </w:rPr>
-        <w:t xml:space="preserve">## 1  0.9471596  0.75627397 -0.26446281  0.01716893  1.0855423</w:t>
-      </w:r>
-      <w:r>
-        <w:br w:type="textWrapping"/>
-      </w:r>
-      <w:r>
-        <w:rPr>
-          <w:rStyle w:val="VerbatimChar"/>
-        </w:rPr>
-        <w:t xml:space="preserve">## 2  1.3897030  1.60855891  0.75915934 -1.81889638  0.3965257</w:t>
-      </w:r>
-      <w:r>
-        <w:br w:type="textWrapping"/>
-      </w:r>
-      <w:r>
-        <w:rPr>
-          <w:rStyle w:val="VerbatimChar"/>
-        </w:rPr>
-        <w:t xml:space="preserve">## 3  1.3897030 -0.66420094 -0.34171732 -0.90086373  1.3439235</w:t>
-      </w:r>
-      <w:r>
-        <w:br w:type="textWrapping"/>
-      </w:r>
-      <w:r>
-        <w:rPr>
-          <w:rStyle w:val="VerbatimChar"/>
-        </w:rPr>
-        <w:t xml:space="preserve">## 4 -1.9293722 -0.09601098  0.06386882  1.63465503  2.1190672</w:t>
-      </w:r>
-      <w:r>
-        <w:br w:type="textWrapping"/>
-      </w:r>
-      <w:r>
-        <w:rPr>
-          <w:rStyle w:val="VerbatimChar"/>
-        </w:rPr>
-        <w:t xml:space="preserve">## 5 -1.4868288 -0.09601098 -0.82455796  0.97891742  0.3103986</w:t>
-      </w:r>
-      <w:r>
-        <w:br w:type="textWrapping"/>
-      </w:r>
-      <w:r>
-        <w:rPr>
-          <w:rStyle w:val="VerbatimChar"/>
-        </w:rPr>
-        <w:t xml:space="preserve">## 6  0.1727088 -0.66420094 -0.20652194  1.24121247 -0.2063639</w:t>
       </w:r>
     </w:p>
     <w:p>
@@ -1705,6 +1217,105 @@
     </w:p>
     <w:p>
       <w:pPr>
+        <w:pStyle w:val="FirstParagraph"/>
+      </w:pPr>
+      <w:r>
+        <w:t xml:space="preserve">After removal of outliers and operations applied to our dataset in above, the following is the structure of the dataset that we will be using for analysis.</w:t>
+      </w:r>
+    </w:p>
+    <w:p>
+      <w:pPr>
+        <w:pStyle w:val="SourceCode"/>
+      </w:pPr>
+      <w:r>
+        <w:rPr>
+          <w:rStyle w:val="CommentTok"/>
+        </w:rPr>
+        <w:t xml:space="preserve"># examining variables</w:t>
+      </w:r>
+      <w:r>
+        <w:br w:type="textWrapping"/>
+      </w:r>
+      <w:r>
+        <w:rPr>
+          <w:rStyle w:val="KeywordTok"/>
+        </w:rPr>
+        <w:t xml:space="preserve">str</w:t>
+      </w:r>
+      <w:r>
+        <w:rPr>
+          <w:rStyle w:val="NormalTok"/>
+        </w:rPr>
+        <w:t xml:space="preserve">(data_raw)</w:t>
+      </w:r>
+    </w:p>
+    <w:p>
+      <w:pPr>
+        <w:pStyle w:val="SourceCode"/>
+      </w:pPr>
+      <w:r>
+        <w:rPr>
+          <w:rStyle w:val="VerbatimChar"/>
+        </w:rPr>
+        <w:t xml:space="preserve">## 'data.frame':    303 obs. of  6 variables:</w:t>
+      </w:r>
+      <w:r>
+        <w:br w:type="textWrapping"/>
+      </w:r>
+      <w:r>
+        <w:rPr>
+          <w:rStyle w:val="VerbatimChar"/>
+        </w:rPr>
+        <w:t xml:space="preserve">##  $ Age    : num  0.947 1.39 1.39 -1.929 -1.487 ...</w:t>
+      </w:r>
+      <w:r>
+        <w:br w:type="textWrapping"/>
+      </w:r>
+      <w:r>
+        <w:rPr>
+          <w:rStyle w:val="VerbatimChar"/>
+        </w:rPr>
+        <w:t xml:space="preserve">##  $ RestBP : num  0.756 1.609 -0.664 -0.096 -0.096 ...</w:t>
+      </w:r>
+      <w:r>
+        <w:br w:type="textWrapping"/>
+      </w:r>
+      <w:r>
+        <w:rPr>
+          <w:rStyle w:val="VerbatimChar"/>
+        </w:rPr>
+        <w:t xml:space="preserve">##  $ Chol   : num  -0.2645 0.7592 -0.3417 0.0639 -0.8246 ...</w:t>
+      </w:r>
+      <w:r>
+        <w:br w:type="textWrapping"/>
+      </w:r>
+      <w:r>
+        <w:rPr>
+          <w:rStyle w:val="VerbatimChar"/>
+        </w:rPr>
+        <w:t xml:space="preserve">##  $ MaxHR  : num  0.0172 -1.8189 -0.9009 1.6347 0.9789 ...</w:t>
+      </w:r>
+      <w:r>
+        <w:br w:type="textWrapping"/>
+      </w:r>
+      <w:r>
+        <w:rPr>
+          <w:rStyle w:val="VerbatimChar"/>
+        </w:rPr>
+        <w:t xml:space="preserve">##  $ Oldpeak: num  1.086 0.397 1.344 2.119 0.31 ...</w:t>
+      </w:r>
+      <w:r>
+        <w:br w:type="textWrapping"/>
+      </w:r>
+      <w:r>
+        <w:rPr>
+          <w:rStyle w:val="VerbatimChar"/>
+        </w:rPr>
+        <w:t xml:space="preserve">##  $ AHD    : Factor w/ 2 levels "0","1": 1 2 2 1 1 1 2 1 2 2 ...</w:t>
+      </w:r>
+    </w:p>
+    <w:p>
+      <w:pPr>
         <w:pStyle w:val="Heading3"/>
       </w:pPr>
       <w:bookmarkStart w:id="26" w:name="variables-analysis"/>
@@ -4730,34 +4341,238 @@
         <w:rPr>
           <w:rStyle w:val="NormalTok"/>
         </w:rPr>
+        <w:t xml:space="preserve">,</w:t>
+      </w:r>
+      <w:r>
+        <w:br w:type="textWrapping"/>
+      </w:r>
+      <w:r>
+        <w:rPr>
+          <w:rStyle w:val="NormalTok"/>
+        </w:rPr>
+        <w:t xml:space="preserve">                     </w:t>
+      </w:r>
+      <w:r>
+        <w:rPr>
+          <w:rStyle w:val="DataTypeTok"/>
+        </w:rPr>
+        <w:t xml:space="preserve">savePredictions =</w:t>
+      </w:r>
+      <w:r>
+        <w:rPr>
+          <w:rStyle w:val="NormalTok"/>
+        </w:rPr>
+        <w:t xml:space="preserve"> </w:t>
+      </w:r>
+      <w:r>
+        <w:rPr>
+          <w:rStyle w:val="OtherTok"/>
+        </w:rPr>
+        <w:t xml:space="preserve">TRUE</w:t>
+      </w:r>
+      <w:r>
+        <w:rPr>
+          <w:rStyle w:val="NormalTok"/>
+        </w:rPr>
+        <w:t xml:space="preserve">)</w:t>
+      </w:r>
+      <w:r>
+        <w:br w:type="textWrapping"/>
+      </w:r>
+      <w:r>
+        <w:br w:type="textWrapping"/>
+      </w:r>
+      <w:r>
+        <w:rPr>
+          <w:rStyle w:val="CommentTok"/>
+        </w:rPr>
+        <w:t xml:space="preserve"># k-fold training</w:t>
+      </w:r>
+      <w:r>
+        <w:br w:type="textWrapping"/>
+      </w:r>
+      <w:r>
+        <w:rPr>
+          <w:rStyle w:val="NormalTok"/>
+        </w:rPr>
+        <w:t xml:space="preserve">mod_fit &lt;-</w:t>
+      </w:r>
+      <w:r>
+        <w:rPr>
+          <w:rStyle w:val="StringTok"/>
+        </w:rPr>
+        <w:t xml:space="preserve"> </w:t>
+      </w:r>
+      <w:r>
+        <w:rPr>
+          <w:rStyle w:val="KeywordTok"/>
+        </w:rPr>
+        <w:t xml:space="preserve">train</w:t>
+      </w:r>
+      <w:r>
+        <w:rPr>
+          <w:rStyle w:val="NormalTok"/>
+        </w:rPr>
+        <w:t xml:space="preserve">(AHD </w:t>
+      </w:r>
+      <w:r>
+        <w:rPr>
+          <w:rStyle w:val="OperatorTok"/>
+        </w:rPr>
+        <w:t xml:space="preserve">~</w:t>
+      </w:r>
+      <w:r>
+        <w:rPr>
+          <w:rStyle w:val="StringTok"/>
+        </w:rPr>
+        <w:t xml:space="preserve"> </w:t>
+      </w:r>
+      <w:r>
+        <w:rPr>
+          <w:rStyle w:val="NormalTok"/>
+        </w:rPr>
+        <w:t xml:space="preserve">MaxHR </w:t>
+      </w:r>
+      <w:r>
+        <w:rPr>
+          <w:rStyle w:val="OperatorTok"/>
+        </w:rPr>
+        <w:t xml:space="preserve">+</w:t>
+      </w:r>
+      <w:r>
+        <w:rPr>
+          <w:rStyle w:val="StringTok"/>
+        </w:rPr>
+        <w:t xml:space="preserve"> </w:t>
+      </w:r>
+      <w:r>
+        <w:rPr>
+          <w:rStyle w:val="NormalTok"/>
+        </w:rPr>
+        <w:t xml:space="preserve">Oldpeak </w:t>
+      </w:r>
+      <w:r>
+        <w:rPr>
+          <w:rStyle w:val="OperatorTok"/>
+        </w:rPr>
+        <w:t xml:space="preserve">+</w:t>
+      </w:r>
+      <w:r>
+        <w:rPr>
+          <w:rStyle w:val="StringTok"/>
+        </w:rPr>
+        <w:t xml:space="preserve"> </w:t>
+      </w:r>
+      <w:r>
+        <w:rPr>
+          <w:rStyle w:val="NormalTok"/>
+        </w:rPr>
+        <w:t xml:space="preserve">Chol, </w:t>
+      </w:r>
+      <w:r>
+        <w:rPr>
+          <w:rStyle w:val="DataTypeTok"/>
+        </w:rPr>
+        <w:t xml:space="preserve">data=</w:t>
+      </w:r>
+      <w:r>
+        <w:rPr>
+          <w:rStyle w:val="NormalTok"/>
+        </w:rPr>
+        <w:t xml:space="preserve">training, </w:t>
+      </w:r>
+      <w:r>
+        <w:br w:type="textWrapping"/>
+      </w:r>
+      <w:r>
+        <w:rPr>
+          <w:rStyle w:val="NormalTok"/>
+        </w:rPr>
+        <w:t xml:space="preserve">                 </w:t>
+      </w:r>
+      <w:r>
+        <w:rPr>
+          <w:rStyle w:val="DataTypeTok"/>
+        </w:rPr>
+        <w:t xml:space="preserve">method=</w:t>
+      </w:r>
+      <w:r>
+        <w:rPr>
+          <w:rStyle w:val="StringTok"/>
+        </w:rPr>
+        <w:t xml:space="preserve">"glm"</w:t>
+      </w:r>
+      <w:r>
+        <w:rPr>
+          <w:rStyle w:val="NormalTok"/>
+        </w:rPr>
         <w:t xml:space="preserve">, </w:t>
       </w:r>
       <w:r>
-        <w:br w:type="textWrapping"/>
-      </w:r>
-      <w:r>
-        <w:rPr>
-          <w:rStyle w:val="NormalTok"/>
-        </w:rPr>
-        <w:t xml:space="preserve">                     </w:t>
-      </w:r>
-      <w:r>
         <w:rPr>
           <w:rStyle w:val="DataTypeTok"/>
         </w:rPr>
-        <w:t xml:space="preserve">savePredictions =</w:t>
-      </w:r>
-      <w:r>
-        <w:rPr>
-          <w:rStyle w:val="NormalTok"/>
-        </w:rPr>
-        <w:t xml:space="preserve"> </w:t>
-      </w:r>
-      <w:r>
-        <w:rPr>
-          <w:rStyle w:val="OtherTok"/>
-        </w:rPr>
-        <w:t xml:space="preserve">TRUE</w:t>
+        <w:t xml:space="preserve">family=</w:t>
+      </w:r>
+      <w:r>
+        <w:rPr>
+          <w:rStyle w:val="StringTok"/>
+        </w:rPr>
+        <w:t xml:space="preserve">"binomial"</w:t>
+      </w:r>
+      <w:r>
+        <w:rPr>
+          <w:rStyle w:val="NormalTok"/>
+        </w:rPr>
+        <w:t xml:space="preserve">,</w:t>
+      </w:r>
+      <w:r>
+        <w:br w:type="textWrapping"/>
+      </w:r>
+      <w:r>
+        <w:rPr>
+          <w:rStyle w:val="NormalTok"/>
+        </w:rPr>
+        <w:t xml:space="preserve">                 </w:t>
+      </w:r>
+      <w:r>
+        <w:rPr>
+          <w:rStyle w:val="DataTypeTok"/>
+        </w:rPr>
+        <w:t xml:space="preserve">trControl =</w:t>
+      </w:r>
+      <w:r>
+        <w:rPr>
+          <w:rStyle w:val="NormalTok"/>
+        </w:rPr>
+        <w:t xml:space="preserve"> ctrl,</w:t>
+      </w:r>
+      <w:r>
+        <w:br w:type="textWrapping"/>
+      </w:r>
+      <w:r>
+        <w:rPr>
+          <w:rStyle w:val="NormalTok"/>
+        </w:rPr>
+        <w:t xml:space="preserve">                 </w:t>
+      </w:r>
+      <w:r>
+        <w:rPr>
+          <w:rStyle w:val="DataTypeTok"/>
+        </w:rPr>
+        <w:t xml:space="preserve">tuneLength =</w:t>
+      </w:r>
+      <w:r>
+        <w:rPr>
+          <w:rStyle w:val="NormalTok"/>
+        </w:rPr>
+        <w:t xml:space="preserve"> </w:t>
+      </w:r>
+      <w:r>
+        <w:rPr>
+          <w:rStyle w:val="DecValTok"/>
+        </w:rPr>
+        <w:t xml:space="preserve">10</w:t>
       </w:r>
       <w:r>
         <w:rPr>
@@ -4769,22 +4584,262 @@
         <w:br w:type="textWrapping"/>
       </w:r>
       <w:r>
-        <w:br w:type="textWrapping"/>
-      </w:r>
+        <w:rPr>
+          <w:rStyle w:val="KeywordTok"/>
+        </w:rPr>
+        <w:t xml:space="preserve">summary</w:t>
+      </w:r>
+      <w:r>
+        <w:rPr>
+          <w:rStyle w:val="NormalTok"/>
+        </w:rPr>
+        <w:t xml:space="preserve">(mod_fit)</w:t>
+      </w:r>
+    </w:p>
+    <w:p>
+      <w:pPr>
+        <w:pStyle w:val="SourceCode"/>
+      </w:pPr>
+      <w:r>
+        <w:rPr>
+          <w:rStyle w:val="VerbatimChar"/>
+        </w:rPr>
+        <w:t xml:space="preserve">## </w:t>
+      </w:r>
+      <w:r>
+        <w:br w:type="textWrapping"/>
+      </w:r>
+      <w:r>
+        <w:rPr>
+          <w:rStyle w:val="VerbatimChar"/>
+        </w:rPr>
+        <w:t xml:space="preserve">## Call:</w:t>
+      </w:r>
+      <w:r>
+        <w:br w:type="textWrapping"/>
+      </w:r>
+      <w:r>
+        <w:rPr>
+          <w:rStyle w:val="VerbatimChar"/>
+        </w:rPr>
+        <w:t xml:space="preserve">## NULL</w:t>
+      </w:r>
+      <w:r>
+        <w:br w:type="textWrapping"/>
+      </w:r>
+      <w:r>
+        <w:rPr>
+          <w:rStyle w:val="VerbatimChar"/>
+        </w:rPr>
+        <w:t xml:space="preserve">## </w:t>
+      </w:r>
+      <w:r>
+        <w:br w:type="textWrapping"/>
+      </w:r>
+      <w:r>
+        <w:rPr>
+          <w:rStyle w:val="VerbatimChar"/>
+        </w:rPr>
+        <w:t xml:space="preserve">## Deviance Residuals: </w:t>
+      </w:r>
+      <w:r>
+        <w:br w:type="textWrapping"/>
+      </w:r>
+      <w:r>
+        <w:rPr>
+          <w:rStyle w:val="VerbatimChar"/>
+        </w:rPr>
+        <w:t xml:space="preserve">##     Min       1Q   Median       3Q      Max  </w:t>
+      </w:r>
+      <w:r>
+        <w:br w:type="textWrapping"/>
+      </w:r>
+      <w:r>
+        <w:rPr>
+          <w:rStyle w:val="VerbatimChar"/>
+        </w:rPr>
+        <w:t xml:space="preserve">## -2.0453  -0.8962  -0.5130   0.8375   2.0754  </w:t>
+      </w:r>
+      <w:r>
+        <w:br w:type="textWrapping"/>
+      </w:r>
+      <w:r>
+        <w:rPr>
+          <w:rStyle w:val="VerbatimChar"/>
+        </w:rPr>
+        <w:t xml:space="preserve">## </w:t>
+      </w:r>
+      <w:r>
+        <w:br w:type="textWrapping"/>
+      </w:r>
+      <w:r>
+        <w:rPr>
+          <w:rStyle w:val="VerbatimChar"/>
+        </w:rPr>
+        <w:t xml:space="preserve">## Coefficients:</w:t>
+      </w:r>
+      <w:r>
+        <w:br w:type="textWrapping"/>
+      </w:r>
+      <w:r>
+        <w:rPr>
+          <w:rStyle w:val="VerbatimChar"/>
+        </w:rPr>
+        <w:t xml:space="preserve">##             Estimate Std. Error z value Pr(&gt;|z|)    </w:t>
+      </w:r>
+      <w:r>
+        <w:br w:type="textWrapping"/>
+      </w:r>
+      <w:r>
+        <w:rPr>
+          <w:rStyle w:val="VerbatimChar"/>
+        </w:rPr>
+        <w:t xml:space="preserve">## (Intercept)  -0.1387     0.1490  -0.930   0.3521    </w:t>
+      </w:r>
+      <w:r>
+        <w:br w:type="textWrapping"/>
+      </w:r>
+      <w:r>
+        <w:rPr>
+          <w:rStyle w:val="VerbatimChar"/>
+        </w:rPr>
+        <w:t xml:space="preserve">## MaxHR        -0.6524     0.1650  -3.955 7.64e-05 ***</w:t>
+      </w:r>
+      <w:r>
+        <w:br w:type="textWrapping"/>
+      </w:r>
+      <w:r>
+        <w:rPr>
+          <w:rStyle w:val="VerbatimChar"/>
+        </w:rPr>
+        <w:t xml:space="preserve">## Oldpeak       0.8908     0.1791   4.974 6.55e-07 ***</w:t>
+      </w:r>
+      <w:r>
+        <w:br w:type="textWrapping"/>
+      </w:r>
+      <w:r>
+        <w:rPr>
+          <w:rStyle w:val="VerbatimChar"/>
+        </w:rPr>
+        <w:t xml:space="preserve">## Chol          0.2861     0.1711   1.672   0.0945 .  </w:t>
+      </w:r>
+      <w:r>
+        <w:br w:type="textWrapping"/>
+      </w:r>
+      <w:r>
+        <w:rPr>
+          <w:rStyle w:val="VerbatimChar"/>
+        </w:rPr>
+        <w:t xml:space="preserve">## ---</w:t>
+      </w:r>
+      <w:r>
+        <w:br w:type="textWrapping"/>
+      </w:r>
+      <w:r>
+        <w:rPr>
+          <w:rStyle w:val="VerbatimChar"/>
+        </w:rPr>
+        <w:t xml:space="preserve">## Signif. codes:  0 '***' 0.001 '**' 0.01 '*' 0.05 '.' 0.1 ' ' 1</w:t>
+      </w:r>
+      <w:r>
+        <w:br w:type="textWrapping"/>
+      </w:r>
+      <w:r>
+        <w:rPr>
+          <w:rStyle w:val="VerbatimChar"/>
+        </w:rPr>
+        <w:t xml:space="preserve">## </w:t>
+      </w:r>
+      <w:r>
+        <w:br w:type="textWrapping"/>
+      </w:r>
+      <w:r>
+        <w:rPr>
+          <w:rStyle w:val="VerbatimChar"/>
+        </w:rPr>
+        <w:t xml:space="preserve">## (Dispersion parameter for binomial family taken to be 1)</w:t>
+      </w:r>
+      <w:r>
+        <w:br w:type="textWrapping"/>
+      </w:r>
+      <w:r>
+        <w:rPr>
+          <w:rStyle w:val="VerbatimChar"/>
+        </w:rPr>
+        <w:t xml:space="preserve">## </w:t>
+      </w:r>
+      <w:r>
+        <w:br w:type="textWrapping"/>
+      </w:r>
+      <w:r>
+        <w:rPr>
+          <w:rStyle w:val="VerbatimChar"/>
+        </w:rPr>
+        <w:t xml:space="preserve">##     Null deviance: 336.61  on 243  degrees of freedom</w:t>
+      </w:r>
+      <w:r>
+        <w:br w:type="textWrapping"/>
+      </w:r>
+      <w:r>
+        <w:rPr>
+          <w:rStyle w:val="VerbatimChar"/>
+        </w:rPr>
+        <w:t xml:space="preserve">## Residual deviance: 269.58  on 240  degrees of freedom</w:t>
+      </w:r>
+      <w:r>
+        <w:br w:type="textWrapping"/>
+      </w:r>
+      <w:r>
+        <w:rPr>
+          <w:rStyle w:val="VerbatimChar"/>
+        </w:rPr>
+        <w:t xml:space="preserve">## AIC: 277.58</w:t>
+      </w:r>
+      <w:r>
+        <w:br w:type="textWrapping"/>
+      </w:r>
+      <w:r>
+        <w:rPr>
+          <w:rStyle w:val="VerbatimChar"/>
+        </w:rPr>
+        <w:t xml:space="preserve">## </w:t>
+      </w:r>
+      <w:r>
+        <w:br w:type="textWrapping"/>
+      </w:r>
+      <w:r>
+        <w:rPr>
+          <w:rStyle w:val="VerbatimChar"/>
+        </w:rPr>
+        <w:t xml:space="preserve">## Number of Fisher Scoring iterations: 4</w:t>
+      </w:r>
+    </w:p>
+    <w:p>
+      <w:pPr>
+        <w:pStyle w:val="FirstParagraph"/>
+      </w:pPr>
+      <w:r>
+        <w:t xml:space="preserve">The confision matrix for k-fold cross validation is used to examine accuracy and its significance value. The accuracy observed with k-fold cross validation is 0.72, which is similiar with our initial model’s results.</w:t>
+      </w:r>
+    </w:p>
+    <w:p>
+      <w:pPr>
+        <w:pStyle w:val="SourceCode"/>
+      </w:pPr>
       <w:r>
         <w:rPr>
           <w:rStyle w:val="CommentTok"/>
         </w:rPr>
-        <w:t xml:space="preserve"># k-fold training</w:t>
-      </w:r>
-      <w:r>
-        <w:br w:type="textWrapping"/>
-      </w:r>
-      <w:r>
-        <w:rPr>
-          <w:rStyle w:val="NormalTok"/>
-        </w:rPr>
-        <w:t xml:space="preserve">mod_fit &lt;-</w:t>
+        <w:t xml:space="preserve"># confusion matrix results for training data</w:t>
+      </w:r>
+      <w:r>
+        <w:br w:type="textWrapping"/>
+      </w:r>
+      <w:r>
+        <w:rPr>
+          <w:rStyle w:val="NormalTok"/>
+        </w:rPr>
+        <w:t xml:space="preserve">pred &lt;-</w:t>
       </w:r>
       <w:r>
         <w:rPr>
@@ -4796,193 +4851,64 @@
         <w:rPr>
           <w:rStyle w:val="KeywordTok"/>
         </w:rPr>
-        <w:t xml:space="preserve">train</w:t>
-      </w:r>
-      <w:r>
-        <w:rPr>
-          <w:rStyle w:val="NormalTok"/>
-        </w:rPr>
-        <w:t xml:space="preserve">(AHD </w:t>
+        <w:t xml:space="preserve">predict</w:t>
+      </w:r>
+      <w:r>
+        <w:rPr>
+          <w:rStyle w:val="NormalTok"/>
+        </w:rPr>
+        <w:t xml:space="preserve">(mod_fit, </w:t>
+      </w:r>
+      <w:r>
+        <w:rPr>
+          <w:rStyle w:val="DataTypeTok"/>
+        </w:rPr>
+        <w:t xml:space="preserve">newdata=</w:t>
+      </w:r>
+      <w:r>
+        <w:rPr>
+          <w:rStyle w:val="NormalTok"/>
+        </w:rPr>
+        <w:t xml:space="preserve">training)</w:t>
+      </w:r>
+      <w:r>
+        <w:br w:type="textWrapping"/>
+      </w:r>
+      <w:r>
+        <w:rPr>
+          <w:rStyle w:val="KeywordTok"/>
+        </w:rPr>
+        <w:t xml:space="preserve">confusionMatrix</w:t>
+      </w:r>
+      <w:r>
+        <w:rPr>
+          <w:rStyle w:val="NormalTok"/>
+        </w:rPr>
+        <w:t xml:space="preserve">(</w:t>
+      </w:r>
+      <w:r>
+        <w:rPr>
+          <w:rStyle w:val="DataTypeTok"/>
+        </w:rPr>
+        <w:t xml:space="preserve">data =</w:t>
+      </w:r>
+      <w:r>
+        <w:rPr>
+          <w:rStyle w:val="NormalTok"/>
+        </w:rPr>
+        <w:t xml:space="preserve"> pred, training</w:t>
       </w:r>
       <w:r>
         <w:rPr>
           <w:rStyle w:val="OperatorTok"/>
         </w:rPr>
-        <w:t xml:space="preserve">~</w:t>
-      </w:r>
-      <w:r>
-        <w:rPr>
-          <w:rStyle w:val="StringTok"/>
-        </w:rPr>
-        <w:t xml:space="preserve"> </w:t>
-      </w:r>
-      <w:r>
-        <w:rPr>
-          <w:rStyle w:val="NormalTok"/>
-        </w:rPr>
-        <w:t xml:space="preserve">MaxHR </w:t>
-      </w:r>
-      <w:r>
-        <w:rPr>
-          <w:rStyle w:val="OperatorTok"/>
-        </w:rPr>
-        <w:t xml:space="preserve">+</w:t>
-      </w:r>
-      <w:r>
-        <w:rPr>
-          <w:rStyle w:val="StringTok"/>
-        </w:rPr>
-        <w:t xml:space="preserve"> </w:t>
-      </w:r>
-      <w:r>
-        <w:rPr>
-          <w:rStyle w:val="NormalTok"/>
-        </w:rPr>
-        <w:t xml:space="preserve">Oldpeak </w:t>
-      </w:r>
-      <w:r>
-        <w:rPr>
-          <w:rStyle w:val="OperatorTok"/>
-        </w:rPr>
-        <w:t xml:space="preserve">+</w:t>
-      </w:r>
-      <w:r>
-        <w:rPr>
-          <w:rStyle w:val="StringTok"/>
-        </w:rPr>
-        <w:t xml:space="preserve"> </w:t>
-      </w:r>
-      <w:r>
-        <w:rPr>
-          <w:rStyle w:val="NormalTok"/>
-        </w:rPr>
-        <w:t xml:space="preserve">Chol, </w:t>
-      </w:r>
-      <w:r>
-        <w:rPr>
-          <w:rStyle w:val="DataTypeTok"/>
-        </w:rPr>
-        <w:t xml:space="preserve">data=</w:t>
-      </w:r>
-      <w:r>
-        <w:rPr>
-          <w:rStyle w:val="NormalTok"/>
-        </w:rPr>
-        <w:t xml:space="preserve">training, </w:t>
-      </w:r>
-      <w:r>
-        <w:br w:type="textWrapping"/>
-      </w:r>
-      <w:r>
-        <w:rPr>
-          <w:rStyle w:val="NormalTok"/>
-        </w:rPr>
-        <w:t xml:space="preserve">                 </w:t>
-      </w:r>
-      <w:r>
-        <w:rPr>
-          <w:rStyle w:val="DataTypeTok"/>
-        </w:rPr>
-        <w:t xml:space="preserve">method=</w:t>
-      </w:r>
-      <w:r>
-        <w:rPr>
-          <w:rStyle w:val="StringTok"/>
-        </w:rPr>
-        <w:t xml:space="preserve">"glm"</w:t>
-      </w:r>
-      <w:r>
-        <w:rPr>
-          <w:rStyle w:val="NormalTok"/>
-        </w:rPr>
-        <w:t xml:space="preserve">, </w:t>
-      </w:r>
-      <w:r>
-        <w:rPr>
-          <w:rStyle w:val="DataTypeTok"/>
-        </w:rPr>
-        <w:t xml:space="preserve">family=</w:t>
-      </w:r>
-      <w:r>
-        <w:rPr>
-          <w:rStyle w:val="StringTok"/>
-        </w:rPr>
-        <w:t xml:space="preserve">"binomial"</w:t>
-      </w:r>
-      <w:r>
-        <w:rPr>
-          <w:rStyle w:val="NormalTok"/>
-        </w:rPr>
-        <w:t xml:space="preserve">,</w:t>
-      </w:r>
-      <w:r>
-        <w:br w:type="textWrapping"/>
-      </w:r>
-      <w:r>
-        <w:rPr>
-          <w:rStyle w:val="NormalTok"/>
-        </w:rPr>
-        <w:t xml:space="preserve">                 </w:t>
-      </w:r>
-      <w:r>
-        <w:rPr>
-          <w:rStyle w:val="DataTypeTok"/>
-        </w:rPr>
-        <w:t xml:space="preserve">trControl =</w:t>
-      </w:r>
-      <w:r>
-        <w:rPr>
-          <w:rStyle w:val="NormalTok"/>
-        </w:rPr>
-        <w:t xml:space="preserve"> ctrl,</w:t>
-      </w:r>
-      <w:r>
-        <w:br w:type="textWrapping"/>
-      </w:r>
-      <w:r>
-        <w:rPr>
-          <w:rStyle w:val="NormalTok"/>
-        </w:rPr>
-        <w:t xml:space="preserve">                 </w:t>
-      </w:r>
-      <w:r>
-        <w:rPr>
-          <w:rStyle w:val="DataTypeTok"/>
-        </w:rPr>
-        <w:t xml:space="preserve">tuneLength =</w:t>
-      </w:r>
-      <w:r>
-        <w:rPr>
-          <w:rStyle w:val="NormalTok"/>
-        </w:rPr>
-        <w:t xml:space="preserve"> </w:t>
-      </w:r>
-      <w:r>
-        <w:rPr>
-          <w:rStyle w:val="DecValTok"/>
-        </w:rPr>
-        <w:t xml:space="preserve">10</w:t>
-      </w:r>
-      <w:r>
-        <w:rPr>
-          <w:rStyle w:val="NormalTok"/>
-        </w:rPr>
-        <w:t xml:space="preserve">)</w:t>
-      </w:r>
-      <w:r>
-        <w:br w:type="textWrapping"/>
-      </w:r>
-      <w:r>
-        <w:rPr>
-          <w:rStyle w:val="KeywordTok"/>
-        </w:rPr>
-        <w:t xml:space="preserve">summary</w:t>
-      </w:r>
-      <w:r>
-        <w:rPr>
-          <w:rStyle w:val="NormalTok"/>
-        </w:rPr>
-        <w:t xml:space="preserve">(mod_fit)</w:t>
+        <w:t xml:space="preserve">$</w:t>
+      </w:r>
+      <w:r>
+        <w:rPr>
+          <w:rStyle w:val="NormalTok"/>
+        </w:rPr>
+        <w:t xml:space="preserve">AHD)</w:t>
       </w:r>
     </w:p>
     <w:p>
@@ -4993,6 +4919,15 @@
         <w:rPr>
           <w:rStyle w:val="VerbatimChar"/>
         </w:rPr>
+        <w:t xml:space="preserve">## Confusion Matrix and Statistics</w:t>
+      </w:r>
+      <w:r>
+        <w:br w:type="textWrapping"/>
+      </w:r>
+      <w:r>
+        <w:rPr>
+          <w:rStyle w:val="VerbatimChar"/>
+        </w:rPr>
         <w:t xml:space="preserve">## </w:t>
       </w:r>
       <w:r>
@@ -5002,330 +4937,6 @@
         <w:rPr>
           <w:rStyle w:val="VerbatimChar"/>
         </w:rPr>
-        <w:t xml:space="preserve">## Call:</w:t>
-      </w:r>
-      <w:r>
-        <w:br w:type="textWrapping"/>
-      </w:r>
-      <w:r>
-        <w:rPr>
-          <w:rStyle w:val="VerbatimChar"/>
-        </w:rPr>
-        <w:t xml:space="preserve">## NULL</w:t>
-      </w:r>
-      <w:r>
-        <w:br w:type="textWrapping"/>
-      </w:r>
-      <w:r>
-        <w:rPr>
-          <w:rStyle w:val="VerbatimChar"/>
-        </w:rPr>
-        <w:t xml:space="preserve">## </w:t>
-      </w:r>
-      <w:r>
-        <w:br w:type="textWrapping"/>
-      </w:r>
-      <w:r>
-        <w:rPr>
-          <w:rStyle w:val="VerbatimChar"/>
-        </w:rPr>
-        <w:t xml:space="preserve">## Deviance Residuals: </w:t>
-      </w:r>
-      <w:r>
-        <w:br w:type="textWrapping"/>
-      </w:r>
-      <w:r>
-        <w:rPr>
-          <w:rStyle w:val="VerbatimChar"/>
-        </w:rPr>
-        <w:t xml:space="preserve">##     Min       1Q   Median       3Q      Max  </w:t>
-      </w:r>
-      <w:r>
-        <w:br w:type="textWrapping"/>
-      </w:r>
-      <w:r>
-        <w:rPr>
-          <w:rStyle w:val="VerbatimChar"/>
-        </w:rPr>
-        <w:t xml:space="preserve">## -2.1080  -0.8308  -0.5071   0.8246   2.1250  </w:t>
-      </w:r>
-      <w:r>
-        <w:br w:type="textWrapping"/>
-      </w:r>
-      <w:r>
-        <w:rPr>
-          <w:rStyle w:val="VerbatimChar"/>
-        </w:rPr>
-        <w:t xml:space="preserve">## </w:t>
-      </w:r>
-      <w:r>
-        <w:br w:type="textWrapping"/>
-      </w:r>
-      <w:r>
-        <w:rPr>
-          <w:rStyle w:val="VerbatimChar"/>
-        </w:rPr>
-        <w:t xml:space="preserve">## Coefficients:</w:t>
-      </w:r>
-      <w:r>
-        <w:br w:type="textWrapping"/>
-      </w:r>
-      <w:r>
-        <w:rPr>
-          <w:rStyle w:val="VerbatimChar"/>
-        </w:rPr>
-        <w:t xml:space="preserve">##             Estimate Std. Error z value Pr(&gt;|z|)    </w:t>
-      </w:r>
-      <w:r>
-        <w:br w:type="textWrapping"/>
-      </w:r>
-      <w:r>
-        <w:rPr>
-          <w:rStyle w:val="VerbatimChar"/>
-        </w:rPr>
-        <w:t xml:space="preserve">## (Intercept)  -0.1143     0.1528  -0.748   0.4545    </w:t>
-      </w:r>
-      <w:r>
-        <w:br w:type="textWrapping"/>
-      </w:r>
-      <w:r>
-        <w:rPr>
-          <w:rStyle w:val="VerbatimChar"/>
-        </w:rPr>
-        <w:t xml:space="preserve">## MaxHR        -0.7096     0.1688  -4.203 2.63e-05 ***</w:t>
-      </w:r>
-      <w:r>
-        <w:br w:type="textWrapping"/>
-      </w:r>
-      <w:r>
-        <w:rPr>
-          <w:rStyle w:val="VerbatimChar"/>
-        </w:rPr>
-        <w:t xml:space="preserve">## Oldpeak       0.9375     0.1835   5.109 3.24e-07 ***</w:t>
-      </w:r>
-      <w:r>
-        <w:br w:type="textWrapping"/>
-      </w:r>
-      <w:r>
-        <w:rPr>
-          <w:rStyle w:val="VerbatimChar"/>
-        </w:rPr>
-        <w:t xml:space="preserve">## Chol          0.3584     0.1784   2.009   0.0445 *  </w:t>
-      </w:r>
-      <w:r>
-        <w:br w:type="textWrapping"/>
-      </w:r>
-      <w:r>
-        <w:rPr>
-          <w:rStyle w:val="VerbatimChar"/>
-        </w:rPr>
-        <w:t xml:space="preserve">## ---</w:t>
-      </w:r>
-      <w:r>
-        <w:br w:type="textWrapping"/>
-      </w:r>
-      <w:r>
-        <w:rPr>
-          <w:rStyle w:val="VerbatimChar"/>
-        </w:rPr>
-        <w:t xml:space="preserve">## Signif. codes:  0 '***' 0.001 '**' 0.01 '*' 0.05 '.' 0.1 ' ' 1</w:t>
-      </w:r>
-      <w:r>
-        <w:br w:type="textWrapping"/>
-      </w:r>
-      <w:r>
-        <w:rPr>
-          <w:rStyle w:val="VerbatimChar"/>
-        </w:rPr>
-        <w:t xml:space="preserve">## </w:t>
-      </w:r>
-      <w:r>
-        <w:br w:type="textWrapping"/>
-      </w:r>
-      <w:r>
-        <w:rPr>
-          <w:rStyle w:val="VerbatimChar"/>
-        </w:rPr>
-        <w:t xml:space="preserve">## (Dispersion parameter for binomial family taken to be 1)</w:t>
-      </w:r>
-      <w:r>
-        <w:br w:type="textWrapping"/>
-      </w:r>
-      <w:r>
-        <w:rPr>
-          <w:rStyle w:val="VerbatimChar"/>
-        </w:rPr>
-        <w:t xml:space="preserve">## </w:t>
-      </w:r>
-      <w:r>
-        <w:br w:type="textWrapping"/>
-      </w:r>
-      <w:r>
-        <w:rPr>
-          <w:rStyle w:val="VerbatimChar"/>
-        </w:rPr>
-        <w:t xml:space="preserve">##     Null deviance: 336.61  on 243  degrees of freedom</w:t>
-      </w:r>
-      <w:r>
-        <w:br w:type="textWrapping"/>
-      </w:r>
-      <w:r>
-        <w:rPr>
-          <w:rStyle w:val="VerbatimChar"/>
-        </w:rPr>
-        <w:t xml:space="preserve">## Residual deviance: 261.01  on 240  degrees of freedom</w:t>
-      </w:r>
-      <w:r>
-        <w:br w:type="textWrapping"/>
-      </w:r>
-      <w:r>
-        <w:rPr>
-          <w:rStyle w:val="VerbatimChar"/>
-        </w:rPr>
-        <w:t xml:space="preserve">## AIC: 269.01</w:t>
-      </w:r>
-      <w:r>
-        <w:br w:type="textWrapping"/>
-      </w:r>
-      <w:r>
-        <w:rPr>
-          <w:rStyle w:val="VerbatimChar"/>
-        </w:rPr>
-        <w:t xml:space="preserve">## </w:t>
-      </w:r>
-      <w:r>
-        <w:br w:type="textWrapping"/>
-      </w:r>
-      <w:r>
-        <w:rPr>
-          <w:rStyle w:val="VerbatimChar"/>
-        </w:rPr>
-        <w:t xml:space="preserve">## Number of Fisher Scoring iterations: 4</w:t>
-      </w:r>
-    </w:p>
-    <w:p>
-      <w:pPr>
-        <w:pStyle w:val="FirstParagraph"/>
-      </w:pPr>
-      <w:r>
-        <w:t xml:space="preserve">The confision matrix for k-fold cross validation is used to examine accuracy and its significance value. The accuracy observed with k-fold cross validation is 0.72, which is similiar with our initial model’s results.</w:t>
-      </w:r>
-    </w:p>
-    <w:p>
-      <w:pPr>
-        <w:pStyle w:val="SourceCode"/>
-      </w:pPr>
-      <w:r>
-        <w:rPr>
-          <w:rStyle w:val="CommentTok"/>
-        </w:rPr>
-        <w:t xml:space="preserve"># confusion matrix results for training data</w:t>
-      </w:r>
-      <w:r>
-        <w:br w:type="textWrapping"/>
-      </w:r>
-      <w:r>
-        <w:rPr>
-          <w:rStyle w:val="NormalTok"/>
-        </w:rPr>
-        <w:t xml:space="preserve">pred &lt;-</w:t>
-      </w:r>
-      <w:r>
-        <w:rPr>
-          <w:rStyle w:val="StringTok"/>
-        </w:rPr>
-        <w:t xml:space="preserve"> </w:t>
-      </w:r>
-      <w:r>
-        <w:rPr>
-          <w:rStyle w:val="KeywordTok"/>
-        </w:rPr>
-        <w:t xml:space="preserve">predict</w:t>
-      </w:r>
-      <w:r>
-        <w:rPr>
-          <w:rStyle w:val="NormalTok"/>
-        </w:rPr>
-        <w:t xml:space="preserve">(mod_fit, </w:t>
-      </w:r>
-      <w:r>
-        <w:rPr>
-          <w:rStyle w:val="DataTypeTok"/>
-        </w:rPr>
-        <w:t xml:space="preserve">newdata=</w:t>
-      </w:r>
-      <w:r>
-        <w:rPr>
-          <w:rStyle w:val="NormalTok"/>
-        </w:rPr>
-        <w:t xml:space="preserve">training)</w:t>
-      </w:r>
-      <w:r>
-        <w:br w:type="textWrapping"/>
-      </w:r>
-      <w:r>
-        <w:rPr>
-          <w:rStyle w:val="KeywordTok"/>
-        </w:rPr>
-        <w:t xml:space="preserve">confusionMatrix</w:t>
-      </w:r>
-      <w:r>
-        <w:rPr>
-          <w:rStyle w:val="NormalTok"/>
-        </w:rPr>
-        <w:t xml:space="preserve">(</w:t>
-      </w:r>
-      <w:r>
-        <w:rPr>
-          <w:rStyle w:val="DataTypeTok"/>
-        </w:rPr>
-        <w:t xml:space="preserve">data =</w:t>
-      </w:r>
-      <w:r>
-        <w:rPr>
-          <w:rStyle w:val="NormalTok"/>
-        </w:rPr>
-        <w:t xml:space="preserve"> pred, training</w:t>
-      </w:r>
-      <w:r>
-        <w:rPr>
-          <w:rStyle w:val="OperatorTok"/>
-        </w:rPr>
-        <w:t xml:space="preserve">$</w:t>
-      </w:r>
-      <w:r>
-        <w:rPr>
-          <w:rStyle w:val="NormalTok"/>
-        </w:rPr>
-        <w:t xml:space="preserve">AHD)</w:t>
-      </w:r>
-    </w:p>
-    <w:p>
-      <w:pPr>
-        <w:pStyle w:val="SourceCode"/>
-      </w:pPr>
-      <w:r>
-        <w:rPr>
-          <w:rStyle w:val="VerbatimChar"/>
-        </w:rPr>
-        <w:t xml:space="preserve">## Confusion Matrix and Statistics</w:t>
-      </w:r>
-      <w:r>
-        <w:br w:type="textWrapping"/>
-      </w:r>
-      <w:r>
-        <w:rPr>
-          <w:rStyle w:val="VerbatimChar"/>
-        </w:rPr>
-        <w:t xml:space="preserve">## </w:t>
-      </w:r>
-      <w:r>
-        <w:br w:type="textWrapping"/>
-      </w:r>
-      <w:r>
-        <w:rPr>
-          <w:rStyle w:val="VerbatimChar"/>
-        </w:rPr>
         <w:t xml:space="preserve">##           Reference</w:t>
       </w:r>
       <w:r>
@@ -5344,16 +4955,16 @@
         <w:rPr>
           <w:rStyle w:val="VerbatimChar"/>
         </w:rPr>
-        <w:t xml:space="preserve">##          0 105  40</w:t>
-      </w:r>
-      <w:r>
-        <w:br w:type="textWrapping"/>
-      </w:r>
-      <w:r>
-        <w:rPr>
-          <w:rStyle w:val="VerbatimChar"/>
-        </w:rPr>
-        <w:t xml:space="preserve">##          1  27  72</w:t>
+        <w:t xml:space="preserve">##          0 105  44</w:t>
+      </w:r>
+      <w:r>
+        <w:br w:type="textWrapping"/>
+      </w:r>
+      <w:r>
+        <w:rPr>
+          <w:rStyle w:val="VerbatimChar"/>
+        </w:rPr>
+        <w:t xml:space="preserve">##          1  27  68</w:t>
       </w:r>
       <w:r>
         <w:br w:type="textWrapping"/>
@@ -5371,16 +4982,16 @@
         <w:rPr>
           <w:rStyle w:val="VerbatimChar"/>
         </w:rPr>
-        <w:t xml:space="preserve">##                Accuracy : 0.7254          </w:t>
-      </w:r>
-      <w:r>
-        <w:br w:type="textWrapping"/>
-      </w:r>
-      <w:r>
-        <w:rPr>
-          <w:rStyle w:val="VerbatimChar"/>
-        </w:rPr>
-        <w:t xml:space="preserve">##                  95% CI : (0.6648, 0.7804)</w:t>
+        <w:t xml:space="preserve">##                Accuracy : 0.709           </w:t>
+      </w:r>
+      <w:r>
+        <w:br w:type="textWrapping"/>
+      </w:r>
+      <w:r>
+        <w:rPr>
+          <w:rStyle w:val="VerbatimChar"/>
+        </w:rPr>
+        <w:t xml:space="preserve">##                  95% CI : (0.6477, 0.7652)</w:t>
       </w:r>
       <w:r>
         <w:br w:type="textWrapping"/>
@@ -5398,7 +5009,7 @@
         <w:rPr>
           <w:rStyle w:val="VerbatimChar"/>
         </w:rPr>
-        <w:t xml:space="preserve">##     P-Value [Acc &gt; NIR] : 2.554e-09       </w:t>
+        <w:t xml:space="preserve">##     P-Value [Acc &gt; NIR] : 5.752e-08       </w:t>
       </w:r>
       <w:r>
         <w:br w:type="textWrapping"/>
@@ -5416,16 +5027,16 @@
         <w:rPr>
           <w:rStyle w:val="VerbatimChar"/>
         </w:rPr>
-        <w:t xml:space="preserve">##                   Kappa : 0.4422          </w:t>
-      </w:r>
-      <w:r>
-        <w:br w:type="textWrapping"/>
-      </w:r>
-      <w:r>
-        <w:rPr>
-          <w:rStyle w:val="VerbatimChar"/>
-        </w:rPr>
-        <w:t xml:space="preserve">##  Mcnemar's Test P-Value : 0.1426          </w:t>
+        <w:t xml:space="preserve">##                   Kappa : 0.4073          </w:t>
+      </w:r>
+      <w:r>
+        <w:br w:type="textWrapping"/>
+      </w:r>
+      <w:r>
+        <w:rPr>
+          <w:rStyle w:val="VerbatimChar"/>
+        </w:rPr>
+        <w:t xml:space="preserve">##  Mcnemar's Test P-Value : 0.05758         </w:t>
       </w:r>
       <w:r>
         <w:br w:type="textWrapping"/>
@@ -5452,25 +5063,25 @@
         <w:rPr>
           <w:rStyle w:val="VerbatimChar"/>
         </w:rPr>
-        <w:t xml:space="preserve">##             Specificity : 0.6429          </w:t>
-      </w:r>
-      <w:r>
-        <w:br w:type="textWrapping"/>
-      </w:r>
-      <w:r>
-        <w:rPr>
-          <w:rStyle w:val="VerbatimChar"/>
-        </w:rPr>
-        <w:t xml:space="preserve">##          Pos Pred Value : 0.7241          </w:t>
-      </w:r>
-      <w:r>
-        <w:br w:type="textWrapping"/>
-      </w:r>
-      <w:r>
-        <w:rPr>
-          <w:rStyle w:val="VerbatimChar"/>
-        </w:rPr>
-        <w:t xml:space="preserve">##          Neg Pred Value : 0.7273          </w:t>
+        <w:t xml:space="preserve">##             Specificity : 0.6071          </w:t>
+      </w:r>
+      <w:r>
+        <w:br w:type="textWrapping"/>
+      </w:r>
+      <w:r>
+        <w:rPr>
+          <w:rStyle w:val="VerbatimChar"/>
+        </w:rPr>
+        <w:t xml:space="preserve">##          Pos Pred Value : 0.7047          </w:t>
+      </w:r>
+      <w:r>
+        <w:br w:type="textWrapping"/>
+      </w:r>
+      <w:r>
+        <w:rPr>
+          <w:rStyle w:val="VerbatimChar"/>
+        </w:rPr>
+        <w:t xml:space="preserve">##          Neg Pred Value : 0.7158          </w:t>
       </w:r>
       <w:r>
         <w:br w:type="textWrapping"/>
@@ -5497,16 +5108,16 @@
         <w:rPr>
           <w:rStyle w:val="VerbatimChar"/>
         </w:rPr>
-        <w:t xml:space="preserve">##    Detection Prevalence : 0.5943          </w:t>
-      </w:r>
-      <w:r>
-        <w:br w:type="textWrapping"/>
-      </w:r>
-      <w:r>
-        <w:rPr>
-          <w:rStyle w:val="VerbatimChar"/>
-        </w:rPr>
-        <w:t xml:space="preserve">##       Balanced Accuracy : 0.7192          </w:t>
+        <w:t xml:space="preserve">##    Detection Prevalence : 0.6107          </w:t>
+      </w:r>
+      <w:r>
+        <w:br w:type="textWrapping"/>
+      </w:r>
+      <w:r>
+        <w:rPr>
+          <w:rStyle w:val="VerbatimChar"/>
+        </w:rPr>
+        <w:t xml:space="preserve">##       Balanced Accuracy : 0.7013          </w:t>
       </w:r>
       <w:r>
         <w:br w:type="textWrapping"/>
@@ -5867,16 +5478,16 @@
         <w:rPr>
           <w:rStyle w:val="VerbatimChar"/>
         </w:rPr>
-        <w:t xml:space="preserve">##          0 25  9</w:t>
-      </w:r>
-      <w:r>
-        <w:br w:type="textWrapping"/>
-      </w:r>
-      <w:r>
-        <w:rPr>
-          <w:rStyle w:val="VerbatimChar"/>
-        </w:rPr>
-        <w:t xml:space="preserve">##          1  7 18</w:t>
+        <w:t xml:space="preserve">##          0 27  6</w:t>
+      </w:r>
+      <w:r>
+        <w:br w:type="textWrapping"/>
+      </w:r>
+      <w:r>
+        <w:rPr>
+          <w:rStyle w:val="VerbatimChar"/>
+        </w:rPr>
+        <w:t xml:space="preserve">##          1  5 21</w:t>
       </w:r>
       <w:r>
         <w:br w:type="textWrapping"/>
@@ -5894,16 +5505,16 @@
         <w:rPr>
           <w:rStyle w:val="VerbatimChar"/>
         </w:rPr>
-        <w:t xml:space="preserve">##                Accuracy : 0.7288          </w:t>
-      </w:r>
-      <w:r>
-        <w:br w:type="textWrapping"/>
-      </w:r>
-      <w:r>
-        <w:rPr>
-          <w:rStyle w:val="VerbatimChar"/>
-        </w:rPr>
-        <w:t xml:space="preserve">##                  95% CI : (0.5973, 0.8364)</w:t>
+        <w:t xml:space="preserve">##                Accuracy : 0.8136          </w:t>
+      </w:r>
+      <w:r>
+        <w:br w:type="textWrapping"/>
+      </w:r>
+      <w:r>
+        <w:rPr>
+          <w:rStyle w:val="VerbatimChar"/>
+        </w:rPr>
+        <w:t xml:space="preserve">##                  95% CI : (0.6909, 0.9031)</w:t>
       </w:r>
       <w:r>
         <w:br w:type="textWrapping"/>
@@ -5921,7 +5532,7 @@
         <w:rPr>
           <w:rStyle w:val="VerbatimChar"/>
         </w:rPr>
-        <w:t xml:space="preserve">##     P-Value [Acc &gt; NIR] : 0.002578        </w:t>
+        <w:t xml:space="preserve">##     P-Value [Acc &gt; NIR] : 1.224e-05       </w:t>
       </w:r>
       <w:r>
         <w:br w:type="textWrapping"/>
@@ -5939,16 +5550,16 @@
         <w:rPr>
           <w:rStyle w:val="VerbatimChar"/>
         </w:rPr>
-        <w:t xml:space="preserve">##                   Kappa : 0.4505          </w:t>
-      </w:r>
-      <w:r>
-        <w:br w:type="textWrapping"/>
-      </w:r>
-      <w:r>
-        <w:rPr>
-          <w:rStyle w:val="VerbatimChar"/>
-        </w:rPr>
-        <w:t xml:space="preserve">##  Mcnemar's Test P-Value : 0.802587        </w:t>
+        <w:t xml:space="preserve">##                   Kappa : 0.6233          </w:t>
+      </w:r>
+      <w:r>
+        <w:br w:type="textWrapping"/>
+      </w:r>
+      <w:r>
+        <w:rPr>
+          <w:rStyle w:val="VerbatimChar"/>
+        </w:rPr>
+        <w:t xml:space="preserve">##  Mcnemar's Test P-Value : 1               </w:t>
       </w:r>
       <w:r>
         <w:br w:type="textWrapping"/>
@@ -5966,34 +5577,34 @@
         <w:rPr>
           <w:rStyle w:val="VerbatimChar"/>
         </w:rPr>
-        <w:t xml:space="preserve">##             Sensitivity : 0.7812          </w:t>
-      </w:r>
-      <w:r>
-        <w:br w:type="textWrapping"/>
-      </w:r>
-      <w:r>
-        <w:rPr>
-          <w:rStyle w:val="VerbatimChar"/>
-        </w:rPr>
-        <w:t xml:space="preserve">##             Specificity : 0.6667          </w:t>
-      </w:r>
-      <w:r>
-        <w:br w:type="textWrapping"/>
-      </w:r>
-      <w:r>
-        <w:rPr>
-          <w:rStyle w:val="VerbatimChar"/>
-        </w:rPr>
-        <w:t xml:space="preserve">##          Pos Pred Value : 0.7353          </w:t>
-      </w:r>
-      <w:r>
-        <w:br w:type="textWrapping"/>
-      </w:r>
-      <w:r>
-        <w:rPr>
-          <w:rStyle w:val="VerbatimChar"/>
-        </w:rPr>
-        <w:t xml:space="preserve">##          Neg Pred Value : 0.7200          </w:t>
+        <w:t xml:space="preserve">##             Sensitivity : 0.8438          </w:t>
+      </w:r>
+      <w:r>
+        <w:br w:type="textWrapping"/>
+      </w:r>
+      <w:r>
+        <w:rPr>
+          <w:rStyle w:val="VerbatimChar"/>
+        </w:rPr>
+        <w:t xml:space="preserve">##             Specificity : 0.7778          </w:t>
+      </w:r>
+      <w:r>
+        <w:br w:type="textWrapping"/>
+      </w:r>
+      <w:r>
+        <w:rPr>
+          <w:rStyle w:val="VerbatimChar"/>
+        </w:rPr>
+        <w:t xml:space="preserve">##          Pos Pred Value : 0.8182          </w:t>
+      </w:r>
+      <w:r>
+        <w:br w:type="textWrapping"/>
+      </w:r>
+      <w:r>
+        <w:rPr>
+          <w:rStyle w:val="VerbatimChar"/>
+        </w:rPr>
+        <w:t xml:space="preserve">##          Neg Pred Value : 0.8077          </w:t>
       </w:r>
       <w:r>
         <w:br w:type="textWrapping"/>
@@ -6011,25 +5622,25 @@
         <w:rPr>
           <w:rStyle w:val="VerbatimChar"/>
         </w:rPr>
-        <w:t xml:space="preserve">##          Detection Rate : 0.4237          </w:t>
-      </w:r>
-      <w:r>
-        <w:br w:type="textWrapping"/>
-      </w:r>
-      <w:r>
-        <w:rPr>
-          <w:rStyle w:val="VerbatimChar"/>
-        </w:rPr>
-        <w:t xml:space="preserve">##    Detection Prevalence : 0.5763          </w:t>
-      </w:r>
-      <w:r>
-        <w:br w:type="textWrapping"/>
-      </w:r>
-      <w:r>
-        <w:rPr>
-          <w:rStyle w:val="VerbatimChar"/>
-        </w:rPr>
-        <w:t xml:space="preserve">##       Balanced Accuracy : 0.7240          </w:t>
+        <w:t xml:space="preserve">##          Detection Rate : 0.4576          </w:t>
+      </w:r>
+      <w:r>
+        <w:br w:type="textWrapping"/>
+      </w:r>
+      <w:r>
+        <w:rPr>
+          <w:rStyle w:val="VerbatimChar"/>
+        </w:rPr>
+        <w:t xml:space="preserve">##    Detection Prevalence : 0.5593          </w:t>
+      </w:r>
+      <w:r>
+        <w:br w:type="textWrapping"/>
+      </w:r>
+      <w:r>
+        <w:rPr>
+          <w:rStyle w:val="VerbatimChar"/>
+        </w:rPr>
+        <w:t xml:space="preserve">##       Balanced Accuracy : 0.8108          </w:t>
       </w:r>
       <w:r>
         <w:br w:type="textWrapping"/>
@@ -6377,7 +5988,7 @@
         <w:rPr>
           <w:rStyle w:val="DecValTok"/>
         </w:rPr>
-        <w:t xml:space="preserve">5</w:t>
+        <w:t xml:space="preserve">2</w:t>
       </w:r>
       <w:r>
         <w:rPr>
@@ -6398,6 +6009,39 @@
         <w:rPr>
           <w:rStyle w:val="DataTypeTok"/>
         </w:rPr>
+        <w:t xml:space="preserve">tuneLength =</w:t>
+      </w:r>
+      <w:r>
+        <w:rPr>
+          <w:rStyle w:val="NormalTok"/>
+        </w:rPr>
+        <w:t xml:space="preserve"> </w:t>
+      </w:r>
+      <w:r>
+        <w:rPr>
+          <w:rStyle w:val="DecValTok"/>
+        </w:rPr>
+        <w:t xml:space="preserve">8</w:t>
+      </w:r>
+      <w:r>
+        <w:rPr>
+          <w:rStyle w:val="NormalTok"/>
+        </w:rPr>
+        <w:t xml:space="preserve">,</w:t>
+      </w:r>
+      <w:r>
+        <w:br w:type="textWrapping"/>
+      </w:r>
+      <w:r>
+        <w:rPr>
+          <w:rStyle w:val="NormalTok"/>
+        </w:rPr>
+        <w:t xml:space="preserve">                 </w:t>
+      </w:r>
+      <w:r>
+        <w:rPr>
+          <w:rStyle w:val="DataTypeTok"/>
+        </w:rPr>
         <w:t xml:space="preserve">ranges =</w:t>
       </w:r>
       <w:r>
@@ -6692,16 +6336,16 @@
         <w:rPr>
           <w:rStyle w:val="VerbatimChar"/>
         </w:rPr>
-        <w:t xml:space="preserve">##     tunecontrol = tune.control(cross = 10, nrepeat = 5), type = "C-classification", </w:t>
-      </w:r>
-      <w:r>
-        <w:br w:type="textWrapping"/>
-      </w:r>
-      <w:r>
-        <w:rPr>
-          <w:rStyle w:val="VerbatimChar"/>
-        </w:rPr>
-        <w:t xml:space="preserve">##     kernel = "radial", decision.values = T, scale = F)</w:t>
+        <w:t xml:space="preserve">##     tunecontrol = tune.control(cross = 10, nrepeat = 2), type = "C-classification", </w:t>
+      </w:r>
+      <w:r>
+        <w:br w:type="textWrapping"/>
+      </w:r>
+      <w:r>
+        <w:rPr>
+          <w:rStyle w:val="VerbatimChar"/>
+        </w:rPr>
+        <w:t xml:space="preserve">##     kernel = "radial", decision.values = T, scale = F, tuneLength = 8)</w:t>
       </w:r>
       <w:r>
         <w:br w:type="textWrapping"/>
@@ -6764,7 +6408,7 @@
         <w:rPr>
           <w:rStyle w:val="VerbatimChar"/>
         </w:rPr>
-        <w:t xml:space="preserve">##       gamma:  1 </w:t>
+        <w:t xml:space="preserve">##       gamma:  0.5 </w:t>
       </w:r>
       <w:r>
         <w:br w:type="textWrapping"/>
@@ -6782,7 +6426,7 @@
         <w:rPr>
           <w:rStyle w:val="VerbatimChar"/>
         </w:rPr>
-        <w:t xml:space="preserve">## Number of Support Vectors:  221</w:t>
+        <w:t xml:space="preserve">## Number of Support Vectors:  202</w:t>
       </w:r>
       <w:r>
         <w:br w:type="textWrapping"/>
@@ -6800,7 +6444,7 @@
         <w:rPr>
           <w:rStyle w:val="VerbatimChar"/>
         </w:rPr>
-        <w:t xml:space="preserve">##  ( 112 109 )</w:t>
+        <w:t xml:space="preserve">##  ( 101 101 )</w:t>
       </w:r>
       <w:r>
         <w:br w:type="textWrapping"/>
@@ -6965,16 +6609,16 @@
         <w:rPr>
           <w:rStyle w:val="VerbatimChar"/>
         </w:rPr>
-        <w:t xml:space="preserve">##         0 139  54</w:t>
-      </w:r>
-      <w:r>
-        <w:br w:type="textWrapping"/>
-      </w:r>
-      <w:r>
-        <w:rPr>
-          <w:rStyle w:val="VerbatimChar"/>
-        </w:rPr>
-        <w:t xml:space="preserve">##         1  25  85</w:t>
+        <w:t xml:space="preserve">##         0 143  59</w:t>
+      </w:r>
+      <w:r>
+        <w:br w:type="textWrapping"/>
+      </w:r>
+      <w:r>
+        <w:rPr>
+          <w:rStyle w:val="VerbatimChar"/>
+        </w:rPr>
+        <w:t xml:space="preserve">##         1  21  80</w:t>
       </w:r>
       <w:r>
         <w:br w:type="textWrapping"/>
@@ -7001,16 +6645,16 @@
         <w:rPr>
           <w:rStyle w:val="VerbatimChar"/>
         </w:rPr>
-        <w:t xml:space="preserve">##      tpr    fpr    mse accuracy if_all_false if_all_true</w:t>
-      </w:r>
-      <w:r>
-        <w:br w:type="textWrapping"/>
-      </w:r>
-      <w:r>
-        <w:rPr>
-          <w:rStyle w:val="VerbatimChar"/>
-        </w:rPr>
-        <w:t xml:space="preserve">## 1 0.6353 0.3885 0.2607   0.7393       0.5413      0.4587</w:t>
+        <w:t xml:space="preserve">##      tpr    fpr   mse accuracy if_all_false if_all_true</w:t>
+      </w:r>
+      <w:r>
+        <w:br w:type="textWrapping"/>
+      </w:r>
+      <w:r>
+        <w:rPr>
+          <w:rStyle w:val="VerbatimChar"/>
+        </w:rPr>
+        <w:t xml:space="preserve">## 1 0.7375 0.4126 0.264    0.736       0.5413      0.4587</w:t>
       </w:r>
     </w:p>
     <w:p>
@@ -7194,16 +6838,16 @@
         <w:rPr>
           <w:rStyle w:val="VerbatimChar"/>
         </w:rPr>
-        <w:t xml:space="preserve">##         0 139  54</w:t>
-      </w:r>
-      <w:r>
-        <w:br w:type="textWrapping"/>
-      </w:r>
-      <w:r>
-        <w:rPr>
-          <w:rStyle w:val="VerbatimChar"/>
-        </w:rPr>
-        <w:t xml:space="preserve">##         1  25  85</w:t>
+        <w:t xml:space="preserve">##         0 143  59</w:t>
+      </w:r>
+      <w:r>
+        <w:br w:type="textWrapping"/>
+      </w:r>
+      <w:r>
+        <w:rPr>
+          <w:rStyle w:val="VerbatimChar"/>
+        </w:rPr>
+        <w:t xml:space="preserve">##         1  21  80</w:t>
       </w:r>
       <w:r>
         <w:br w:type="textWrapping"/>
@@ -7230,16 +6874,16 @@
         <w:rPr>
           <w:rStyle w:val="VerbatimChar"/>
         </w:rPr>
-        <w:t xml:space="preserve">##      tpr    fpr    mse accuracy if_all_false if_all_true</w:t>
-      </w:r>
-      <w:r>
-        <w:br w:type="textWrapping"/>
-      </w:r>
-      <w:r>
-        <w:rPr>
-          <w:rStyle w:val="VerbatimChar"/>
-        </w:rPr>
-        <w:t xml:space="preserve">## 1 0.6353 0.3885 0.2607   0.7393       0.5413      0.4587</w:t>
+        <w:t xml:space="preserve">##      tpr    fpr   mse accuracy if_all_false if_all_true</w:t>
+      </w:r>
+      <w:r>
+        <w:br w:type="textWrapping"/>
+      </w:r>
+      <w:r>
+        <w:rPr>
+          <w:rStyle w:val="VerbatimChar"/>
+        </w:rPr>
+        <w:t xml:space="preserve">## 1 0.7375 0.4126 0.264    0.736       0.5413      0.4587</w:t>
       </w:r>
     </w:p>
     <w:p>
@@ -7497,7 +7141,7 @@
     </w:lvl>
   </w:abstractNum>
   <w:abstractNum w:abstractNumId="990">
-    <w:nsid w:val="c1c77e4b"/>
+    <w:nsid w:val="6ccd3f71"/>
     <w:multiLevelType w:val="multilevel"/>
     <w:lvl w:ilvl="0">
       <w:numFmt w:val="bullet"/>
@@ -7578,7 +7222,7 @@
     </w:lvl>
   </w:abstractNum>
   <w:abstractNum w:abstractNumId="99421">
-    <w:nsid w:val="2e49fa20"/>
+    <w:nsid w:val="fdaf6a1a"/>
     <w:multiLevelType w:val="multilevel"/>
     <w:lvl w:ilvl="0">
       <w:start w:val="1"/>
@@ -7666,7 +7310,7 @@
     </w:lvl>
   </w:abstractNum>
   <w:abstractNum w:abstractNumId="991">
-    <w:nsid w:val="6a66ffe6"/>
+    <w:nsid w:val="137fe651"/>
     <w:multiLevelType w:val="multilevel"/>
     <w:lvl w:ilvl="0">
       <w:numFmt w:val="bullet"/>
@@ -7747,7 +7391,7 @@
     </w:lvl>
   </w:abstractNum>
   <w:abstractNum w:abstractNumId="99411">
-    <w:nsid w:val="dcc3b7d5"/>
+    <w:nsid w:val="7baf34f5"/>
     <w:multiLevelType w:val="multilevel"/>
     <w:lvl w:ilvl="0">
       <w:start w:val="1"/>

</xml_diff>

<commit_message>
final updates and documents
</commit_message>
<xml_diff>
--- a/Project2.docx
+++ b/Project2.docx
@@ -68,6 +68,44 @@
     </w:p>
     <w:p>
       <w:pPr>
+        <w:pStyle w:val="BodyText"/>
+      </w:pPr>
+      <w:r>
+        <w:t xml:space="preserve">In this report, we tried to construct a model to predict the heart disease using two of well-known the classification methdods, logistic regression and support vector machines. We used "Chol", "MaxHR", "Oldpeak" out of all contuinuous type variables to predict the heart disease (AHD). According to our analysis with confusion matrices, we predict</w:t>
+      </w:r>
+      <w:r>
+        <w:t xml:space="preserve"> </w:t>
+      </w:r>
+      <w:r>
+        <w:rPr>
+          <w:b/>
+        </w:rPr>
+        <w:t xml:space="preserve">74%</w:t>
+      </w:r>
+      <w:r>
+        <w:t xml:space="preserve"> </w:t>
+      </w:r>
+      <w:r>
+        <w:t xml:space="preserve">of the patients accurately in terms of their heart disease with logistic regression. Similarly,</w:t>
+      </w:r>
+      <w:r>
+        <w:t xml:space="preserve"> </w:t>
+      </w:r>
+      <w:r>
+        <w:rPr>
+          <w:b/>
+        </w:rPr>
+        <w:t xml:space="preserve">73.6%</w:t>
+      </w:r>
+      <w:r>
+        <w:t xml:space="preserve"> </w:t>
+      </w:r>
+      <w:r>
+        <w:t xml:space="preserve">of patients are a also predicted with the use of support vector machines.</w:t>
+      </w:r>
+    </w:p>
+    <w:p>
+      <w:pPr>
         <w:pStyle w:val="Heading2"/>
       </w:pPr>
       <w:bookmarkStart w:id="22" w:name="technical-analysis"/>
@@ -158,37 +196,7 @@
         </w:numPr>
       </w:pPr>
       <w:r>
-        <w:t xml:space="preserve">‘</w:t>
-      </w:r>
-      <w:r>
-        <w:t xml:space="preserve">C-classification</w:t>
-      </w:r>
-      <w:r>
-        <w:t xml:space="preserve">’</w:t>
-      </w:r>
-      <w:r>
-        <w:t xml:space="preserve"> </w:t>
-      </w:r>
-      <w:r>
-        <w:t xml:space="preserve">type model with kernel</w:t>
-      </w:r>
-      <w:r>
-        <w:t xml:space="preserve"> </w:t>
-      </w:r>
-      <w:r>
-        <w:t xml:space="preserve">‘</w:t>
-      </w:r>
-      <w:r>
-        <w:t xml:space="preserve">radial</w:t>
-      </w:r>
-      <w:r>
-        <w:t xml:space="preserve">’</w:t>
-      </w:r>
-      <w:r>
-        <w:t xml:space="preserve"> </w:t>
-      </w:r>
-      <w:r>
-        <w:t xml:space="preserve">is used as classifier.</w:t>
+        <w:t xml:space="preserve">'C-classification' type model with kernel 'radial' is used as classifier.</w:t>
       </w:r>
     </w:p>
     <w:p>
@@ -1321,7 +1329,7 @@
       <w:bookmarkStart w:id="26" w:name="variables-analysis"/>
       <w:bookmarkEnd w:id="26"/>
       <w:r>
-        <w:t xml:space="preserve">Variables’ Analysis</w:t>
+        <w:t xml:space="preserve">Variables' Analysis</w:t>
       </w:r>
     </w:p>
     <w:p>
@@ -1518,7 +1526,7 @@
       <w:r>
         <w:drawing>
           <wp:inline>
-            <wp:extent cx="5334000" cy="4267200"/>
+            <wp:extent cx="4620126" cy="3696101"/>
             <wp:effectExtent b="0" l="0" r="0" t="0"/>
             <wp:docPr descr="" title="" id="1" name="Picture"/>
             <a:graphic>
@@ -1539,7 +1547,7 @@
                   <pic:spPr bwMode="auto">
                     <a:xfrm>
                       <a:off x="0" y="0"/>
-                      <a:ext cx="5334000" cy="4267200"/>
+                      <a:ext cx="4620126" cy="3696101"/>
                     </a:xfrm>
                     <a:prstGeom prst="rect">
                       <a:avLst/>
@@ -1835,7 +1843,7 @@
         <w:pStyle w:val="FirstParagraph"/>
       </w:pPr>
       <w:r>
-        <w:t xml:space="preserve">In order to understand patient’s illness, we will construct two different two classification model. We will use logistic regression model and support vector machines (SVM) in order to classify the disease.</w:t>
+        <w:t xml:space="preserve">In order to understand patient's illness, we will construct two different two classification model. We will use logistic regression model and support vector machines (SVM) in order to classify the disease.</w:t>
       </w:r>
     </w:p>
     <w:p>
@@ -1877,58 +1885,7 @@
         </w:numPr>
       </w:pPr>
       <w:r>
-        <w:t xml:space="preserve">GLM with</w:t>
-      </w:r>
-      <w:r>
-        <w:t xml:space="preserve"> </w:t>
-      </w:r>
-      <w:r>
-        <w:t xml:space="preserve">“</w:t>
-      </w:r>
-      <w:r>
-        <w:t xml:space="preserve">MaxHR</w:t>
-      </w:r>
-      <w:r>
-        <w:t xml:space="preserve">”</w:t>
-      </w:r>
-      <w:r>
-        <w:t xml:space="preserve">,</w:t>
-      </w:r>
-      <w:r>
-        <w:t xml:space="preserve"> </w:t>
-      </w:r>
-      <w:r>
-        <w:t xml:space="preserve">“</w:t>
-      </w:r>
-      <w:r>
-        <w:t xml:space="preserve">Oldpeak</w:t>
-      </w:r>
-      <w:r>
-        <w:t xml:space="preserve">”</w:t>
-      </w:r>
-      <w:r>
-        <w:t xml:space="preserve"> </w:t>
-      </w:r>
-      <w:r>
-        <w:t xml:space="preserve">and</w:t>
-      </w:r>
-      <w:r>
-        <w:t xml:space="preserve"> </w:t>
-      </w:r>
-      <w:r>
-        <w:t xml:space="preserve">“</w:t>
-      </w:r>
-      <w:r>
-        <w:t xml:space="preserve">Chol</w:t>
-      </w:r>
-      <w:r>
-        <w:t xml:space="preserve">”</w:t>
-      </w:r>
-      <w:r>
-        <w:t xml:space="preserve"> </w:t>
-      </w:r>
-      <w:r>
-        <w:t xml:space="preserve">variables.</w:t>
+        <w:t xml:space="preserve">GLM with "MaxHR", "Oldpeak" and "Chol" variables.</w:t>
       </w:r>
     </w:p>
     <w:p>
@@ -2216,6 +2173,18 @@
         <w:rPr>
           <w:rStyle w:val="KeywordTok"/>
         </w:rPr>
+        <w:t xml:space="preserve">invisible</w:t>
+      </w:r>
+      <w:r>
+        <w:rPr>
+          <w:rStyle w:val="NormalTok"/>
+        </w:rPr>
+        <w:t xml:space="preserve">(</w:t>
+      </w:r>
+      <w:r>
+        <w:rPr>
+          <w:rStyle w:val="KeywordTok"/>
+        </w:rPr>
         <w:t xml:space="preserve">anova</w:t>
       </w:r>
       <w:r>
@@ -2246,6 +2215,433 @@
         <w:rPr>
           <w:rStyle w:val="NormalTok"/>
         </w:rPr>
+        <w:t xml:space="preserve">))</w:t>
+      </w:r>
+    </w:p>
+    <w:p>
+      <w:pPr>
+        <w:pStyle w:val="FirstParagraph"/>
+      </w:pPr>
+      <w:r>
+        <w:t xml:space="preserve">However, further analysis on variables indicate age is not statistically significant as others. The following two models become a candidate to predict the presense of an heart disease. From these two, we implemented likelihood ratio test to observe the importance of "RestBP" and "Chol".</w:t>
+      </w:r>
+    </w:p>
+    <w:p>
+      <w:pPr>
+        <w:pStyle w:val="SourceCode"/>
+      </w:pPr>
+      <w:r>
+        <w:rPr>
+          <w:rStyle w:val="CommentTok"/>
+        </w:rPr>
+        <w:t xml:space="preserve"># best </w:t>
+      </w:r>
+      <w:r>
+        <w:br w:type="textWrapping"/>
+      </w:r>
+      <w:r>
+        <w:rPr>
+          <w:rStyle w:val="NormalTok"/>
+        </w:rPr>
+        <w:t xml:space="preserve">lgm_model_</w:t>
+      </w:r>
+      <w:r>
+        <w:rPr>
+          <w:rStyle w:val="DecValTok"/>
+        </w:rPr>
+        <w:t xml:space="preserve">1</w:t>
+      </w:r>
+      <w:r>
+        <w:rPr>
+          <w:rStyle w:val="NormalTok"/>
+        </w:rPr>
+        <w:t xml:space="preserve"> =</w:t>
+      </w:r>
+      <w:r>
+        <w:rPr>
+          <w:rStyle w:val="StringTok"/>
+        </w:rPr>
+        <w:t xml:space="preserve"> </w:t>
+      </w:r>
+      <w:r>
+        <w:rPr>
+          <w:rStyle w:val="KeywordTok"/>
+        </w:rPr>
+        <w:t xml:space="preserve">glm</w:t>
+      </w:r>
+      <w:r>
+        <w:rPr>
+          <w:rStyle w:val="NormalTok"/>
+        </w:rPr>
+        <w:t xml:space="preserve">(AHD </w:t>
+      </w:r>
+      <w:r>
+        <w:rPr>
+          <w:rStyle w:val="OperatorTok"/>
+        </w:rPr>
+        <w:t xml:space="preserve">~</w:t>
+      </w:r>
+      <w:r>
+        <w:rPr>
+          <w:rStyle w:val="StringTok"/>
+        </w:rPr>
+        <w:t xml:space="preserve"> </w:t>
+      </w:r>
+      <w:r>
+        <w:rPr>
+          <w:rStyle w:val="NormalTok"/>
+        </w:rPr>
+        <w:t xml:space="preserve">MaxHR </w:t>
+      </w:r>
+      <w:r>
+        <w:rPr>
+          <w:rStyle w:val="OperatorTok"/>
+        </w:rPr>
+        <w:t xml:space="preserve">+</w:t>
+      </w:r>
+      <w:r>
+        <w:rPr>
+          <w:rStyle w:val="StringTok"/>
+        </w:rPr>
+        <w:t xml:space="preserve"> </w:t>
+      </w:r>
+      <w:r>
+        <w:rPr>
+          <w:rStyle w:val="NormalTok"/>
+        </w:rPr>
+        <w:t xml:space="preserve">Oldpeak,          </w:t>
+      </w:r>
+      <w:r>
+        <w:rPr>
+          <w:rStyle w:val="DataTypeTok"/>
+        </w:rPr>
+        <w:t xml:space="preserve">data =</w:t>
+      </w:r>
+      <w:r>
+        <w:rPr>
+          <w:rStyle w:val="NormalTok"/>
+        </w:rPr>
+        <w:t xml:space="preserve"> data_train, </w:t>
+      </w:r>
+      <w:r>
+        <w:rPr>
+          <w:rStyle w:val="DataTypeTok"/>
+        </w:rPr>
+        <w:t xml:space="preserve">family =</w:t>
+      </w:r>
+      <w:r>
+        <w:rPr>
+          <w:rStyle w:val="NormalTok"/>
+        </w:rPr>
+        <w:t xml:space="preserve"> binomial)</w:t>
+      </w:r>
+      <w:r>
+        <w:br w:type="textWrapping"/>
+      </w:r>
+      <w:r>
+        <w:rPr>
+          <w:rStyle w:val="NormalTok"/>
+        </w:rPr>
+        <w:t xml:space="preserve">lgm_model_</w:t>
+      </w:r>
+      <w:r>
+        <w:rPr>
+          <w:rStyle w:val="DecValTok"/>
+        </w:rPr>
+        <w:t xml:space="preserve">2</w:t>
+      </w:r>
+      <w:r>
+        <w:rPr>
+          <w:rStyle w:val="NormalTok"/>
+        </w:rPr>
+        <w:t xml:space="preserve"> =</w:t>
+      </w:r>
+      <w:r>
+        <w:rPr>
+          <w:rStyle w:val="StringTok"/>
+        </w:rPr>
+        <w:t xml:space="preserve"> </w:t>
+      </w:r>
+      <w:r>
+        <w:rPr>
+          <w:rStyle w:val="KeywordTok"/>
+        </w:rPr>
+        <w:t xml:space="preserve">glm</w:t>
+      </w:r>
+      <w:r>
+        <w:rPr>
+          <w:rStyle w:val="NormalTok"/>
+        </w:rPr>
+        <w:t xml:space="preserve">(AHD </w:t>
+      </w:r>
+      <w:r>
+        <w:rPr>
+          <w:rStyle w:val="OperatorTok"/>
+        </w:rPr>
+        <w:t xml:space="preserve">~</w:t>
+      </w:r>
+      <w:r>
+        <w:rPr>
+          <w:rStyle w:val="StringTok"/>
+        </w:rPr>
+        <w:t xml:space="preserve"> </w:t>
+      </w:r>
+      <w:r>
+        <w:rPr>
+          <w:rStyle w:val="NormalTok"/>
+        </w:rPr>
+        <w:t xml:space="preserve">MaxHR </w:t>
+      </w:r>
+      <w:r>
+        <w:rPr>
+          <w:rStyle w:val="OperatorTok"/>
+        </w:rPr>
+        <w:t xml:space="preserve">+</w:t>
+      </w:r>
+      <w:r>
+        <w:rPr>
+          <w:rStyle w:val="StringTok"/>
+        </w:rPr>
+        <w:t xml:space="preserve"> </w:t>
+      </w:r>
+      <w:r>
+        <w:rPr>
+          <w:rStyle w:val="NormalTok"/>
+        </w:rPr>
+        <w:t xml:space="preserve">Oldpeak </w:t>
+      </w:r>
+      <w:r>
+        <w:rPr>
+          <w:rStyle w:val="OperatorTok"/>
+        </w:rPr>
+        <w:t xml:space="preserve">+</w:t>
+      </w:r>
+      <w:r>
+        <w:rPr>
+          <w:rStyle w:val="StringTok"/>
+        </w:rPr>
+        <w:t xml:space="preserve"> </w:t>
+      </w:r>
+      <w:r>
+        <w:rPr>
+          <w:rStyle w:val="NormalTok"/>
+        </w:rPr>
+        <w:t xml:space="preserve">RestBP, </w:t>
+      </w:r>
+      <w:r>
+        <w:rPr>
+          <w:rStyle w:val="DataTypeTok"/>
+        </w:rPr>
+        <w:t xml:space="preserve">data =</w:t>
+      </w:r>
+      <w:r>
+        <w:rPr>
+          <w:rStyle w:val="NormalTok"/>
+        </w:rPr>
+        <w:t xml:space="preserve"> data_train, </w:t>
+      </w:r>
+      <w:r>
+        <w:rPr>
+          <w:rStyle w:val="DataTypeTok"/>
+        </w:rPr>
+        <w:t xml:space="preserve">family =</w:t>
+      </w:r>
+      <w:r>
+        <w:rPr>
+          <w:rStyle w:val="NormalTok"/>
+        </w:rPr>
+        <w:t xml:space="preserve"> binomial)</w:t>
+      </w:r>
+      <w:r>
+        <w:br w:type="textWrapping"/>
+      </w:r>
+      <w:r>
+        <w:rPr>
+          <w:rStyle w:val="NormalTok"/>
+        </w:rPr>
+        <w:t xml:space="preserve">lgm_model_</w:t>
+      </w:r>
+      <w:r>
+        <w:rPr>
+          <w:rStyle w:val="DecValTok"/>
+        </w:rPr>
+        <w:t xml:space="preserve">3</w:t>
+      </w:r>
+      <w:r>
+        <w:rPr>
+          <w:rStyle w:val="NormalTok"/>
+        </w:rPr>
+        <w:t xml:space="preserve"> =</w:t>
+      </w:r>
+      <w:r>
+        <w:rPr>
+          <w:rStyle w:val="StringTok"/>
+        </w:rPr>
+        <w:t xml:space="preserve"> </w:t>
+      </w:r>
+      <w:r>
+        <w:rPr>
+          <w:rStyle w:val="KeywordTok"/>
+        </w:rPr>
+        <w:t xml:space="preserve">glm</w:t>
+      </w:r>
+      <w:r>
+        <w:rPr>
+          <w:rStyle w:val="NormalTok"/>
+        </w:rPr>
+        <w:t xml:space="preserve">(AHD </w:t>
+      </w:r>
+      <w:r>
+        <w:rPr>
+          <w:rStyle w:val="OperatorTok"/>
+        </w:rPr>
+        <w:t xml:space="preserve">~</w:t>
+      </w:r>
+      <w:r>
+        <w:rPr>
+          <w:rStyle w:val="StringTok"/>
+        </w:rPr>
+        <w:t xml:space="preserve"> </w:t>
+      </w:r>
+      <w:r>
+        <w:rPr>
+          <w:rStyle w:val="NormalTok"/>
+        </w:rPr>
+        <w:t xml:space="preserve">MaxHR </w:t>
+      </w:r>
+      <w:r>
+        <w:rPr>
+          <w:rStyle w:val="OperatorTok"/>
+        </w:rPr>
+        <w:t xml:space="preserve">+</w:t>
+      </w:r>
+      <w:r>
+        <w:rPr>
+          <w:rStyle w:val="StringTok"/>
+        </w:rPr>
+        <w:t xml:space="preserve"> </w:t>
+      </w:r>
+      <w:r>
+        <w:rPr>
+          <w:rStyle w:val="NormalTok"/>
+        </w:rPr>
+        <w:t xml:space="preserve">Oldpeak </w:t>
+      </w:r>
+      <w:r>
+        <w:rPr>
+          <w:rStyle w:val="OperatorTok"/>
+        </w:rPr>
+        <w:t xml:space="preserve">+</w:t>
+      </w:r>
+      <w:r>
+        <w:rPr>
+          <w:rStyle w:val="StringTok"/>
+        </w:rPr>
+        <w:t xml:space="preserve"> </w:t>
+      </w:r>
+      <w:r>
+        <w:rPr>
+          <w:rStyle w:val="NormalTok"/>
+        </w:rPr>
+        <w:t xml:space="preserve">Chol,   </w:t>
+      </w:r>
+      <w:r>
+        <w:rPr>
+          <w:rStyle w:val="DataTypeTok"/>
+        </w:rPr>
+        <w:t xml:space="preserve">data =</w:t>
+      </w:r>
+      <w:r>
+        <w:rPr>
+          <w:rStyle w:val="NormalTok"/>
+        </w:rPr>
+        <w:t xml:space="preserve"> data_train, </w:t>
+      </w:r>
+      <w:r>
+        <w:rPr>
+          <w:rStyle w:val="DataTypeTok"/>
+        </w:rPr>
+        <w:t xml:space="preserve">family =</w:t>
+      </w:r>
+      <w:r>
+        <w:rPr>
+          <w:rStyle w:val="NormalTok"/>
+        </w:rPr>
+        <w:t xml:space="preserve"> binomial)</w:t>
+      </w:r>
+      <w:r>
+        <w:br w:type="textWrapping"/>
+      </w:r>
+      <w:r>
+        <w:br w:type="textWrapping"/>
+      </w:r>
+      <w:r>
+        <w:rPr>
+          <w:rStyle w:val="CommentTok"/>
+        </w:rPr>
+        <w:t xml:space="preserve"># Anova of two best models selected</w:t>
+      </w:r>
+      <w:r>
+        <w:br w:type="textWrapping"/>
+      </w:r>
+      <w:r>
+        <w:rPr>
+          <w:rStyle w:val="KeywordTok"/>
+        </w:rPr>
+        <w:t xml:space="preserve">anova</w:t>
+      </w:r>
+      <w:r>
+        <w:rPr>
+          <w:rStyle w:val="NormalTok"/>
+        </w:rPr>
+        <w:t xml:space="preserve">(lgm_model_</w:t>
+      </w:r>
+      <w:r>
+        <w:rPr>
+          <w:rStyle w:val="DecValTok"/>
+        </w:rPr>
+        <w:t xml:space="preserve">1</w:t>
+      </w:r>
+      <w:r>
+        <w:rPr>
+          <w:rStyle w:val="NormalTok"/>
+        </w:rPr>
+        <w:t xml:space="preserve">, lgm_model_</w:t>
+      </w:r>
+      <w:r>
+        <w:rPr>
+          <w:rStyle w:val="DecValTok"/>
+        </w:rPr>
+        <w:t xml:space="preserve">2</w:t>
+      </w:r>
+      <w:r>
+        <w:rPr>
+          <w:rStyle w:val="NormalTok"/>
+        </w:rPr>
+        <w:t xml:space="preserve">, </w:t>
+      </w:r>
+      <w:r>
+        <w:rPr>
+          <w:rStyle w:val="DataTypeTok"/>
+        </w:rPr>
+        <w:t xml:space="preserve">test =</w:t>
+      </w:r>
+      <w:r>
+        <w:rPr>
+          <w:rStyle w:val="NormalTok"/>
+        </w:rPr>
+        <w:t xml:space="preserve"> </w:t>
+      </w:r>
+      <w:r>
+        <w:rPr>
+          <w:rStyle w:val="StringTok"/>
+        </w:rPr>
+        <w:t xml:space="preserve">"LRT"</w:t>
+      </w:r>
+      <w:r>
+        <w:rPr>
+          <w:rStyle w:val="NormalTok"/>
+        </w:rPr>
         <w:t xml:space="preserve">)</w:t>
       </w:r>
     </w:p>
@@ -2275,7 +2671,128 @@
         <w:rPr>
           <w:rStyle w:val="VerbatimChar"/>
         </w:rPr>
-        <w:t xml:space="preserve">## Model: binomial, link: logit</w:t>
+        <w:t xml:space="preserve">## Model 1: AHD ~ MaxHR + Oldpeak</w:t>
+      </w:r>
+      <w:r>
+        <w:br w:type="textWrapping"/>
+      </w:r>
+      <w:r>
+        <w:rPr>
+          <w:rStyle w:val="VerbatimChar"/>
+        </w:rPr>
+        <w:t xml:space="preserve">## Model 2: AHD ~ MaxHR + Oldpeak + RestBP</w:t>
+      </w:r>
+      <w:r>
+        <w:br w:type="textWrapping"/>
+      </w:r>
+      <w:r>
+        <w:rPr>
+          <w:rStyle w:val="VerbatimChar"/>
+        </w:rPr>
+        <w:t xml:space="preserve">##   Resid. Df Resid. Dev Df Deviance Pr(&gt;Chi)</w:t>
+      </w:r>
+      <w:r>
+        <w:br w:type="textWrapping"/>
+      </w:r>
+      <w:r>
+        <w:rPr>
+          <w:rStyle w:val="VerbatimChar"/>
+        </w:rPr>
+        <w:t xml:space="preserve">## 1       247     266.52                     </w:t>
+      </w:r>
+      <w:r>
+        <w:br w:type="textWrapping"/>
+      </w:r>
+      <w:r>
+        <w:rPr>
+          <w:rStyle w:val="VerbatimChar"/>
+        </w:rPr>
+        <w:t xml:space="preserve">## 2       246     265.43  1    1.095   0.2954</w:t>
+      </w:r>
+    </w:p>
+    <w:p>
+      <w:pPr>
+        <w:pStyle w:val="SourceCode"/>
+      </w:pPr>
+      <w:r>
+        <w:rPr>
+          <w:rStyle w:val="CommentTok"/>
+        </w:rPr>
+        <w:t xml:space="preserve"># Anova of two best models selected</w:t>
+      </w:r>
+      <w:r>
+        <w:br w:type="textWrapping"/>
+      </w:r>
+      <w:r>
+        <w:rPr>
+          <w:rStyle w:val="KeywordTok"/>
+        </w:rPr>
+        <w:t xml:space="preserve">anova</w:t>
+      </w:r>
+      <w:r>
+        <w:rPr>
+          <w:rStyle w:val="NormalTok"/>
+        </w:rPr>
+        <w:t xml:space="preserve">(lgm_model_</w:t>
+      </w:r>
+      <w:r>
+        <w:rPr>
+          <w:rStyle w:val="DecValTok"/>
+        </w:rPr>
+        <w:t xml:space="preserve">1</w:t>
+      </w:r>
+      <w:r>
+        <w:rPr>
+          <w:rStyle w:val="NormalTok"/>
+        </w:rPr>
+        <w:t xml:space="preserve">, lgm_model_</w:t>
+      </w:r>
+      <w:r>
+        <w:rPr>
+          <w:rStyle w:val="DecValTok"/>
+        </w:rPr>
+        <w:t xml:space="preserve">3</w:t>
+      </w:r>
+      <w:r>
+        <w:rPr>
+          <w:rStyle w:val="NormalTok"/>
+        </w:rPr>
+        <w:t xml:space="preserve">, </w:t>
+      </w:r>
+      <w:r>
+        <w:rPr>
+          <w:rStyle w:val="DataTypeTok"/>
+        </w:rPr>
+        <w:t xml:space="preserve">test =</w:t>
+      </w:r>
+      <w:r>
+        <w:rPr>
+          <w:rStyle w:val="NormalTok"/>
+        </w:rPr>
+        <w:t xml:space="preserve"> </w:t>
+      </w:r>
+      <w:r>
+        <w:rPr>
+          <w:rStyle w:val="StringTok"/>
+        </w:rPr>
+        <w:t xml:space="preserve">"LRT"</w:t>
+      </w:r>
+      <w:r>
+        <w:rPr>
+          <w:rStyle w:val="NormalTok"/>
+        </w:rPr>
+        <w:t xml:space="preserve">)</w:t>
+      </w:r>
+    </w:p>
+    <w:p>
+      <w:pPr>
+        <w:pStyle w:val="SourceCode"/>
+      </w:pPr>
+      <w:r>
+        <w:rPr>
+          <w:rStyle w:val="VerbatimChar"/>
+        </w:rPr>
+        <w:t xml:space="preserve">## Analysis of Deviance Table</w:t>
       </w:r>
       <w:r>
         <w:br w:type="textWrapping"/>
@@ -2293,106 +2810,43 @@
         <w:rPr>
           <w:rStyle w:val="VerbatimChar"/>
         </w:rPr>
-        <w:t xml:space="preserve">## Response: AHD</w:t>
-      </w:r>
-      <w:r>
-        <w:br w:type="textWrapping"/>
-      </w:r>
-      <w:r>
-        <w:rPr>
-          <w:rStyle w:val="VerbatimChar"/>
-        </w:rPr>
-        <w:t xml:space="preserve">## </w:t>
-      </w:r>
-      <w:r>
-        <w:br w:type="textWrapping"/>
-      </w:r>
-      <w:r>
-        <w:rPr>
-          <w:rStyle w:val="VerbatimChar"/>
-        </w:rPr>
-        <w:t xml:space="preserve">## Terms added sequentially (first to last)</w:t>
-      </w:r>
-      <w:r>
-        <w:br w:type="textWrapping"/>
-      </w:r>
-      <w:r>
-        <w:rPr>
-          <w:rStyle w:val="VerbatimChar"/>
-        </w:rPr>
-        <w:t xml:space="preserve">## </w:t>
-      </w:r>
-      <w:r>
-        <w:br w:type="textWrapping"/>
-      </w:r>
-      <w:r>
-        <w:rPr>
-          <w:rStyle w:val="VerbatimChar"/>
-        </w:rPr>
-        <w:t xml:space="preserve">## </w:t>
-      </w:r>
-      <w:r>
-        <w:br w:type="textWrapping"/>
-      </w:r>
-      <w:r>
-        <w:rPr>
-          <w:rStyle w:val="VerbatimChar"/>
-        </w:rPr>
-        <w:t xml:space="preserve">##         Df Deviance Resid. Df Resid. Dev  Pr(&gt;Chi)    </w:t>
-      </w:r>
-      <w:r>
-        <w:br w:type="textWrapping"/>
-      </w:r>
-      <w:r>
-        <w:rPr>
-          <w:rStyle w:val="VerbatimChar"/>
-        </w:rPr>
-        <w:t xml:space="preserve">## NULL                      249     343.86              </w:t>
-      </w:r>
-      <w:r>
-        <w:br w:type="textWrapping"/>
-      </w:r>
-      <w:r>
-        <w:rPr>
-          <w:rStyle w:val="VerbatimChar"/>
-        </w:rPr>
-        <w:t xml:space="preserve">## Age      1   15.847       248     328.02 6.867e-05 ***</w:t>
-      </w:r>
-      <w:r>
-        <w:br w:type="textWrapping"/>
-      </w:r>
-      <w:r>
-        <w:rPr>
-          <w:rStyle w:val="VerbatimChar"/>
-        </w:rPr>
-        <w:t xml:space="preserve">## RestBP   1    0.911       247     327.11    0.3398    </w:t>
-      </w:r>
-      <w:r>
-        <w:br w:type="textWrapping"/>
-      </w:r>
-      <w:r>
-        <w:rPr>
-          <w:rStyle w:val="VerbatimChar"/>
-        </w:rPr>
-        <w:t xml:space="preserve">## Chol     1    1.422       246     325.68    0.2330    </w:t>
-      </w:r>
-      <w:r>
-        <w:br w:type="textWrapping"/>
-      </w:r>
-      <w:r>
-        <w:rPr>
-          <w:rStyle w:val="VerbatimChar"/>
-        </w:rPr>
-        <w:t xml:space="preserve">## MaxHR    1   40.606       245     285.08 1.862e-10 ***</w:t>
-      </w:r>
-      <w:r>
-        <w:br w:type="textWrapping"/>
-      </w:r>
-      <w:r>
-        <w:rPr>
-          <w:rStyle w:val="VerbatimChar"/>
-        </w:rPr>
-        <w:t xml:space="preserve">## Oldpeak  1   24.136       244     260.94 8.978e-07 ***</w:t>
+        <w:t xml:space="preserve">## Model 1: AHD ~ MaxHR + Oldpeak</w:t>
+      </w:r>
+      <w:r>
+        <w:br w:type="textWrapping"/>
+      </w:r>
+      <w:r>
+        <w:rPr>
+          <w:rStyle w:val="VerbatimChar"/>
+        </w:rPr>
+        <w:t xml:space="preserve">## Model 2: AHD ~ MaxHR + Oldpeak + Chol</w:t>
+      </w:r>
+      <w:r>
+        <w:br w:type="textWrapping"/>
+      </w:r>
+      <w:r>
+        <w:rPr>
+          <w:rStyle w:val="VerbatimChar"/>
+        </w:rPr>
+        <w:t xml:space="preserve">##   Resid. Df Resid. Dev Df Deviance Pr(&gt;Chi)  </w:t>
+      </w:r>
+      <w:r>
+        <w:br w:type="textWrapping"/>
+      </w:r>
+      <w:r>
+        <w:rPr>
+          <w:rStyle w:val="VerbatimChar"/>
+        </w:rPr>
+        <w:t xml:space="preserve">## 1       247     266.52                       </w:t>
+      </w:r>
+      <w:r>
+        <w:br w:type="textWrapping"/>
+      </w:r>
+      <w:r>
+        <w:rPr>
+          <w:rStyle w:val="VerbatimChar"/>
+        </w:rPr>
+        <w:t xml:space="preserve">## 2       246     261.54  1   4.9844  0.02558 *</w:t>
       </w:r>
       <w:r>
         <w:br w:type="textWrapping"/>
@@ -2418,776 +2872,7 @@
         <w:pStyle w:val="FirstParagraph"/>
       </w:pPr>
       <w:r>
-        <w:t xml:space="preserve">However, further analysis on variables indicate age is not statistically significant as others. The following two models become a candidate to predict the presense of an heart disease. From these two, we implemented likelihood ratio test to observe the importance of</w:t>
-      </w:r>
-      <w:r>
-        <w:t xml:space="preserve"> </w:t>
-      </w:r>
-      <w:r>
-        <w:t xml:space="preserve">“</w:t>
-      </w:r>
-      <w:r>
-        <w:t xml:space="preserve">RestBP</w:t>
-      </w:r>
-      <w:r>
-        <w:t xml:space="preserve">”</w:t>
-      </w:r>
-      <w:r>
-        <w:t xml:space="preserve"> </w:t>
-      </w:r>
-      <w:r>
-        <w:t xml:space="preserve">and</w:t>
-      </w:r>
-      <w:r>
-        <w:t xml:space="preserve"> </w:t>
-      </w:r>
-      <w:r>
-        <w:t xml:space="preserve">“</w:t>
-      </w:r>
-      <w:r>
-        <w:t xml:space="preserve">Chol</w:t>
-      </w:r>
-      <w:r>
-        <w:t xml:space="preserve">”</w:t>
-      </w:r>
-      <w:r>
-        <w:t xml:space="preserve">.</w:t>
-      </w:r>
-    </w:p>
-    <w:p>
-      <w:pPr>
-        <w:pStyle w:val="SourceCode"/>
-      </w:pPr>
-      <w:r>
-        <w:rPr>
-          <w:rStyle w:val="CommentTok"/>
-        </w:rPr>
-        <w:t xml:space="preserve"># best </w:t>
-      </w:r>
-      <w:r>
-        <w:br w:type="textWrapping"/>
-      </w:r>
-      <w:r>
-        <w:rPr>
-          <w:rStyle w:val="NormalTok"/>
-        </w:rPr>
-        <w:t xml:space="preserve">lgm_model_</w:t>
-      </w:r>
-      <w:r>
-        <w:rPr>
-          <w:rStyle w:val="DecValTok"/>
-        </w:rPr>
-        <w:t xml:space="preserve">1</w:t>
-      </w:r>
-      <w:r>
-        <w:rPr>
-          <w:rStyle w:val="NormalTok"/>
-        </w:rPr>
-        <w:t xml:space="preserve"> =</w:t>
-      </w:r>
-      <w:r>
-        <w:rPr>
-          <w:rStyle w:val="StringTok"/>
-        </w:rPr>
-        <w:t xml:space="preserve"> </w:t>
-      </w:r>
-      <w:r>
-        <w:rPr>
-          <w:rStyle w:val="KeywordTok"/>
-        </w:rPr>
-        <w:t xml:space="preserve">glm</w:t>
-      </w:r>
-      <w:r>
-        <w:rPr>
-          <w:rStyle w:val="NormalTok"/>
-        </w:rPr>
-        <w:t xml:space="preserve">(AHD </w:t>
-      </w:r>
-      <w:r>
-        <w:rPr>
-          <w:rStyle w:val="OperatorTok"/>
-        </w:rPr>
-        <w:t xml:space="preserve">~</w:t>
-      </w:r>
-      <w:r>
-        <w:rPr>
-          <w:rStyle w:val="StringTok"/>
-        </w:rPr>
-        <w:t xml:space="preserve"> </w:t>
-      </w:r>
-      <w:r>
-        <w:rPr>
-          <w:rStyle w:val="NormalTok"/>
-        </w:rPr>
-        <w:t xml:space="preserve">MaxHR </w:t>
-      </w:r>
-      <w:r>
-        <w:rPr>
-          <w:rStyle w:val="OperatorTok"/>
-        </w:rPr>
-        <w:t xml:space="preserve">+</w:t>
-      </w:r>
-      <w:r>
-        <w:rPr>
-          <w:rStyle w:val="StringTok"/>
-        </w:rPr>
-        <w:t xml:space="preserve"> </w:t>
-      </w:r>
-      <w:r>
-        <w:rPr>
-          <w:rStyle w:val="NormalTok"/>
-        </w:rPr>
-        <w:t xml:space="preserve">Oldpeak,          </w:t>
-      </w:r>
-      <w:r>
-        <w:rPr>
-          <w:rStyle w:val="DataTypeTok"/>
-        </w:rPr>
-        <w:t xml:space="preserve">data =</w:t>
-      </w:r>
-      <w:r>
-        <w:rPr>
-          <w:rStyle w:val="NormalTok"/>
-        </w:rPr>
-        <w:t xml:space="preserve"> data_train, </w:t>
-      </w:r>
-      <w:r>
-        <w:rPr>
-          <w:rStyle w:val="DataTypeTok"/>
-        </w:rPr>
-        <w:t xml:space="preserve">family =</w:t>
-      </w:r>
-      <w:r>
-        <w:rPr>
-          <w:rStyle w:val="NormalTok"/>
-        </w:rPr>
-        <w:t xml:space="preserve"> binomial)</w:t>
-      </w:r>
-      <w:r>
-        <w:br w:type="textWrapping"/>
-      </w:r>
-      <w:r>
-        <w:rPr>
-          <w:rStyle w:val="NormalTok"/>
-        </w:rPr>
-        <w:t xml:space="preserve">lgm_model_</w:t>
-      </w:r>
-      <w:r>
-        <w:rPr>
-          <w:rStyle w:val="DecValTok"/>
-        </w:rPr>
-        <w:t xml:space="preserve">2</w:t>
-      </w:r>
-      <w:r>
-        <w:rPr>
-          <w:rStyle w:val="NormalTok"/>
-        </w:rPr>
-        <w:t xml:space="preserve"> =</w:t>
-      </w:r>
-      <w:r>
-        <w:rPr>
-          <w:rStyle w:val="StringTok"/>
-        </w:rPr>
-        <w:t xml:space="preserve"> </w:t>
-      </w:r>
-      <w:r>
-        <w:rPr>
-          <w:rStyle w:val="KeywordTok"/>
-        </w:rPr>
-        <w:t xml:space="preserve">glm</w:t>
-      </w:r>
-      <w:r>
-        <w:rPr>
-          <w:rStyle w:val="NormalTok"/>
-        </w:rPr>
-        <w:t xml:space="preserve">(AHD </w:t>
-      </w:r>
-      <w:r>
-        <w:rPr>
-          <w:rStyle w:val="OperatorTok"/>
-        </w:rPr>
-        <w:t xml:space="preserve">~</w:t>
-      </w:r>
-      <w:r>
-        <w:rPr>
-          <w:rStyle w:val="StringTok"/>
-        </w:rPr>
-        <w:t xml:space="preserve"> </w:t>
-      </w:r>
-      <w:r>
-        <w:rPr>
-          <w:rStyle w:val="NormalTok"/>
-        </w:rPr>
-        <w:t xml:space="preserve">MaxHR </w:t>
-      </w:r>
-      <w:r>
-        <w:rPr>
-          <w:rStyle w:val="OperatorTok"/>
-        </w:rPr>
-        <w:t xml:space="preserve">+</w:t>
-      </w:r>
-      <w:r>
-        <w:rPr>
-          <w:rStyle w:val="StringTok"/>
-        </w:rPr>
-        <w:t xml:space="preserve"> </w:t>
-      </w:r>
-      <w:r>
-        <w:rPr>
-          <w:rStyle w:val="NormalTok"/>
-        </w:rPr>
-        <w:t xml:space="preserve">Oldpeak </w:t>
-      </w:r>
-      <w:r>
-        <w:rPr>
-          <w:rStyle w:val="OperatorTok"/>
-        </w:rPr>
-        <w:t xml:space="preserve">+</w:t>
-      </w:r>
-      <w:r>
-        <w:rPr>
-          <w:rStyle w:val="StringTok"/>
-        </w:rPr>
-        <w:t xml:space="preserve"> </w:t>
-      </w:r>
-      <w:r>
-        <w:rPr>
-          <w:rStyle w:val="NormalTok"/>
-        </w:rPr>
-        <w:t xml:space="preserve">RestBP, </w:t>
-      </w:r>
-      <w:r>
-        <w:rPr>
-          <w:rStyle w:val="DataTypeTok"/>
-        </w:rPr>
-        <w:t xml:space="preserve">data =</w:t>
-      </w:r>
-      <w:r>
-        <w:rPr>
-          <w:rStyle w:val="NormalTok"/>
-        </w:rPr>
-        <w:t xml:space="preserve"> data_train, </w:t>
-      </w:r>
-      <w:r>
-        <w:rPr>
-          <w:rStyle w:val="DataTypeTok"/>
-        </w:rPr>
-        <w:t xml:space="preserve">family =</w:t>
-      </w:r>
-      <w:r>
-        <w:rPr>
-          <w:rStyle w:val="NormalTok"/>
-        </w:rPr>
-        <w:t xml:space="preserve"> binomial)</w:t>
-      </w:r>
-      <w:r>
-        <w:br w:type="textWrapping"/>
-      </w:r>
-      <w:r>
-        <w:rPr>
-          <w:rStyle w:val="NormalTok"/>
-        </w:rPr>
-        <w:t xml:space="preserve">lgm_model_</w:t>
-      </w:r>
-      <w:r>
-        <w:rPr>
-          <w:rStyle w:val="DecValTok"/>
-        </w:rPr>
-        <w:t xml:space="preserve">3</w:t>
-      </w:r>
-      <w:r>
-        <w:rPr>
-          <w:rStyle w:val="NormalTok"/>
-        </w:rPr>
-        <w:t xml:space="preserve"> =</w:t>
-      </w:r>
-      <w:r>
-        <w:rPr>
-          <w:rStyle w:val="StringTok"/>
-        </w:rPr>
-        <w:t xml:space="preserve"> </w:t>
-      </w:r>
-      <w:r>
-        <w:rPr>
-          <w:rStyle w:val="KeywordTok"/>
-        </w:rPr>
-        <w:t xml:space="preserve">glm</w:t>
-      </w:r>
-      <w:r>
-        <w:rPr>
-          <w:rStyle w:val="NormalTok"/>
-        </w:rPr>
-        <w:t xml:space="preserve">(AHD </w:t>
-      </w:r>
-      <w:r>
-        <w:rPr>
-          <w:rStyle w:val="OperatorTok"/>
-        </w:rPr>
-        <w:t xml:space="preserve">~</w:t>
-      </w:r>
-      <w:r>
-        <w:rPr>
-          <w:rStyle w:val="StringTok"/>
-        </w:rPr>
-        <w:t xml:space="preserve"> </w:t>
-      </w:r>
-      <w:r>
-        <w:rPr>
-          <w:rStyle w:val="NormalTok"/>
-        </w:rPr>
-        <w:t xml:space="preserve">MaxHR </w:t>
-      </w:r>
-      <w:r>
-        <w:rPr>
-          <w:rStyle w:val="OperatorTok"/>
-        </w:rPr>
-        <w:t xml:space="preserve">+</w:t>
-      </w:r>
-      <w:r>
-        <w:rPr>
-          <w:rStyle w:val="StringTok"/>
-        </w:rPr>
-        <w:t xml:space="preserve"> </w:t>
-      </w:r>
-      <w:r>
-        <w:rPr>
-          <w:rStyle w:val="NormalTok"/>
-        </w:rPr>
-        <w:t xml:space="preserve">Oldpeak </w:t>
-      </w:r>
-      <w:r>
-        <w:rPr>
-          <w:rStyle w:val="OperatorTok"/>
-        </w:rPr>
-        <w:t xml:space="preserve">+</w:t>
-      </w:r>
-      <w:r>
-        <w:rPr>
-          <w:rStyle w:val="StringTok"/>
-        </w:rPr>
-        <w:t xml:space="preserve"> </w:t>
-      </w:r>
-      <w:r>
-        <w:rPr>
-          <w:rStyle w:val="NormalTok"/>
-        </w:rPr>
-        <w:t xml:space="preserve">Chol,   </w:t>
-      </w:r>
-      <w:r>
-        <w:rPr>
-          <w:rStyle w:val="DataTypeTok"/>
-        </w:rPr>
-        <w:t xml:space="preserve">data =</w:t>
-      </w:r>
-      <w:r>
-        <w:rPr>
-          <w:rStyle w:val="NormalTok"/>
-        </w:rPr>
-        <w:t xml:space="preserve"> data_train, </w:t>
-      </w:r>
-      <w:r>
-        <w:rPr>
-          <w:rStyle w:val="DataTypeTok"/>
-        </w:rPr>
-        <w:t xml:space="preserve">family =</w:t>
-      </w:r>
-      <w:r>
-        <w:rPr>
-          <w:rStyle w:val="NormalTok"/>
-        </w:rPr>
-        <w:t xml:space="preserve"> binomial)</w:t>
-      </w:r>
-      <w:r>
-        <w:br w:type="textWrapping"/>
-      </w:r>
-      <w:r>
-        <w:br w:type="textWrapping"/>
-      </w:r>
-      <w:r>
-        <w:rPr>
-          <w:rStyle w:val="CommentTok"/>
-        </w:rPr>
-        <w:t xml:space="preserve"># Anova of two best models selected</w:t>
-      </w:r>
-      <w:r>
-        <w:br w:type="textWrapping"/>
-      </w:r>
-      <w:r>
-        <w:rPr>
-          <w:rStyle w:val="KeywordTok"/>
-        </w:rPr>
-        <w:t xml:space="preserve">anova</w:t>
-      </w:r>
-      <w:r>
-        <w:rPr>
-          <w:rStyle w:val="NormalTok"/>
-        </w:rPr>
-        <w:t xml:space="preserve">(lgm_model_</w:t>
-      </w:r>
-      <w:r>
-        <w:rPr>
-          <w:rStyle w:val="DecValTok"/>
-        </w:rPr>
-        <w:t xml:space="preserve">1</w:t>
-      </w:r>
-      <w:r>
-        <w:rPr>
-          <w:rStyle w:val="NormalTok"/>
-        </w:rPr>
-        <w:t xml:space="preserve">, lgm_model_</w:t>
-      </w:r>
-      <w:r>
-        <w:rPr>
-          <w:rStyle w:val="DecValTok"/>
-        </w:rPr>
-        <w:t xml:space="preserve">2</w:t>
-      </w:r>
-      <w:r>
-        <w:rPr>
-          <w:rStyle w:val="NormalTok"/>
-        </w:rPr>
-        <w:t xml:space="preserve">, </w:t>
-      </w:r>
-      <w:r>
-        <w:rPr>
-          <w:rStyle w:val="DataTypeTok"/>
-        </w:rPr>
-        <w:t xml:space="preserve">test =</w:t>
-      </w:r>
-      <w:r>
-        <w:rPr>
-          <w:rStyle w:val="NormalTok"/>
-        </w:rPr>
-        <w:t xml:space="preserve"> </w:t>
-      </w:r>
-      <w:r>
-        <w:rPr>
-          <w:rStyle w:val="StringTok"/>
-        </w:rPr>
-        <w:t xml:space="preserve">"LRT"</w:t>
-      </w:r>
-      <w:r>
-        <w:rPr>
-          <w:rStyle w:val="NormalTok"/>
-        </w:rPr>
-        <w:t xml:space="preserve">)</w:t>
-      </w:r>
-    </w:p>
-    <w:p>
-      <w:pPr>
-        <w:pStyle w:val="SourceCode"/>
-      </w:pPr>
-      <w:r>
-        <w:rPr>
-          <w:rStyle w:val="VerbatimChar"/>
-        </w:rPr>
-        <w:t xml:space="preserve">## Analysis of Deviance Table</w:t>
-      </w:r>
-      <w:r>
-        <w:br w:type="textWrapping"/>
-      </w:r>
-      <w:r>
-        <w:rPr>
-          <w:rStyle w:val="VerbatimChar"/>
-        </w:rPr>
-        <w:t xml:space="preserve">## </w:t>
-      </w:r>
-      <w:r>
-        <w:br w:type="textWrapping"/>
-      </w:r>
-      <w:r>
-        <w:rPr>
-          <w:rStyle w:val="VerbatimChar"/>
-        </w:rPr>
-        <w:t xml:space="preserve">## Model 1: AHD ~ MaxHR + Oldpeak</w:t>
-      </w:r>
-      <w:r>
-        <w:br w:type="textWrapping"/>
-      </w:r>
-      <w:r>
-        <w:rPr>
-          <w:rStyle w:val="VerbatimChar"/>
-        </w:rPr>
-        <w:t xml:space="preserve">## Model 2: AHD ~ MaxHR + Oldpeak + RestBP</w:t>
-      </w:r>
-      <w:r>
-        <w:br w:type="textWrapping"/>
-      </w:r>
-      <w:r>
-        <w:rPr>
-          <w:rStyle w:val="VerbatimChar"/>
-        </w:rPr>
-        <w:t xml:space="preserve">##   Resid. Df Resid. Dev Df Deviance Pr(&gt;Chi)</w:t>
-      </w:r>
-      <w:r>
-        <w:br w:type="textWrapping"/>
-      </w:r>
-      <w:r>
-        <w:rPr>
-          <w:rStyle w:val="VerbatimChar"/>
-        </w:rPr>
-        <w:t xml:space="preserve">## 1       247     266.52                     </w:t>
-      </w:r>
-      <w:r>
-        <w:br w:type="textWrapping"/>
-      </w:r>
-      <w:r>
-        <w:rPr>
-          <w:rStyle w:val="VerbatimChar"/>
-        </w:rPr>
-        <w:t xml:space="preserve">## 2       246     265.43  1    1.095   0.2954</w:t>
-      </w:r>
-    </w:p>
-    <w:p>
-      <w:pPr>
-        <w:pStyle w:val="SourceCode"/>
-      </w:pPr>
-      <w:r>
-        <w:rPr>
-          <w:rStyle w:val="CommentTok"/>
-        </w:rPr>
-        <w:t xml:space="preserve"># Anova of two best models selected</w:t>
-      </w:r>
-      <w:r>
-        <w:br w:type="textWrapping"/>
-      </w:r>
-      <w:r>
-        <w:rPr>
-          <w:rStyle w:val="KeywordTok"/>
-        </w:rPr>
-        <w:t xml:space="preserve">anova</w:t>
-      </w:r>
-      <w:r>
-        <w:rPr>
-          <w:rStyle w:val="NormalTok"/>
-        </w:rPr>
-        <w:t xml:space="preserve">(lgm_model_</w:t>
-      </w:r>
-      <w:r>
-        <w:rPr>
-          <w:rStyle w:val="DecValTok"/>
-        </w:rPr>
-        <w:t xml:space="preserve">1</w:t>
-      </w:r>
-      <w:r>
-        <w:rPr>
-          <w:rStyle w:val="NormalTok"/>
-        </w:rPr>
-        <w:t xml:space="preserve">, lgm_model_</w:t>
-      </w:r>
-      <w:r>
-        <w:rPr>
-          <w:rStyle w:val="DecValTok"/>
-        </w:rPr>
-        <w:t xml:space="preserve">3</w:t>
-      </w:r>
-      <w:r>
-        <w:rPr>
-          <w:rStyle w:val="NormalTok"/>
-        </w:rPr>
-        <w:t xml:space="preserve">, </w:t>
-      </w:r>
-      <w:r>
-        <w:rPr>
-          <w:rStyle w:val="DataTypeTok"/>
-        </w:rPr>
-        <w:t xml:space="preserve">test =</w:t>
-      </w:r>
-      <w:r>
-        <w:rPr>
-          <w:rStyle w:val="NormalTok"/>
-        </w:rPr>
-        <w:t xml:space="preserve"> </w:t>
-      </w:r>
-      <w:r>
-        <w:rPr>
-          <w:rStyle w:val="StringTok"/>
-        </w:rPr>
-        <w:t xml:space="preserve">"LRT"</w:t>
-      </w:r>
-      <w:r>
-        <w:rPr>
-          <w:rStyle w:val="NormalTok"/>
-        </w:rPr>
-        <w:t xml:space="preserve">)</w:t>
-      </w:r>
-    </w:p>
-    <w:p>
-      <w:pPr>
-        <w:pStyle w:val="SourceCode"/>
-      </w:pPr>
-      <w:r>
-        <w:rPr>
-          <w:rStyle w:val="VerbatimChar"/>
-        </w:rPr>
-        <w:t xml:space="preserve">## Analysis of Deviance Table</w:t>
-      </w:r>
-      <w:r>
-        <w:br w:type="textWrapping"/>
-      </w:r>
-      <w:r>
-        <w:rPr>
-          <w:rStyle w:val="VerbatimChar"/>
-        </w:rPr>
-        <w:t xml:space="preserve">## </w:t>
-      </w:r>
-      <w:r>
-        <w:br w:type="textWrapping"/>
-      </w:r>
-      <w:r>
-        <w:rPr>
-          <w:rStyle w:val="VerbatimChar"/>
-        </w:rPr>
-        <w:t xml:space="preserve">## Model 1: AHD ~ MaxHR + Oldpeak</w:t>
-      </w:r>
-      <w:r>
-        <w:br w:type="textWrapping"/>
-      </w:r>
-      <w:r>
-        <w:rPr>
-          <w:rStyle w:val="VerbatimChar"/>
-        </w:rPr>
-        <w:t xml:space="preserve">## Model 2: AHD ~ MaxHR + Oldpeak + Chol</w:t>
-      </w:r>
-      <w:r>
-        <w:br w:type="textWrapping"/>
-      </w:r>
-      <w:r>
-        <w:rPr>
-          <w:rStyle w:val="VerbatimChar"/>
-        </w:rPr>
-        <w:t xml:space="preserve">##   Resid. Df Resid. Dev Df Deviance Pr(&gt;Chi)  </w:t>
-      </w:r>
-      <w:r>
-        <w:br w:type="textWrapping"/>
-      </w:r>
-      <w:r>
-        <w:rPr>
-          <w:rStyle w:val="VerbatimChar"/>
-        </w:rPr>
-        <w:t xml:space="preserve">## 1       247     266.52                       </w:t>
-      </w:r>
-      <w:r>
-        <w:br w:type="textWrapping"/>
-      </w:r>
-      <w:r>
-        <w:rPr>
-          <w:rStyle w:val="VerbatimChar"/>
-        </w:rPr>
-        <w:t xml:space="preserve">## 2       246     261.54  1   4.9844  0.02558 *</w:t>
-      </w:r>
-      <w:r>
-        <w:br w:type="textWrapping"/>
-      </w:r>
-      <w:r>
-        <w:rPr>
-          <w:rStyle w:val="VerbatimChar"/>
-        </w:rPr>
-        <w:t xml:space="preserve">## ---</w:t>
-      </w:r>
-      <w:r>
-        <w:br w:type="textWrapping"/>
-      </w:r>
-      <w:r>
-        <w:rPr>
-          <w:rStyle w:val="VerbatimChar"/>
-        </w:rPr>
-        <w:t xml:space="preserve">## Signif. codes:  0 '***' 0.001 '**' 0.01 '*' 0.05 '.' 0.1 ' ' 1</w:t>
-      </w:r>
-    </w:p>
-    <w:p>
-      <w:pPr>
-        <w:pStyle w:val="FirstParagraph"/>
-      </w:pPr>
-      <w:r>
-        <w:t xml:space="preserve">According to the likelihood ratio test results of anova,</w:t>
-      </w:r>
-      <w:r>
-        <w:t xml:space="preserve"> </w:t>
-      </w:r>
-      <w:r>
-        <w:t xml:space="preserve">“</w:t>
-      </w:r>
-      <w:r>
-        <w:t xml:space="preserve">Chol</w:t>
-      </w:r>
-      <w:r>
-        <w:t xml:space="preserve">”</w:t>
-      </w:r>
-      <w:r>
-        <w:t xml:space="preserve"> </w:t>
-      </w:r>
-      <w:r>
-        <w:t xml:space="preserve">values are statistically more significant than</w:t>
-      </w:r>
-      <w:r>
-        <w:t xml:space="preserve"> </w:t>
-      </w:r>
-      <w:r>
-        <w:t xml:space="preserve">“</w:t>
-      </w:r>
-      <w:r>
-        <w:t xml:space="preserve">RestBP</w:t>
-      </w:r>
-      <w:r>
-        <w:t xml:space="preserve">”</w:t>
-      </w:r>
-      <w:r>
-        <w:t xml:space="preserve"> </w:t>
-      </w:r>
-      <w:r>
-        <w:t xml:space="preserve">values, therefore we picked</w:t>
-      </w:r>
-      <w:r>
-        <w:t xml:space="preserve"> </w:t>
-      </w:r>
-      <w:r>
-        <w:t xml:space="preserve">“</w:t>
-      </w:r>
-      <w:r>
-        <w:t xml:space="preserve">MaxHR</w:t>
-      </w:r>
-      <w:r>
-        <w:t xml:space="preserve">”</w:t>
-      </w:r>
-      <w:r>
-        <w:t xml:space="preserve">,</w:t>
-      </w:r>
-      <w:r>
-        <w:t xml:space="preserve"> </w:t>
-      </w:r>
-      <w:r>
-        <w:t xml:space="preserve">“</w:t>
-      </w:r>
-      <w:r>
-        <w:t xml:space="preserve">Oldpeak</w:t>
-      </w:r>
-      <w:r>
-        <w:t xml:space="preserve">”</w:t>
-      </w:r>
-      <w:r>
-        <w:t xml:space="preserve"> </w:t>
-      </w:r>
-      <w:r>
-        <w:t xml:space="preserve">and</w:t>
-      </w:r>
-      <w:r>
-        <w:t xml:space="preserve"> </w:t>
-      </w:r>
-      <w:r>
-        <w:t xml:space="preserve">“</w:t>
-      </w:r>
-      <w:r>
-        <w:t xml:space="preserve">Chol</w:t>
-      </w:r>
-      <w:r>
-        <w:t xml:space="preserve">”</w:t>
-      </w:r>
-      <w:r>
-        <w:t xml:space="preserve"> </w:t>
-      </w:r>
-      <w:r>
-        <w:t xml:space="preserve">to construct our model in classification of heart diseases.</w:t>
+        <w:t xml:space="preserve">According to the likelihood ratio test results of anova, "Chol" values are statistically more significant than "RestBP" values, therefore we picked "MaxHR", "Oldpeak" and "Chol" to construct our model in classification of heart diseases.</w:t>
       </w:r>
     </w:p>
     <w:p>
@@ -3205,40 +2890,7 @@
         <w:pStyle w:val="FirstParagraph"/>
       </w:pPr>
       <w:r>
-        <w:t xml:space="preserve">To examine our model we applied some statistical tests for further analysis on the model. Below, the odds of having a heart disease (AHD) is 2.40 times higher in one unit increase of</w:t>
-      </w:r>
-      <w:r>
-        <w:t xml:space="preserve"> </w:t>
-      </w:r>
-      <w:r>
-        <w:t xml:space="preserve">“</w:t>
-      </w:r>
-      <w:r>
-        <w:t xml:space="preserve">Oldpeak</w:t>
-      </w:r>
-      <w:r>
-        <w:t xml:space="preserve">”</w:t>
-      </w:r>
-      <w:r>
-        <w:t xml:space="preserve">. Likewise, 1 unit of</w:t>
-      </w:r>
-      <w:r>
-        <w:t xml:space="preserve"> </w:t>
-      </w:r>
-      <w:r>
-        <w:t xml:space="preserve">“</w:t>
-      </w:r>
-      <w:r>
-        <w:t xml:space="preserve">Chol</w:t>
-      </w:r>
-      <w:r>
-        <w:t xml:space="preserve">”</w:t>
-      </w:r>
-      <w:r>
-        <w:t xml:space="preserve"> </w:t>
-      </w:r>
-      <w:r>
-        <w:t xml:space="preserve">increase in a patient can increase the odds of having a heart disease 1.49 times.</w:t>
+        <w:t xml:space="preserve">To examine our model we applied some statistical tests for further analysis on the model. Below, the odds of having a heart disease (AHD) is 2.40 times higher in one unit increase of "Oldpeak". Likewise, 1 unit of "Chol" increase in a patient can increase the odds of having a heart disease 1.49 times.</w:t>
       </w:r>
     </w:p>
     <w:p>
@@ -3713,7 +3365,7 @@
         <w:pStyle w:val="BodyText"/>
       </w:pPr>
       <w:r>
-        <w:t xml:space="preserve">According to the graph above, we determined the following cutoff value with respect to it’s accuracy for our model.</w:t>
+        <w:t xml:space="preserve">According to the graph above, we determined the following cutoff value with respect to it's accuracy for our model.</w:t>
       </w:r>
     </w:p>
     <w:p>
@@ -3797,7 +3449,7 @@
         <w:pStyle w:val="FirstParagraph"/>
       </w:pPr>
       <w:r>
-        <w:t xml:space="preserve">We evaluate our model performance with a confusion matrix. According to confusion matrix, the misclassification error in our model is promising with a value of 0.26. Likewise, the model’s accuracy for predicting correct results is 0.74.</w:t>
+        <w:t xml:space="preserve">We evaluate our model performance with a confusion matrix. According to confusion matrix, the misclassification error in our model is promising with a value of 0.26. Likewise, the model's accuracy for predicting correct results is 0.74.</w:t>
       </w:r>
     </w:p>
     <w:p>
@@ -4222,7 +3874,7 @@
         <w:pStyle w:val="BodyText"/>
       </w:pPr>
       <w:r>
-        <w:t xml:space="preserve">The result of k-fold cv model is also indicating the same independent variables as from our presented model’s variables. Therefore, we proved that the presented model is behaving as our first analysis.</w:t>
+        <w:t xml:space="preserve">The result of k-fold cv model is also indicating the same independent variables as from our presented model's variables. Therefore, we proved that the presented model is behaving as our first analysis.</w:t>
       </w:r>
     </w:p>
     <w:p>
@@ -4580,20 +4232,102 @@
         </w:rPr>
         <w:t xml:space="preserve">)</w:t>
       </w:r>
-      <w:r>
-        <w:br w:type="textWrapping"/>
+    </w:p>
+    <w:p>
+      <w:pPr>
+        <w:pStyle w:val="FirstParagraph"/>
+      </w:pPr>
+      <w:r>
+        <w:t xml:space="preserve">The confision matrix for k-fold cross validation is used to examine accuracy and its significance value. The accuracy observed with k-fold cross validation is 0.72, which is similiar with our initial model's results.</w:t>
+      </w:r>
+    </w:p>
+    <w:p>
+      <w:pPr>
+        <w:pStyle w:val="SourceCode"/>
+      </w:pPr>
+      <w:r>
+        <w:rPr>
+          <w:rStyle w:val="CommentTok"/>
+        </w:rPr>
+        <w:t xml:space="preserve"># confusion matrix results for training data</w:t>
+      </w:r>
+      <w:r>
+        <w:br w:type="textWrapping"/>
+      </w:r>
+      <w:r>
+        <w:rPr>
+          <w:rStyle w:val="NormalTok"/>
+        </w:rPr>
+        <w:t xml:space="preserve">pred &lt;-</w:t>
+      </w:r>
+      <w:r>
+        <w:rPr>
+          <w:rStyle w:val="StringTok"/>
+        </w:rPr>
+        <w:t xml:space="preserve"> </w:t>
       </w:r>
       <w:r>
         <w:rPr>
           <w:rStyle w:val="KeywordTok"/>
         </w:rPr>
-        <w:t xml:space="preserve">summary</w:t>
-      </w:r>
-      <w:r>
-        <w:rPr>
-          <w:rStyle w:val="NormalTok"/>
-        </w:rPr>
-        <w:t xml:space="preserve">(mod_fit)</w:t>
+        <w:t xml:space="preserve">predict</w:t>
+      </w:r>
+      <w:r>
+        <w:rPr>
+          <w:rStyle w:val="NormalTok"/>
+        </w:rPr>
+        <w:t xml:space="preserve">(mod_fit, </w:t>
+      </w:r>
+      <w:r>
+        <w:rPr>
+          <w:rStyle w:val="DataTypeTok"/>
+        </w:rPr>
+        <w:t xml:space="preserve">newdata=</w:t>
+      </w:r>
+      <w:r>
+        <w:rPr>
+          <w:rStyle w:val="NormalTok"/>
+        </w:rPr>
+        <w:t xml:space="preserve">training)</w:t>
+      </w:r>
+      <w:r>
+        <w:br w:type="textWrapping"/>
+      </w:r>
+      <w:r>
+        <w:rPr>
+          <w:rStyle w:val="KeywordTok"/>
+        </w:rPr>
+        <w:t xml:space="preserve">confusionMatrix</w:t>
+      </w:r>
+      <w:r>
+        <w:rPr>
+          <w:rStyle w:val="NormalTok"/>
+        </w:rPr>
+        <w:t xml:space="preserve">(</w:t>
+      </w:r>
+      <w:r>
+        <w:rPr>
+          <w:rStyle w:val="DataTypeTok"/>
+        </w:rPr>
+        <w:t xml:space="preserve">data =</w:t>
+      </w:r>
+      <w:r>
+        <w:rPr>
+          <w:rStyle w:val="NormalTok"/>
+        </w:rPr>
+        <w:t xml:space="preserve"> pred, training</w:t>
+      </w:r>
+      <w:r>
+        <w:rPr>
+          <w:rStyle w:val="OperatorTok"/>
+        </w:rPr>
+        <w:t xml:space="preserve">$</w:t>
+      </w:r>
+      <w:r>
+        <w:rPr>
+          <w:rStyle w:val="NormalTok"/>
+        </w:rPr>
+        <w:t xml:space="preserve">AHD)</w:t>
       </w:r>
     </w:p>
     <w:p>
@@ -4604,6 +4338,15 @@
         <w:rPr>
           <w:rStyle w:val="VerbatimChar"/>
         </w:rPr>
+        <w:t xml:space="preserve">## Confusion Matrix and Statistics</w:t>
+      </w:r>
+      <w:r>
+        <w:br w:type="textWrapping"/>
+      </w:r>
+      <w:r>
+        <w:rPr>
+          <w:rStyle w:val="VerbatimChar"/>
+        </w:rPr>
         <w:t xml:space="preserve">## </w:t>
       </w:r>
       <w:r>
@@ -4613,330 +4356,6 @@
         <w:rPr>
           <w:rStyle w:val="VerbatimChar"/>
         </w:rPr>
-        <w:t xml:space="preserve">## Call:</w:t>
-      </w:r>
-      <w:r>
-        <w:br w:type="textWrapping"/>
-      </w:r>
-      <w:r>
-        <w:rPr>
-          <w:rStyle w:val="VerbatimChar"/>
-        </w:rPr>
-        <w:t xml:space="preserve">## NULL</w:t>
-      </w:r>
-      <w:r>
-        <w:br w:type="textWrapping"/>
-      </w:r>
-      <w:r>
-        <w:rPr>
-          <w:rStyle w:val="VerbatimChar"/>
-        </w:rPr>
-        <w:t xml:space="preserve">## </w:t>
-      </w:r>
-      <w:r>
-        <w:br w:type="textWrapping"/>
-      </w:r>
-      <w:r>
-        <w:rPr>
-          <w:rStyle w:val="VerbatimChar"/>
-        </w:rPr>
-        <w:t xml:space="preserve">## Deviance Residuals: </w:t>
-      </w:r>
-      <w:r>
-        <w:br w:type="textWrapping"/>
-      </w:r>
-      <w:r>
-        <w:rPr>
-          <w:rStyle w:val="VerbatimChar"/>
-        </w:rPr>
-        <w:t xml:space="preserve">##     Min       1Q   Median       3Q      Max  </w:t>
-      </w:r>
-      <w:r>
-        <w:br w:type="textWrapping"/>
-      </w:r>
-      <w:r>
-        <w:rPr>
-          <w:rStyle w:val="VerbatimChar"/>
-        </w:rPr>
-        <w:t xml:space="preserve">## -2.0453  -0.8962  -0.5130   0.8375   2.0754  </w:t>
-      </w:r>
-      <w:r>
-        <w:br w:type="textWrapping"/>
-      </w:r>
-      <w:r>
-        <w:rPr>
-          <w:rStyle w:val="VerbatimChar"/>
-        </w:rPr>
-        <w:t xml:space="preserve">## </w:t>
-      </w:r>
-      <w:r>
-        <w:br w:type="textWrapping"/>
-      </w:r>
-      <w:r>
-        <w:rPr>
-          <w:rStyle w:val="VerbatimChar"/>
-        </w:rPr>
-        <w:t xml:space="preserve">## Coefficients:</w:t>
-      </w:r>
-      <w:r>
-        <w:br w:type="textWrapping"/>
-      </w:r>
-      <w:r>
-        <w:rPr>
-          <w:rStyle w:val="VerbatimChar"/>
-        </w:rPr>
-        <w:t xml:space="preserve">##             Estimate Std. Error z value Pr(&gt;|z|)    </w:t>
-      </w:r>
-      <w:r>
-        <w:br w:type="textWrapping"/>
-      </w:r>
-      <w:r>
-        <w:rPr>
-          <w:rStyle w:val="VerbatimChar"/>
-        </w:rPr>
-        <w:t xml:space="preserve">## (Intercept)  -0.1387     0.1490  -0.930   0.3521    </w:t>
-      </w:r>
-      <w:r>
-        <w:br w:type="textWrapping"/>
-      </w:r>
-      <w:r>
-        <w:rPr>
-          <w:rStyle w:val="VerbatimChar"/>
-        </w:rPr>
-        <w:t xml:space="preserve">## MaxHR        -0.6524     0.1650  -3.955 7.64e-05 ***</w:t>
-      </w:r>
-      <w:r>
-        <w:br w:type="textWrapping"/>
-      </w:r>
-      <w:r>
-        <w:rPr>
-          <w:rStyle w:val="VerbatimChar"/>
-        </w:rPr>
-        <w:t xml:space="preserve">## Oldpeak       0.8908     0.1791   4.974 6.55e-07 ***</w:t>
-      </w:r>
-      <w:r>
-        <w:br w:type="textWrapping"/>
-      </w:r>
-      <w:r>
-        <w:rPr>
-          <w:rStyle w:val="VerbatimChar"/>
-        </w:rPr>
-        <w:t xml:space="preserve">## Chol          0.2861     0.1711   1.672   0.0945 .  </w:t>
-      </w:r>
-      <w:r>
-        <w:br w:type="textWrapping"/>
-      </w:r>
-      <w:r>
-        <w:rPr>
-          <w:rStyle w:val="VerbatimChar"/>
-        </w:rPr>
-        <w:t xml:space="preserve">## ---</w:t>
-      </w:r>
-      <w:r>
-        <w:br w:type="textWrapping"/>
-      </w:r>
-      <w:r>
-        <w:rPr>
-          <w:rStyle w:val="VerbatimChar"/>
-        </w:rPr>
-        <w:t xml:space="preserve">## Signif. codes:  0 '***' 0.001 '**' 0.01 '*' 0.05 '.' 0.1 ' ' 1</w:t>
-      </w:r>
-      <w:r>
-        <w:br w:type="textWrapping"/>
-      </w:r>
-      <w:r>
-        <w:rPr>
-          <w:rStyle w:val="VerbatimChar"/>
-        </w:rPr>
-        <w:t xml:space="preserve">## </w:t>
-      </w:r>
-      <w:r>
-        <w:br w:type="textWrapping"/>
-      </w:r>
-      <w:r>
-        <w:rPr>
-          <w:rStyle w:val="VerbatimChar"/>
-        </w:rPr>
-        <w:t xml:space="preserve">## (Dispersion parameter for binomial family taken to be 1)</w:t>
-      </w:r>
-      <w:r>
-        <w:br w:type="textWrapping"/>
-      </w:r>
-      <w:r>
-        <w:rPr>
-          <w:rStyle w:val="VerbatimChar"/>
-        </w:rPr>
-        <w:t xml:space="preserve">## </w:t>
-      </w:r>
-      <w:r>
-        <w:br w:type="textWrapping"/>
-      </w:r>
-      <w:r>
-        <w:rPr>
-          <w:rStyle w:val="VerbatimChar"/>
-        </w:rPr>
-        <w:t xml:space="preserve">##     Null deviance: 336.61  on 243  degrees of freedom</w:t>
-      </w:r>
-      <w:r>
-        <w:br w:type="textWrapping"/>
-      </w:r>
-      <w:r>
-        <w:rPr>
-          <w:rStyle w:val="VerbatimChar"/>
-        </w:rPr>
-        <w:t xml:space="preserve">## Residual deviance: 269.58  on 240  degrees of freedom</w:t>
-      </w:r>
-      <w:r>
-        <w:br w:type="textWrapping"/>
-      </w:r>
-      <w:r>
-        <w:rPr>
-          <w:rStyle w:val="VerbatimChar"/>
-        </w:rPr>
-        <w:t xml:space="preserve">## AIC: 277.58</w:t>
-      </w:r>
-      <w:r>
-        <w:br w:type="textWrapping"/>
-      </w:r>
-      <w:r>
-        <w:rPr>
-          <w:rStyle w:val="VerbatimChar"/>
-        </w:rPr>
-        <w:t xml:space="preserve">## </w:t>
-      </w:r>
-      <w:r>
-        <w:br w:type="textWrapping"/>
-      </w:r>
-      <w:r>
-        <w:rPr>
-          <w:rStyle w:val="VerbatimChar"/>
-        </w:rPr>
-        <w:t xml:space="preserve">## Number of Fisher Scoring iterations: 4</w:t>
-      </w:r>
-    </w:p>
-    <w:p>
-      <w:pPr>
-        <w:pStyle w:val="FirstParagraph"/>
-      </w:pPr>
-      <w:r>
-        <w:t xml:space="preserve">The confision matrix for k-fold cross validation is used to examine accuracy and its significance value. The accuracy observed with k-fold cross validation is 0.72, which is similiar with our initial model’s results.</w:t>
-      </w:r>
-    </w:p>
-    <w:p>
-      <w:pPr>
-        <w:pStyle w:val="SourceCode"/>
-      </w:pPr>
-      <w:r>
-        <w:rPr>
-          <w:rStyle w:val="CommentTok"/>
-        </w:rPr>
-        <w:t xml:space="preserve"># confusion matrix results for training data</w:t>
-      </w:r>
-      <w:r>
-        <w:br w:type="textWrapping"/>
-      </w:r>
-      <w:r>
-        <w:rPr>
-          <w:rStyle w:val="NormalTok"/>
-        </w:rPr>
-        <w:t xml:space="preserve">pred &lt;-</w:t>
-      </w:r>
-      <w:r>
-        <w:rPr>
-          <w:rStyle w:val="StringTok"/>
-        </w:rPr>
-        <w:t xml:space="preserve"> </w:t>
-      </w:r>
-      <w:r>
-        <w:rPr>
-          <w:rStyle w:val="KeywordTok"/>
-        </w:rPr>
-        <w:t xml:space="preserve">predict</w:t>
-      </w:r>
-      <w:r>
-        <w:rPr>
-          <w:rStyle w:val="NormalTok"/>
-        </w:rPr>
-        <w:t xml:space="preserve">(mod_fit, </w:t>
-      </w:r>
-      <w:r>
-        <w:rPr>
-          <w:rStyle w:val="DataTypeTok"/>
-        </w:rPr>
-        <w:t xml:space="preserve">newdata=</w:t>
-      </w:r>
-      <w:r>
-        <w:rPr>
-          <w:rStyle w:val="NormalTok"/>
-        </w:rPr>
-        <w:t xml:space="preserve">training)</w:t>
-      </w:r>
-      <w:r>
-        <w:br w:type="textWrapping"/>
-      </w:r>
-      <w:r>
-        <w:rPr>
-          <w:rStyle w:val="KeywordTok"/>
-        </w:rPr>
-        <w:t xml:space="preserve">confusionMatrix</w:t>
-      </w:r>
-      <w:r>
-        <w:rPr>
-          <w:rStyle w:val="NormalTok"/>
-        </w:rPr>
-        <w:t xml:space="preserve">(</w:t>
-      </w:r>
-      <w:r>
-        <w:rPr>
-          <w:rStyle w:val="DataTypeTok"/>
-        </w:rPr>
-        <w:t xml:space="preserve">data =</w:t>
-      </w:r>
-      <w:r>
-        <w:rPr>
-          <w:rStyle w:val="NormalTok"/>
-        </w:rPr>
-        <w:t xml:space="preserve"> pred, training</w:t>
-      </w:r>
-      <w:r>
-        <w:rPr>
-          <w:rStyle w:val="OperatorTok"/>
-        </w:rPr>
-        <w:t xml:space="preserve">$</w:t>
-      </w:r>
-      <w:r>
-        <w:rPr>
-          <w:rStyle w:val="NormalTok"/>
-        </w:rPr>
-        <w:t xml:space="preserve">AHD)</w:t>
-      </w:r>
-    </w:p>
-    <w:p>
-      <w:pPr>
-        <w:pStyle w:val="SourceCode"/>
-      </w:pPr>
-      <w:r>
-        <w:rPr>
-          <w:rStyle w:val="VerbatimChar"/>
-        </w:rPr>
-        <w:t xml:space="preserve">## Confusion Matrix and Statistics</w:t>
-      </w:r>
-      <w:r>
-        <w:br w:type="textWrapping"/>
-      </w:r>
-      <w:r>
-        <w:rPr>
-          <w:rStyle w:val="VerbatimChar"/>
-        </w:rPr>
-        <w:t xml:space="preserve">## </w:t>
-      </w:r>
-      <w:r>
-        <w:br w:type="textWrapping"/>
-      </w:r>
-      <w:r>
-        <w:rPr>
-          <w:rStyle w:val="VerbatimChar"/>
-        </w:rPr>
         <w:t xml:space="preserve">##           Reference</w:t>
       </w:r>
       <w:r>
@@ -4955,16 +4374,16 @@
         <w:rPr>
           <w:rStyle w:val="VerbatimChar"/>
         </w:rPr>
-        <w:t xml:space="preserve">##          0 105  44</w:t>
-      </w:r>
-      <w:r>
-        <w:br w:type="textWrapping"/>
-      </w:r>
-      <w:r>
-        <w:rPr>
-          <w:rStyle w:val="VerbatimChar"/>
-        </w:rPr>
-        <w:t xml:space="preserve">##          1  27  68</w:t>
+        <w:t xml:space="preserve">##          0 106  42</w:t>
+      </w:r>
+      <w:r>
+        <w:br w:type="textWrapping"/>
+      </w:r>
+      <w:r>
+        <w:rPr>
+          <w:rStyle w:val="VerbatimChar"/>
+        </w:rPr>
+        <w:t xml:space="preserve">##          1  26  70</w:t>
       </w:r>
       <w:r>
         <w:br w:type="textWrapping"/>
@@ -4982,16 +4401,16 @@
         <w:rPr>
           <w:rStyle w:val="VerbatimChar"/>
         </w:rPr>
-        <w:t xml:space="preserve">##                Accuracy : 0.709           </w:t>
-      </w:r>
-      <w:r>
-        <w:br w:type="textWrapping"/>
-      </w:r>
-      <w:r>
-        <w:rPr>
-          <w:rStyle w:val="VerbatimChar"/>
-        </w:rPr>
-        <w:t xml:space="preserve">##                  95% CI : (0.6477, 0.7652)</w:t>
+        <w:t xml:space="preserve">##                Accuracy : 0.7213          </w:t>
+      </w:r>
+      <w:r>
+        <w:br w:type="textWrapping"/>
+      </w:r>
+      <w:r>
+        <w:rPr>
+          <w:rStyle w:val="VerbatimChar"/>
+        </w:rPr>
+        <w:t xml:space="preserve">##                  95% CI : (0.6605, 0.7766)</w:t>
       </w:r>
       <w:r>
         <w:br w:type="textWrapping"/>
@@ -5009,7 +4428,7 @@
         <w:rPr>
           <w:rStyle w:val="VerbatimChar"/>
         </w:rPr>
-        <w:t xml:space="preserve">##     P-Value [Acc &gt; NIR] : 5.752e-08       </w:t>
+        <w:t xml:space="preserve">##     P-Value [Acc &gt; NIR] : 5.731e-09       </w:t>
       </w:r>
       <w:r>
         <w:br w:type="textWrapping"/>
@@ -5027,16 +4446,16 @@
         <w:rPr>
           <w:rStyle w:val="VerbatimChar"/>
         </w:rPr>
-        <w:t xml:space="preserve">##                   Kappa : 0.4073          </w:t>
-      </w:r>
-      <w:r>
-        <w:br w:type="textWrapping"/>
-      </w:r>
-      <w:r>
-        <w:rPr>
-          <w:rStyle w:val="VerbatimChar"/>
-        </w:rPr>
-        <w:t xml:space="preserve">##  Mcnemar's Test P-Value : 0.05758         </w:t>
+        <w:t xml:space="preserve">##                   Kappa : 0.4327          </w:t>
+      </w:r>
+      <w:r>
+        <w:br w:type="textWrapping"/>
+      </w:r>
+      <w:r>
+        <w:rPr>
+          <w:rStyle w:val="VerbatimChar"/>
+        </w:rPr>
+        <w:t xml:space="preserve">##  Mcnemar's Test P-Value : 0.06891         </w:t>
       </w:r>
       <w:r>
         <w:br w:type="textWrapping"/>
@@ -5054,34 +4473,34 @@
         <w:rPr>
           <w:rStyle w:val="VerbatimChar"/>
         </w:rPr>
-        <w:t xml:space="preserve">##             Sensitivity : 0.7955          </w:t>
-      </w:r>
-      <w:r>
-        <w:br w:type="textWrapping"/>
-      </w:r>
-      <w:r>
-        <w:rPr>
-          <w:rStyle w:val="VerbatimChar"/>
-        </w:rPr>
-        <w:t xml:space="preserve">##             Specificity : 0.6071          </w:t>
-      </w:r>
-      <w:r>
-        <w:br w:type="textWrapping"/>
-      </w:r>
-      <w:r>
-        <w:rPr>
-          <w:rStyle w:val="VerbatimChar"/>
-        </w:rPr>
-        <w:t xml:space="preserve">##          Pos Pred Value : 0.7047          </w:t>
-      </w:r>
-      <w:r>
-        <w:br w:type="textWrapping"/>
-      </w:r>
-      <w:r>
-        <w:rPr>
-          <w:rStyle w:val="VerbatimChar"/>
-        </w:rPr>
-        <w:t xml:space="preserve">##          Neg Pred Value : 0.7158          </w:t>
+        <w:t xml:space="preserve">##             Sensitivity : 0.8030          </w:t>
+      </w:r>
+      <w:r>
+        <w:br w:type="textWrapping"/>
+      </w:r>
+      <w:r>
+        <w:rPr>
+          <w:rStyle w:val="VerbatimChar"/>
+        </w:rPr>
+        <w:t xml:space="preserve">##             Specificity : 0.6250          </w:t>
+      </w:r>
+      <w:r>
+        <w:br w:type="textWrapping"/>
+      </w:r>
+      <w:r>
+        <w:rPr>
+          <w:rStyle w:val="VerbatimChar"/>
+        </w:rPr>
+        <w:t xml:space="preserve">##          Pos Pred Value : 0.7162          </w:t>
+      </w:r>
+      <w:r>
+        <w:br w:type="textWrapping"/>
+      </w:r>
+      <w:r>
+        <w:rPr>
+          <w:rStyle w:val="VerbatimChar"/>
+        </w:rPr>
+        <w:t xml:space="preserve">##          Neg Pred Value : 0.7292          </w:t>
       </w:r>
       <w:r>
         <w:br w:type="textWrapping"/>
@@ -5099,25 +4518,25 @@
         <w:rPr>
           <w:rStyle w:val="VerbatimChar"/>
         </w:rPr>
-        <w:t xml:space="preserve">##          Detection Rate : 0.4303          </w:t>
-      </w:r>
-      <w:r>
-        <w:br w:type="textWrapping"/>
-      </w:r>
-      <w:r>
-        <w:rPr>
-          <w:rStyle w:val="VerbatimChar"/>
-        </w:rPr>
-        <w:t xml:space="preserve">##    Detection Prevalence : 0.6107          </w:t>
-      </w:r>
-      <w:r>
-        <w:br w:type="textWrapping"/>
-      </w:r>
-      <w:r>
-        <w:rPr>
-          <w:rStyle w:val="VerbatimChar"/>
-        </w:rPr>
-        <w:t xml:space="preserve">##       Balanced Accuracy : 0.7013          </w:t>
+        <w:t xml:space="preserve">##          Detection Rate : 0.4344          </w:t>
+      </w:r>
+      <w:r>
+        <w:br w:type="textWrapping"/>
+      </w:r>
+      <w:r>
+        <w:rPr>
+          <w:rStyle w:val="VerbatimChar"/>
+        </w:rPr>
+        <w:t xml:space="preserve">##    Detection Prevalence : 0.6066          </w:t>
+      </w:r>
+      <w:r>
+        <w:br w:type="textWrapping"/>
+      </w:r>
+      <w:r>
+        <w:rPr>
+          <w:rStyle w:val="VerbatimChar"/>
+        </w:rPr>
+        <w:t xml:space="preserve">##       Balanced Accuracy : 0.7140          </w:t>
       </w:r>
       <w:r>
         <w:br w:type="textWrapping"/>
@@ -5162,7 +4581,7 @@
         <w:pStyle w:val="FirstParagraph"/>
       </w:pPr>
       <w:r>
-        <w:t xml:space="preserve">To validate our model, we used test dataset in the presented model that we subsetted to present model’s success. It is observed that our model acts slightly less accurate with test data than in training.</w:t>
+        <w:t xml:space="preserve">To validate our model, we used test dataset in the presented model that we subsetted to present model's success. It is observed that our model acts slightly less accurate with test data than in training.</w:t>
       </w:r>
     </w:p>
     <w:p>
@@ -5478,16 +4897,16 @@
         <w:rPr>
           <w:rStyle w:val="VerbatimChar"/>
         </w:rPr>
-        <w:t xml:space="preserve">##          0 27  6</w:t>
-      </w:r>
-      <w:r>
-        <w:br w:type="textWrapping"/>
-      </w:r>
-      <w:r>
-        <w:rPr>
-          <w:rStyle w:val="VerbatimChar"/>
-        </w:rPr>
-        <w:t xml:space="preserve">##          1  5 21</w:t>
+        <w:t xml:space="preserve">##          0 25  6</w:t>
+      </w:r>
+      <w:r>
+        <w:br w:type="textWrapping"/>
+      </w:r>
+      <w:r>
+        <w:rPr>
+          <w:rStyle w:val="VerbatimChar"/>
+        </w:rPr>
+        <w:t xml:space="preserve">##          1  7 21</w:t>
       </w:r>
       <w:r>
         <w:br w:type="textWrapping"/>
@@ -5505,16 +4924,16 @@
         <w:rPr>
           <w:rStyle w:val="VerbatimChar"/>
         </w:rPr>
-        <w:t xml:space="preserve">##                Accuracy : 0.8136          </w:t>
-      </w:r>
-      <w:r>
-        <w:br w:type="textWrapping"/>
-      </w:r>
-      <w:r>
-        <w:rPr>
-          <w:rStyle w:val="VerbatimChar"/>
-        </w:rPr>
-        <w:t xml:space="preserve">##                  95% CI : (0.6909, 0.9031)</w:t>
+        <w:t xml:space="preserve">##                Accuracy : 0.7797          </w:t>
+      </w:r>
+      <w:r>
+        <w:br w:type="textWrapping"/>
+      </w:r>
+      <w:r>
+        <w:rPr>
+          <w:rStyle w:val="VerbatimChar"/>
+        </w:rPr>
+        <w:t xml:space="preserve">##                  95% CI : (0.6527, 0.8771)</w:t>
       </w:r>
       <w:r>
         <w:br w:type="textWrapping"/>
@@ -5532,7 +4951,7 @@
         <w:rPr>
           <w:rStyle w:val="VerbatimChar"/>
         </w:rPr>
-        <w:t xml:space="preserve">##     P-Value [Acc &gt; NIR] : 1.224e-05       </w:t>
+        <w:t xml:space="preserve">##     P-Value [Acc &gt; NIR] : 0.0001366       </w:t>
       </w:r>
       <w:r>
         <w:br w:type="textWrapping"/>
@@ -5550,16 +4969,16 @@
         <w:rPr>
           <w:rStyle w:val="VerbatimChar"/>
         </w:rPr>
-        <w:t xml:space="preserve">##                   Kappa : 0.6233          </w:t>
-      </w:r>
-      <w:r>
-        <w:br w:type="textWrapping"/>
-      </w:r>
-      <w:r>
-        <w:rPr>
-          <w:rStyle w:val="VerbatimChar"/>
-        </w:rPr>
-        <w:t xml:space="preserve">##  Mcnemar's Test P-Value : 1               </w:t>
+        <w:t xml:space="preserve">##                   Kappa : 0.5574          </w:t>
+      </w:r>
+      <w:r>
+        <w:br w:type="textWrapping"/>
+      </w:r>
+      <w:r>
+        <w:rPr>
+          <w:rStyle w:val="VerbatimChar"/>
+        </w:rPr>
+        <w:t xml:space="preserve">##  Mcnemar's Test P-Value : 1.0000000       </w:t>
       </w:r>
       <w:r>
         <w:br w:type="textWrapping"/>
@@ -5577,7 +4996,7 @@
         <w:rPr>
           <w:rStyle w:val="VerbatimChar"/>
         </w:rPr>
-        <w:t xml:space="preserve">##             Sensitivity : 0.8438          </w:t>
+        <w:t xml:space="preserve">##             Sensitivity : 0.7812          </w:t>
       </w:r>
       <w:r>
         <w:br w:type="textWrapping"/>
@@ -5595,16 +5014,16 @@
         <w:rPr>
           <w:rStyle w:val="VerbatimChar"/>
         </w:rPr>
-        <w:t xml:space="preserve">##          Pos Pred Value : 0.8182          </w:t>
-      </w:r>
-      <w:r>
-        <w:br w:type="textWrapping"/>
-      </w:r>
-      <w:r>
-        <w:rPr>
-          <w:rStyle w:val="VerbatimChar"/>
-        </w:rPr>
-        <w:t xml:space="preserve">##          Neg Pred Value : 0.8077          </w:t>
+        <w:t xml:space="preserve">##          Pos Pred Value : 0.8065          </w:t>
+      </w:r>
+      <w:r>
+        <w:br w:type="textWrapping"/>
+      </w:r>
+      <w:r>
+        <w:rPr>
+          <w:rStyle w:val="VerbatimChar"/>
+        </w:rPr>
+        <w:t xml:space="preserve">##          Neg Pred Value : 0.7500          </w:t>
       </w:r>
       <w:r>
         <w:br w:type="textWrapping"/>
@@ -5622,25 +5041,25 @@
         <w:rPr>
           <w:rStyle w:val="VerbatimChar"/>
         </w:rPr>
-        <w:t xml:space="preserve">##          Detection Rate : 0.4576          </w:t>
-      </w:r>
-      <w:r>
-        <w:br w:type="textWrapping"/>
-      </w:r>
-      <w:r>
-        <w:rPr>
-          <w:rStyle w:val="VerbatimChar"/>
-        </w:rPr>
-        <w:t xml:space="preserve">##    Detection Prevalence : 0.5593          </w:t>
-      </w:r>
-      <w:r>
-        <w:br w:type="textWrapping"/>
-      </w:r>
-      <w:r>
-        <w:rPr>
-          <w:rStyle w:val="VerbatimChar"/>
-        </w:rPr>
-        <w:t xml:space="preserve">##       Balanced Accuracy : 0.8108          </w:t>
+        <w:t xml:space="preserve">##          Detection Rate : 0.4237          </w:t>
+      </w:r>
+      <w:r>
+        <w:br w:type="textWrapping"/>
+      </w:r>
+      <w:r>
+        <w:rPr>
+          <w:rStyle w:val="VerbatimChar"/>
+        </w:rPr>
+        <w:t xml:space="preserve">##    Detection Prevalence : 0.5254          </w:t>
+      </w:r>
+      <w:r>
+        <w:br w:type="textWrapping"/>
+      </w:r>
+      <w:r>
+        <w:rPr>
+          <w:rStyle w:val="VerbatimChar"/>
+        </w:rPr>
+        <w:t xml:space="preserve">##       Balanced Accuracy : 0.7795          </w:t>
       </w:r>
       <w:r>
         <w:br w:type="textWrapping"/>
@@ -6399,7 +5818,7 @@
         <w:rPr>
           <w:rStyle w:val="VerbatimChar"/>
         </w:rPr>
-        <w:t xml:space="preserve">##        cost:  0.5 </w:t>
+        <w:t xml:space="preserve">##        cost:  2 </w:t>
       </w:r>
       <w:r>
         <w:br w:type="textWrapping"/>
@@ -6426,7 +5845,7 @@
         <w:rPr>
           <w:rStyle w:val="VerbatimChar"/>
         </w:rPr>
-        <w:t xml:space="preserve">## Number of Support Vectors:  202</w:t>
+        <w:t xml:space="preserve">## Number of Support Vectors:  197</w:t>
       </w:r>
       <w:r>
         <w:br w:type="textWrapping"/>
@@ -6444,7 +5863,7 @@
         <w:rPr>
           <w:rStyle w:val="VerbatimChar"/>
         </w:rPr>
-        <w:t xml:space="preserve">##  ( 101 101 )</w:t>
+        <w:t xml:space="preserve">##  ( 102 95 )</w:t>
       </w:r>
       <w:r>
         <w:br w:type="textWrapping"/>
@@ -6499,162 +5918,6 @@
           <w:rStyle w:val="VerbatimChar"/>
         </w:rPr>
         <w:t xml:space="preserve">##  0 1</w:t>
-      </w:r>
-    </w:p>
-    <w:p>
-      <w:pPr>
-        <w:pStyle w:val="FirstParagraph"/>
-      </w:pPr>
-      <w:r>
-        <w:t xml:space="preserve">Below is the confusion matrix of SVM model. It is observed that SVM is slightly less accurate than logistic regression model.</w:t>
-      </w:r>
-    </w:p>
-    <w:p>
-      <w:pPr>
-        <w:pStyle w:val="SourceCode"/>
-      </w:pPr>
-      <w:r>
-        <w:rPr>
-          <w:rStyle w:val="CommentTok"/>
-        </w:rPr>
-        <w:t xml:space="preserve"># confusion matrix for svm on train data</w:t>
-      </w:r>
-      <w:r>
-        <w:br w:type="textWrapping"/>
-      </w:r>
-      <w:r>
-        <w:rPr>
-          <w:rStyle w:val="NormalTok"/>
-        </w:rPr>
-        <w:t xml:space="preserve">preds &lt;-</w:t>
-      </w:r>
-      <w:r>
-        <w:rPr>
-          <w:rStyle w:val="StringTok"/>
-        </w:rPr>
-        <w:t xml:space="preserve"> </w:t>
-      </w:r>
-      <w:r>
-        <w:rPr>
-          <w:rStyle w:val="KeywordTok"/>
-        </w:rPr>
-        <w:t xml:space="preserve">predict</w:t>
-      </w:r>
-      <w:r>
-        <w:rPr>
-          <w:rStyle w:val="NormalTok"/>
-        </w:rPr>
-        <w:t xml:space="preserve">(svm_model, data_raw)</w:t>
-      </w:r>
-      <w:r>
-        <w:br w:type="textWrapping"/>
-      </w:r>
-      <w:r>
-        <w:rPr>
-          <w:rStyle w:val="KeywordTok"/>
-        </w:rPr>
-        <w:t xml:space="preserve">confmatrix</w:t>
-      </w:r>
-      <w:r>
-        <w:rPr>
-          <w:rStyle w:val="NormalTok"/>
-        </w:rPr>
-        <w:t xml:space="preserve">(preds, data_raw</w:t>
-      </w:r>
-      <w:r>
-        <w:rPr>
-          <w:rStyle w:val="OperatorTok"/>
-        </w:rPr>
-        <w:t xml:space="preserve">$</w:t>
-      </w:r>
-      <w:r>
-        <w:rPr>
-          <w:rStyle w:val="NormalTok"/>
-        </w:rPr>
-        <w:t xml:space="preserve">AHD)</w:t>
-      </w:r>
-    </w:p>
-    <w:p>
-      <w:pPr>
-        <w:pStyle w:val="SourceCode"/>
-      </w:pPr>
-      <w:r>
-        <w:rPr>
-          <w:rStyle w:val="VerbatimChar"/>
-        </w:rPr>
-        <w:t xml:space="preserve">## $matrix</w:t>
-      </w:r>
-      <w:r>
-        <w:br w:type="textWrapping"/>
-      </w:r>
-      <w:r>
-        <w:rPr>
-          <w:rStyle w:val="VerbatimChar"/>
-        </w:rPr>
-        <w:t xml:space="preserve">##          actual</w:t>
-      </w:r>
-      <w:r>
-        <w:br w:type="textWrapping"/>
-      </w:r>
-      <w:r>
-        <w:rPr>
-          <w:rStyle w:val="VerbatimChar"/>
-        </w:rPr>
-        <w:t xml:space="preserve">## predicted   0   1</w:t>
-      </w:r>
-      <w:r>
-        <w:br w:type="textWrapping"/>
-      </w:r>
-      <w:r>
-        <w:rPr>
-          <w:rStyle w:val="VerbatimChar"/>
-        </w:rPr>
-        <w:t xml:space="preserve">##         0 143  59</w:t>
-      </w:r>
-      <w:r>
-        <w:br w:type="textWrapping"/>
-      </w:r>
-      <w:r>
-        <w:rPr>
-          <w:rStyle w:val="VerbatimChar"/>
-        </w:rPr>
-        <w:t xml:space="preserve">##         1  21  80</w:t>
-      </w:r>
-      <w:r>
-        <w:br w:type="textWrapping"/>
-      </w:r>
-      <w:r>
-        <w:rPr>
-          <w:rStyle w:val="VerbatimChar"/>
-        </w:rPr>
-        <w:t xml:space="preserve">## </w:t>
-      </w:r>
-      <w:r>
-        <w:br w:type="textWrapping"/>
-      </w:r>
-      <w:r>
-        <w:rPr>
-          <w:rStyle w:val="VerbatimChar"/>
-        </w:rPr>
-        <w:t xml:space="preserve">## $information</w:t>
-      </w:r>
-      <w:r>
-        <w:br w:type="textWrapping"/>
-      </w:r>
-      <w:r>
-        <w:rPr>
-          <w:rStyle w:val="VerbatimChar"/>
-        </w:rPr>
-        <w:t xml:space="preserve">##      tpr    fpr   mse accuracy if_all_false if_all_true</w:t>
-      </w:r>
-      <w:r>
-        <w:br w:type="textWrapping"/>
-      </w:r>
-      <w:r>
-        <w:rPr>
-          <w:rStyle w:val="VerbatimChar"/>
-        </w:rPr>
-        <w:t xml:space="preserve">## 1 0.7375 0.4126 0.264    0.736       0.5413      0.4587</w:t>
       </w:r>
     </w:p>
     <w:p>
@@ -6735,7 +5998,7 @@
         <w:pStyle w:val="FirstParagraph"/>
       </w:pPr>
       <w:r>
-        <w:t xml:space="preserve">We will validate our model’s accuracy with the test dataset. Below, confusion matrix presents the spesifity and sensitivity of our model on test data.</w:t>
+        <w:t xml:space="preserve">We will validate our model's accuracy with the test dataset. Below, confusion matrix presents the spesifity and sensitivity of our model on test data.</w:t>
       </w:r>
     </w:p>
     <w:p>
@@ -6782,7 +6045,7 @@
         <w:rPr>
           <w:rStyle w:val="KeywordTok"/>
         </w:rPr>
-        <w:t xml:space="preserve">confmatrix</w:t>
+        <w:t xml:space="preserve">confusionMatrix</w:t>
       </w:r>
       <w:r>
         <w:rPr>
@@ -6811,43 +6074,7 @@
         <w:rPr>
           <w:rStyle w:val="VerbatimChar"/>
         </w:rPr>
-        <w:t xml:space="preserve">## $matrix</w:t>
-      </w:r>
-      <w:r>
-        <w:br w:type="textWrapping"/>
-      </w:r>
-      <w:r>
-        <w:rPr>
-          <w:rStyle w:val="VerbatimChar"/>
-        </w:rPr>
-        <w:t xml:space="preserve">##          actual</w:t>
-      </w:r>
-      <w:r>
-        <w:br w:type="textWrapping"/>
-      </w:r>
-      <w:r>
-        <w:rPr>
-          <w:rStyle w:val="VerbatimChar"/>
-        </w:rPr>
-        <w:t xml:space="preserve">## predicted   0   1</w:t>
-      </w:r>
-      <w:r>
-        <w:br w:type="textWrapping"/>
-      </w:r>
-      <w:r>
-        <w:rPr>
-          <w:rStyle w:val="VerbatimChar"/>
-        </w:rPr>
-        <w:t xml:space="preserve">##         0 143  59</w:t>
-      </w:r>
-      <w:r>
-        <w:br w:type="textWrapping"/>
-      </w:r>
-      <w:r>
-        <w:rPr>
-          <w:rStyle w:val="VerbatimChar"/>
-        </w:rPr>
-        <w:t xml:space="preserve">##         1  21  80</w:t>
+        <w:t xml:space="preserve">## Confusion Matrix and Statistics</w:t>
       </w:r>
       <w:r>
         <w:br w:type="textWrapping"/>
@@ -6865,25 +6092,214 @@
         <w:rPr>
           <w:rStyle w:val="VerbatimChar"/>
         </w:rPr>
-        <w:t xml:space="preserve">## $information</w:t>
-      </w:r>
-      <w:r>
-        <w:br w:type="textWrapping"/>
-      </w:r>
-      <w:r>
-        <w:rPr>
-          <w:rStyle w:val="VerbatimChar"/>
-        </w:rPr>
-        <w:t xml:space="preserve">##      tpr    fpr   mse accuracy if_all_false if_all_true</w:t>
-      </w:r>
-      <w:r>
-        <w:br w:type="textWrapping"/>
-      </w:r>
-      <w:r>
-        <w:rPr>
-          <w:rStyle w:val="VerbatimChar"/>
-        </w:rPr>
-        <w:t xml:space="preserve">## 1 0.7375 0.4126 0.264    0.736       0.5413      0.4587</w:t>
+        <w:t xml:space="preserve">##           Reference</w:t>
+      </w:r>
+      <w:r>
+        <w:br w:type="textWrapping"/>
+      </w:r>
+      <w:r>
+        <w:rPr>
+          <w:rStyle w:val="VerbatimChar"/>
+        </w:rPr>
+        <w:t xml:space="preserve">## Prediction   0   1</w:t>
+      </w:r>
+      <w:r>
+        <w:br w:type="textWrapping"/>
+      </w:r>
+      <w:r>
+        <w:rPr>
+          <w:rStyle w:val="VerbatimChar"/>
+        </w:rPr>
+        <w:t xml:space="preserve">##          0 143  56</w:t>
+      </w:r>
+      <w:r>
+        <w:br w:type="textWrapping"/>
+      </w:r>
+      <w:r>
+        <w:rPr>
+          <w:rStyle w:val="VerbatimChar"/>
+        </w:rPr>
+        <w:t xml:space="preserve">##          1  21  83</w:t>
+      </w:r>
+      <w:r>
+        <w:br w:type="textWrapping"/>
+      </w:r>
+      <w:r>
+        <w:rPr>
+          <w:rStyle w:val="VerbatimChar"/>
+        </w:rPr>
+        <w:t xml:space="preserve">##                                           </w:t>
+      </w:r>
+      <w:r>
+        <w:br w:type="textWrapping"/>
+      </w:r>
+      <w:r>
+        <w:rPr>
+          <w:rStyle w:val="VerbatimChar"/>
+        </w:rPr>
+        <w:t xml:space="preserve">##                Accuracy : 0.7459          </w:t>
+      </w:r>
+      <w:r>
+        <w:br w:type="textWrapping"/>
+      </w:r>
+      <w:r>
+        <w:rPr>
+          <w:rStyle w:val="VerbatimChar"/>
+        </w:rPr>
+        <w:t xml:space="preserve">##                  95% CI : (0.6929, 0.7939)</w:t>
+      </w:r>
+      <w:r>
+        <w:br w:type="textWrapping"/>
+      </w:r>
+      <w:r>
+        <w:rPr>
+          <w:rStyle w:val="VerbatimChar"/>
+        </w:rPr>
+        <w:t xml:space="preserve">##     No Information Rate : 0.5413          </w:t>
+      </w:r>
+      <w:r>
+        <w:br w:type="textWrapping"/>
+      </w:r>
+      <w:r>
+        <w:rPr>
+          <w:rStyle w:val="VerbatimChar"/>
+        </w:rPr>
+        <w:t xml:space="preserve">##     P-Value [Acc &gt; NIR] : 1.653e-13       </w:t>
+      </w:r>
+      <w:r>
+        <w:br w:type="textWrapping"/>
+      </w:r>
+      <w:r>
+        <w:rPr>
+          <w:rStyle w:val="VerbatimChar"/>
+        </w:rPr>
+        <w:t xml:space="preserve">##                                           </w:t>
+      </w:r>
+      <w:r>
+        <w:br w:type="textWrapping"/>
+      </w:r>
+      <w:r>
+        <w:rPr>
+          <w:rStyle w:val="VerbatimChar"/>
+        </w:rPr>
+        <w:t xml:space="preserve">##                   Kappa : 0.4783          </w:t>
+      </w:r>
+      <w:r>
+        <w:br w:type="textWrapping"/>
+      </w:r>
+      <w:r>
+        <w:rPr>
+          <w:rStyle w:val="VerbatimChar"/>
+        </w:rPr>
+        <w:t xml:space="preserve">##  Mcnemar's Test P-Value : 0.0001068       </w:t>
+      </w:r>
+      <w:r>
+        <w:br w:type="textWrapping"/>
+      </w:r>
+      <w:r>
+        <w:rPr>
+          <w:rStyle w:val="VerbatimChar"/>
+        </w:rPr>
+        <w:t xml:space="preserve">##                                           </w:t>
+      </w:r>
+      <w:r>
+        <w:br w:type="textWrapping"/>
+      </w:r>
+      <w:r>
+        <w:rPr>
+          <w:rStyle w:val="VerbatimChar"/>
+        </w:rPr>
+        <w:t xml:space="preserve">##             Sensitivity : 0.8720          </w:t>
+      </w:r>
+      <w:r>
+        <w:br w:type="textWrapping"/>
+      </w:r>
+      <w:r>
+        <w:rPr>
+          <w:rStyle w:val="VerbatimChar"/>
+        </w:rPr>
+        <w:t xml:space="preserve">##             Specificity : 0.5971          </w:t>
+      </w:r>
+      <w:r>
+        <w:br w:type="textWrapping"/>
+      </w:r>
+      <w:r>
+        <w:rPr>
+          <w:rStyle w:val="VerbatimChar"/>
+        </w:rPr>
+        <w:t xml:space="preserve">##          Pos Pred Value : 0.7186          </w:t>
+      </w:r>
+      <w:r>
+        <w:br w:type="textWrapping"/>
+      </w:r>
+      <w:r>
+        <w:rPr>
+          <w:rStyle w:val="VerbatimChar"/>
+        </w:rPr>
+        <w:t xml:space="preserve">##          Neg Pred Value : 0.7981          </w:t>
+      </w:r>
+      <w:r>
+        <w:br w:type="textWrapping"/>
+      </w:r>
+      <w:r>
+        <w:rPr>
+          <w:rStyle w:val="VerbatimChar"/>
+        </w:rPr>
+        <w:t xml:space="preserve">##              Prevalence : 0.5413          </w:t>
+      </w:r>
+      <w:r>
+        <w:br w:type="textWrapping"/>
+      </w:r>
+      <w:r>
+        <w:rPr>
+          <w:rStyle w:val="VerbatimChar"/>
+        </w:rPr>
+        <w:t xml:space="preserve">##          Detection Rate : 0.4719          </w:t>
+      </w:r>
+      <w:r>
+        <w:br w:type="textWrapping"/>
+      </w:r>
+      <w:r>
+        <w:rPr>
+          <w:rStyle w:val="VerbatimChar"/>
+        </w:rPr>
+        <w:t xml:space="preserve">##    Detection Prevalence : 0.6568          </w:t>
+      </w:r>
+      <w:r>
+        <w:br w:type="textWrapping"/>
+      </w:r>
+      <w:r>
+        <w:rPr>
+          <w:rStyle w:val="VerbatimChar"/>
+        </w:rPr>
+        <w:t xml:space="preserve">##       Balanced Accuracy : 0.7345          </w:t>
+      </w:r>
+      <w:r>
+        <w:br w:type="textWrapping"/>
+      </w:r>
+      <w:r>
+        <w:rPr>
+          <w:rStyle w:val="VerbatimChar"/>
+        </w:rPr>
+        <w:t xml:space="preserve">##                                           </w:t>
+      </w:r>
+      <w:r>
+        <w:br w:type="textWrapping"/>
+      </w:r>
+      <w:r>
+        <w:rPr>
+          <w:rStyle w:val="VerbatimChar"/>
+        </w:rPr>
+        <w:t xml:space="preserve">##        'Positive' Class : 0               </w:t>
+      </w:r>
+      <w:r>
+        <w:br w:type="textWrapping"/>
+      </w:r>
+      <w:r>
+        <w:rPr>
+          <w:rStyle w:val="VerbatimChar"/>
+        </w:rPr>
+        <w:t xml:space="preserve">## </w:t>
       </w:r>
     </w:p>
     <w:p>
@@ -6982,55 +6398,7 @@
         <w:pStyle w:val="BodyText"/>
       </w:pPr>
       <w:r>
-        <w:t xml:space="preserve">According to our model, the odds of one patient having the disease is highly effected by</w:t>
-      </w:r>
-      <w:r>
-        <w:t xml:space="preserve"> </w:t>
-      </w:r>
-      <w:r>
-        <w:t xml:space="preserve">“</w:t>
-      </w:r>
-      <w:r>
-        <w:t xml:space="preserve">Chol</w:t>
-      </w:r>
-      <w:r>
-        <w:t xml:space="preserve">”</w:t>
-      </w:r>
-      <w:r>
-        <w:t xml:space="preserve">,</w:t>
-      </w:r>
-      <w:r>
-        <w:t xml:space="preserve"> </w:t>
-      </w:r>
-      <w:r>
-        <w:t xml:space="preserve">“</w:t>
-      </w:r>
-      <w:r>
-        <w:t xml:space="preserve">MaxHR</w:t>
-      </w:r>
-      <w:r>
-        <w:t xml:space="preserve">”</w:t>
-      </w:r>
-      <w:r>
-        <w:t xml:space="preserve"> </w:t>
-      </w:r>
-      <w:r>
-        <w:t xml:space="preserve">and</w:t>
-      </w:r>
-      <w:r>
-        <w:t xml:space="preserve"> </w:t>
-      </w:r>
-      <w:r>
-        <w:t xml:space="preserve">“</w:t>
-      </w:r>
-      <w:r>
-        <w:t xml:space="preserve">Oldpeak</w:t>
-      </w:r>
-      <w:r>
-        <w:t xml:space="preserve">”</w:t>
-      </w:r>
-      <w:r>
-        <w:t xml:space="preserve">. The odds of having AHD disease is very high if a patient’s oldpeak is increases by one unit.</w:t>
+        <w:t xml:space="preserve">According to our model, the odds of one patient having the disease is highly effected by "Chol", "MaxHR" and "Oldpeak". The odds of having AHD disease is very high if a patient's oldpeak is increases by one unit.</w:t>
       </w:r>
     </w:p>
     <w:sectPr/>
@@ -7141,7 +6509,7 @@
     </w:lvl>
   </w:abstractNum>
   <w:abstractNum w:abstractNumId="990">
-    <w:nsid w:val="6ccd3f71"/>
+    <w:nsid w:val="947af698"/>
     <w:multiLevelType w:val="multilevel"/>
     <w:lvl w:ilvl="0">
       <w:numFmt w:val="bullet"/>
@@ -7222,7 +6590,7 @@
     </w:lvl>
   </w:abstractNum>
   <w:abstractNum w:abstractNumId="99421">
-    <w:nsid w:val="fdaf6a1a"/>
+    <w:nsid w:val="243e875d"/>
     <w:multiLevelType w:val="multilevel"/>
     <w:lvl w:ilvl="0">
       <w:start w:val="1"/>
@@ -7310,7 +6678,7 @@
     </w:lvl>
   </w:abstractNum>
   <w:abstractNum w:abstractNumId="991">
-    <w:nsid w:val="137fe651"/>
+    <w:nsid w:val="83631e1c"/>
     <w:multiLevelType w:val="multilevel"/>
     <w:lvl w:ilvl="0">
       <w:numFmt w:val="bullet"/>
@@ -7391,7 +6759,7 @@
     </w:lvl>
   </w:abstractNum>
   <w:abstractNum w:abstractNumId="99411">
-    <w:nsid w:val="7baf34f5"/>
+    <w:nsid w:val="ee178152"/>
     <w:multiLevelType w:val="multilevel"/>
     <w:lvl w:ilvl="0">
       <w:start w:val="1"/>

</xml_diff>